<commit_message>
request doc for sam to look at
</commit_message>
<xml_diff>
--- a/N17/docs/Requests.docx
+++ b/N17/docs/Requests.docx
@@ -18,23 +18,17 @@
         <w:tblLook w:val="0000" w:firstRow="0" w:lastRow="0" w:firstColumn="0" w:lastColumn="0" w:noHBand="0" w:noVBand="0"/>
       </w:tblPr>
       <w:tblGrid>
-        <w:gridCol w:w="1217"/>
+        <w:gridCol w:w="1218"/>
         <w:gridCol w:w="1014"/>
-        <w:gridCol w:w="1864"/>
-        <w:gridCol w:w="2117"/>
-        <w:gridCol w:w="1705"/>
-        <w:gridCol w:w="36"/>
-        <w:gridCol w:w="1628"/>
-        <w:gridCol w:w="2753"/>
-        <w:gridCol w:w="2256"/>
+        <w:gridCol w:w="1862"/>
+        <w:gridCol w:w="2116"/>
+        <w:gridCol w:w="1704"/>
+        <w:gridCol w:w="35"/>
+        <w:gridCol w:w="1626"/>
+        <w:gridCol w:w="2762"/>
+        <w:gridCol w:w="2253"/>
       </w:tblGrid>
       <w:tr>
-        <w:tblPrEx>
-          <w:tblCellMar>
-            <w:top w:w="0" w:type="dxa"/>
-            <w:bottom w:w="0" w:type="dxa"/>
-          </w:tblCellMar>
-        </w:tblPrEx>
         <w:tc>
           <w:tcPr>
             <w:tcW w:w="1217" w:type="dxa"/>
@@ -248,12 +242,6 @@
         </w:tc>
       </w:tr>
       <w:tr>
-        <w:tblPrEx>
-          <w:tblCellMar>
-            <w:top w:w="0" w:type="dxa"/>
-            <w:bottom w:w="0" w:type="dxa"/>
-          </w:tblCellMar>
-        </w:tblPrEx>
         <w:tc>
           <w:tcPr>
             <w:tcW w:w="1217" w:type="dxa"/>
@@ -444,12 +432,6 @@
         </w:tc>
       </w:tr>
       <w:tr>
-        <w:tblPrEx>
-          <w:tblCellMar>
-            <w:top w:w="0" w:type="dxa"/>
-            <w:bottom w:w="0" w:type="dxa"/>
-          </w:tblCellMar>
-        </w:tblPrEx>
         <w:tc>
           <w:tcPr>
             <w:tcW w:w="1218" w:type="dxa"/>
@@ -661,12 +643,6 @@
         </w:tc>
       </w:tr>
       <w:tr>
-        <w:tblPrEx>
-          <w:tblCellMar>
-            <w:top w:w="0" w:type="dxa"/>
-            <w:bottom w:w="0" w:type="dxa"/>
-          </w:tblCellMar>
-        </w:tblPrEx>
         <w:tc>
           <w:tcPr>
             <w:tcW w:w="1218" w:type="dxa"/>
@@ -828,12 +804,6 @@
         </w:tc>
       </w:tr>
       <w:tr>
-        <w:tblPrEx>
-          <w:tblCellMar>
-            <w:top w:w="0" w:type="dxa"/>
-            <w:bottom w:w="0" w:type="dxa"/>
-          </w:tblCellMar>
-        </w:tblPrEx>
         <w:trPr>
           <w:trHeight w:val="435"/>
         </w:trPr>
@@ -1087,12 +1057,6 @@
         </w:tc>
       </w:tr>
       <w:tr>
-        <w:tblPrEx>
-          <w:tblCellMar>
-            <w:top w:w="0" w:type="dxa"/>
-            <w:bottom w:w="0" w:type="dxa"/>
-          </w:tblCellMar>
-        </w:tblPrEx>
         <w:tc>
           <w:tcPr>
             <w:tcW w:w="1218" w:type="dxa"/>
@@ -1306,7 +1270,150 @@
           <w:p>
             <w:pPr>
               <w:pStyle w:val="TableContents"/>
-            </w:pPr>
+              <w:rPr>
+                <w:rFonts w:ascii="Consolas" w:eastAsiaTheme="minorEastAsia" w:hAnsi="Consolas" w:cs="Consolas"/>
+                <w:sz w:val="20"/>
+                <w:szCs w:val="20"/>
+                <w:lang w:eastAsia="en-GB" w:bidi="ar-SA"/>
+              </w:rPr>
+            </w:pPr>
+            <w:r>
+              <w:rPr>
+                <w:rFonts w:ascii="Consolas" w:eastAsiaTheme="minorEastAsia" w:hAnsi="Consolas" w:cs="Consolas"/>
+                <w:sz w:val="20"/>
+                <w:szCs w:val="20"/>
+                <w:lang w:eastAsia="en-GB" w:bidi="ar-SA"/>
+              </w:rPr>
+              <w:t>{"</w:t>
+            </w:r>
+            <w:proofErr w:type="spellStart"/>
+            <w:r>
+              <w:rPr>
+                <w:rFonts w:ascii="Consolas" w:eastAsiaTheme="minorEastAsia" w:hAnsi="Consolas" w:cs="Consolas"/>
+                <w:sz w:val="20"/>
+                <w:szCs w:val="20"/>
+                <w:lang w:eastAsia="en-GB" w:bidi="ar-SA"/>
+              </w:rPr>
+              <w:t>message</w:t>
+            </w:r>
+            <w:r>
+              <w:rPr>
+                <w:rFonts w:ascii="Consolas" w:eastAsiaTheme="minorEastAsia" w:hAnsi="Consolas" w:cs="Consolas"/>
+                <w:sz w:val="20"/>
+                <w:szCs w:val="20"/>
+                <w:lang w:eastAsia="en-GB" w:bidi="ar-SA"/>
+              </w:rPr>
+              <w:t>":</w:t>
+            </w:r>
+            <w:r>
+              <w:rPr>
+                <w:rFonts w:ascii="Consolas" w:eastAsiaTheme="minorEastAsia" w:hAnsi="Consolas" w:cs="Consolas"/>
+                <w:sz w:val="20"/>
+                <w:szCs w:val="20"/>
+                <w:lang w:eastAsia="en-GB" w:bidi="ar-SA"/>
+              </w:rPr>
+              <w:t>"</w:t>
+            </w:r>
+            <w:r>
+              <w:rPr>
+                <w:rFonts w:ascii="Consolas" w:eastAsiaTheme="minorEastAsia" w:hAnsi="Consolas" w:cs="Consolas"/>
+                <w:sz w:val="20"/>
+                <w:szCs w:val="20"/>
+                <w:lang w:eastAsia="en-GB" w:bidi="ar-SA"/>
+              </w:rPr>
+              <w:t>Request</w:t>
+            </w:r>
+            <w:proofErr w:type="spellEnd"/>
+            <w:r>
+              <w:rPr>
+                <w:rFonts w:ascii="Consolas" w:eastAsiaTheme="minorEastAsia" w:hAnsi="Consolas" w:cs="Consolas"/>
+                <w:sz w:val="20"/>
+                <w:szCs w:val="20"/>
+                <w:lang w:eastAsia="en-GB" w:bidi="ar-SA"/>
+              </w:rPr>
+              <w:t xml:space="preserve"> </w:t>
+            </w:r>
+            <w:proofErr w:type="spellStart"/>
+            <w:r>
+              <w:rPr>
+                <w:rFonts w:ascii="Consolas" w:eastAsiaTheme="minorEastAsia" w:hAnsi="Consolas" w:cs="Consolas"/>
+                <w:sz w:val="20"/>
+                <w:szCs w:val="20"/>
+                <w:lang w:eastAsia="en-GB" w:bidi="ar-SA"/>
+              </w:rPr>
+              <w:t>faild</w:t>
+            </w:r>
+            <w:proofErr w:type="spellEnd"/>
+            <w:r>
+              <w:rPr>
+                <w:rFonts w:ascii="Consolas" w:eastAsiaTheme="minorEastAsia" w:hAnsi="Consolas" w:cs="Consolas"/>
+                <w:sz w:val="20"/>
+                <w:szCs w:val="20"/>
+                <w:lang w:eastAsia="en-GB" w:bidi="ar-SA"/>
+              </w:rPr>
+              <w:t xml:space="preserve"> to send</w:t>
+            </w:r>
+            <w:r>
+              <w:rPr>
+                <w:rFonts w:ascii="Consolas" w:eastAsiaTheme="minorEastAsia" w:hAnsi="Consolas" w:cs="Consolas"/>
+                <w:sz w:val="20"/>
+                <w:szCs w:val="20"/>
+                <w:lang w:eastAsia="en-GB" w:bidi="ar-SA"/>
+              </w:rPr>
+              <w:t>"}</w:t>
+            </w:r>
+          </w:p>
+          <w:p>
+            <w:pPr>
+              <w:pStyle w:val="TableContents"/>
+            </w:pPr>
+            <w:r>
+              <w:rPr>
+                <w:rFonts w:ascii="Consolas" w:eastAsiaTheme="minorEastAsia" w:hAnsi="Consolas" w:cs="Consolas"/>
+                <w:sz w:val="20"/>
+                <w:szCs w:val="20"/>
+                <w:lang w:eastAsia="en-GB" w:bidi="ar-SA"/>
+              </w:rPr>
+              <w:t>{"</w:t>
+            </w:r>
+            <w:proofErr w:type="spellStart"/>
+            <w:r>
+              <w:rPr>
+                <w:rFonts w:ascii="Consolas" w:eastAsiaTheme="minorEastAsia" w:hAnsi="Consolas" w:cs="Consolas"/>
+                <w:sz w:val="20"/>
+                <w:szCs w:val="20"/>
+                <w:lang w:eastAsia="en-GB" w:bidi="ar-SA"/>
+              </w:rPr>
+              <w:t>message":"</w:t>
+            </w:r>
+            <w:r>
+              <w:rPr>
+                <w:rFonts w:ascii="Consolas" w:eastAsiaTheme="minorEastAsia" w:hAnsi="Consolas" w:cs="Consolas"/>
+                <w:sz w:val="20"/>
+                <w:szCs w:val="20"/>
+                <w:lang w:eastAsia="en-GB" w:bidi="ar-SA"/>
+              </w:rPr>
+              <w:t>Request</w:t>
+            </w:r>
+            <w:proofErr w:type="spellEnd"/>
+            <w:r>
+              <w:rPr>
+                <w:rFonts w:ascii="Consolas" w:eastAsiaTheme="minorEastAsia" w:hAnsi="Consolas" w:cs="Consolas"/>
+                <w:sz w:val="20"/>
+                <w:szCs w:val="20"/>
+                <w:lang w:eastAsia="en-GB" w:bidi="ar-SA"/>
+              </w:rPr>
+              <w:t xml:space="preserve"> sent</w:t>
+            </w:r>
+            <w:r>
+              <w:rPr>
+                <w:rFonts w:ascii="Consolas" w:eastAsiaTheme="minorEastAsia" w:hAnsi="Consolas" w:cs="Consolas"/>
+                <w:sz w:val="20"/>
+                <w:szCs w:val="20"/>
+                <w:lang w:eastAsia="en-GB" w:bidi="ar-SA"/>
+              </w:rPr>
+              <w:t>"}</w:t>
+            </w:r>
           </w:p>
         </w:tc>
         <w:tc>
@@ -1323,18 +1430,12 @@
               <w:pStyle w:val="TableContents"/>
             </w:pPr>
             <w:r>
-              <w:t>n</w:t>
+              <w:t>y</w:t>
             </w:r>
           </w:p>
         </w:tc>
       </w:tr>
       <w:tr>
-        <w:tblPrEx>
-          <w:tblCellMar>
-            <w:top w:w="0" w:type="dxa"/>
-            <w:bottom w:w="0" w:type="dxa"/>
-          </w:tblCellMar>
-        </w:tblPrEx>
         <w:tc>
           <w:tcPr>
             <w:tcW w:w="1217" w:type="dxa"/>
@@ -1542,12 +1643,6 @@
         </w:tc>
       </w:tr>
       <w:tr>
-        <w:tblPrEx>
-          <w:tblCellMar>
-            <w:top w:w="0" w:type="dxa"/>
-            <w:bottom w:w="0" w:type="dxa"/>
-          </w:tblCellMar>
-        </w:tblPrEx>
         <w:tc>
           <w:tcPr>
             <w:tcW w:w="1217" w:type="dxa"/>
@@ -1774,12 +1869,6 @@
         </w:tc>
       </w:tr>
       <w:tr>
-        <w:tblPrEx>
-          <w:tblCellMar>
-            <w:top w:w="0" w:type="dxa"/>
-            <w:bottom w:w="0" w:type="dxa"/>
-          </w:tblCellMar>
-        </w:tblPrEx>
         <w:tc>
           <w:tcPr>
             <w:tcW w:w="1217" w:type="dxa"/>
@@ -1992,12 +2081,6 @@
         </w:tc>
       </w:tr>
       <w:tr>
-        <w:tblPrEx>
-          <w:tblCellMar>
-            <w:top w:w="0" w:type="dxa"/>
-            <w:bottom w:w="0" w:type="dxa"/>
-          </w:tblCellMar>
-        </w:tblPrEx>
         <w:tc>
           <w:tcPr>
             <w:tcW w:w="1217" w:type="dxa"/>
@@ -2168,12 +2251,6 @@
         </w:tc>
       </w:tr>
       <w:tr>
-        <w:tblPrEx>
-          <w:tblCellMar>
-            <w:top w:w="0" w:type="dxa"/>
-            <w:bottom w:w="0" w:type="dxa"/>
-          </w:tblCellMar>
-        </w:tblPrEx>
         <w:tc>
           <w:tcPr>
             <w:tcW w:w="1217" w:type="dxa"/>
@@ -2420,18 +2497,10 @@
             <w:r>
               <w:t>n</w:t>
             </w:r>
-            <w:bookmarkStart w:id="0" w:name="_GoBack"/>
-            <w:bookmarkEnd w:id="0"/>
           </w:p>
         </w:tc>
       </w:tr>
       <w:tr>
-        <w:tblPrEx>
-          <w:tblCellMar>
-            <w:top w:w="0" w:type="dxa"/>
-            <w:bottom w:w="0" w:type="dxa"/>
-          </w:tblCellMar>
-        </w:tblPrEx>
         <w:tc>
           <w:tcPr>
             <w:tcW w:w="1217" w:type="dxa"/>
@@ -2645,7 +2714,132 @@
           <w:p>
             <w:pPr>
               <w:pStyle w:val="TableContents"/>
-            </w:pPr>
+              <w:rPr>
+                <w:rFonts w:ascii="Consolas" w:eastAsiaTheme="minorEastAsia" w:hAnsi="Consolas" w:cs="Consolas"/>
+                <w:sz w:val="20"/>
+                <w:szCs w:val="20"/>
+                <w:lang w:eastAsia="en-GB" w:bidi="ar-SA"/>
+              </w:rPr>
+            </w:pPr>
+            <w:r>
+              <w:rPr>
+                <w:rFonts w:ascii="Consolas" w:eastAsiaTheme="minorEastAsia" w:hAnsi="Consolas" w:cs="Consolas"/>
+                <w:sz w:val="20"/>
+                <w:szCs w:val="20"/>
+                <w:lang w:eastAsia="en-GB" w:bidi="ar-SA"/>
+              </w:rPr>
+              <w:t>{"</w:t>
+            </w:r>
+            <w:proofErr w:type="spellStart"/>
+            <w:r>
+              <w:rPr>
+                <w:rFonts w:ascii="Consolas" w:eastAsiaTheme="minorEastAsia" w:hAnsi="Consolas" w:cs="Consolas"/>
+                <w:sz w:val="20"/>
+                <w:szCs w:val="20"/>
+                <w:lang w:eastAsia="en-GB" w:bidi="ar-SA"/>
+              </w:rPr>
+              <w:t>message</w:t>
+            </w:r>
+            <w:r>
+              <w:rPr>
+                <w:rFonts w:ascii="Consolas" w:eastAsiaTheme="minorEastAsia" w:hAnsi="Consolas" w:cs="Consolas"/>
+                <w:sz w:val="20"/>
+                <w:szCs w:val="20"/>
+                <w:lang w:eastAsia="en-GB" w:bidi="ar-SA"/>
+              </w:rPr>
+              <w:t>":</w:t>
+            </w:r>
+            <w:r>
+              <w:rPr>
+                <w:rFonts w:ascii="Consolas" w:eastAsiaTheme="minorEastAsia" w:hAnsi="Consolas" w:cs="Consolas"/>
+                <w:sz w:val="20"/>
+                <w:szCs w:val="20"/>
+                <w:lang w:eastAsia="en-GB" w:bidi="ar-SA"/>
+              </w:rPr>
+              <w:t>"</w:t>
+            </w:r>
+            <w:r>
+              <w:rPr>
+                <w:rFonts w:ascii="Consolas" w:eastAsiaTheme="minorEastAsia" w:hAnsi="Consolas" w:cs="Consolas"/>
+                <w:sz w:val="20"/>
+                <w:szCs w:val="20"/>
+                <w:lang w:eastAsia="en-GB" w:bidi="ar-SA"/>
+              </w:rPr>
+              <w:t>Request</w:t>
+            </w:r>
+            <w:proofErr w:type="spellEnd"/>
+            <w:r>
+              <w:rPr>
+                <w:rFonts w:ascii="Consolas" w:eastAsiaTheme="minorEastAsia" w:hAnsi="Consolas" w:cs="Consolas"/>
+                <w:sz w:val="20"/>
+                <w:szCs w:val="20"/>
+                <w:lang w:eastAsia="en-GB" w:bidi="ar-SA"/>
+              </w:rPr>
+              <w:t xml:space="preserve"> </w:t>
+            </w:r>
+            <w:proofErr w:type="spellStart"/>
+            <w:r>
+              <w:rPr>
+                <w:rFonts w:ascii="Consolas" w:eastAsiaTheme="minorEastAsia" w:hAnsi="Consolas" w:cs="Consolas"/>
+                <w:sz w:val="20"/>
+                <w:szCs w:val="20"/>
+                <w:lang w:eastAsia="en-GB" w:bidi="ar-SA"/>
+              </w:rPr>
+              <w:t>faild</w:t>
+            </w:r>
+            <w:proofErr w:type="spellEnd"/>
+            <w:r>
+              <w:rPr>
+                <w:rFonts w:ascii="Consolas" w:eastAsiaTheme="minorEastAsia" w:hAnsi="Consolas" w:cs="Consolas"/>
+                <w:sz w:val="20"/>
+                <w:szCs w:val="20"/>
+                <w:lang w:eastAsia="en-GB" w:bidi="ar-SA"/>
+              </w:rPr>
+              <w:t xml:space="preserve"> to send</w:t>
+            </w:r>
+            <w:r>
+              <w:rPr>
+                <w:rFonts w:ascii="Consolas" w:eastAsiaTheme="minorEastAsia" w:hAnsi="Consolas" w:cs="Consolas"/>
+                <w:sz w:val="20"/>
+                <w:szCs w:val="20"/>
+                <w:lang w:eastAsia="en-GB" w:bidi="ar-SA"/>
+              </w:rPr>
+              <w:t>"}</w:t>
+            </w:r>
+          </w:p>
+          <w:p>
+            <w:pPr>
+              <w:pStyle w:val="TableContents"/>
+            </w:pPr>
+            <w:r>
+              <w:rPr>
+                <w:rFonts w:ascii="Consolas" w:eastAsiaTheme="minorEastAsia" w:hAnsi="Consolas" w:cs="Consolas"/>
+                <w:sz w:val="20"/>
+                <w:szCs w:val="20"/>
+                <w:lang w:eastAsia="en-GB" w:bidi="ar-SA"/>
+              </w:rPr>
+              <w:t>{"</w:t>
+            </w:r>
+            <w:proofErr w:type="spellStart"/>
+            <w:r>
+              <w:rPr>
+                <w:rFonts w:ascii="Consolas" w:eastAsiaTheme="minorEastAsia" w:hAnsi="Consolas" w:cs="Consolas"/>
+                <w:sz w:val="20"/>
+                <w:szCs w:val="20"/>
+                <w:lang w:eastAsia="en-GB" w:bidi="ar-SA"/>
+              </w:rPr>
+              <w:t>message":"Request</w:t>
+            </w:r>
+            <w:proofErr w:type="spellEnd"/>
+            <w:r>
+              <w:rPr>
+                <w:rFonts w:ascii="Consolas" w:eastAsiaTheme="minorEastAsia" w:hAnsi="Consolas" w:cs="Consolas"/>
+                <w:sz w:val="20"/>
+                <w:szCs w:val="20"/>
+                <w:lang w:eastAsia="en-GB" w:bidi="ar-SA"/>
+              </w:rPr>
+              <w:t xml:space="preserve"> sent"}</w:t>
+            </w:r>
           </w:p>
         </w:tc>
         <w:tc>
@@ -2662,18 +2856,12 @@
               <w:pStyle w:val="TableContents"/>
             </w:pPr>
             <w:r>
-              <w:t>n</w:t>
+              <w:t>y</w:t>
             </w:r>
           </w:p>
         </w:tc>
       </w:tr>
       <w:tr>
-        <w:tblPrEx>
-          <w:tblCellMar>
-            <w:top w:w="0" w:type="dxa"/>
-            <w:bottom w:w="0" w:type="dxa"/>
-          </w:tblCellMar>
-        </w:tblPrEx>
         <w:trPr>
           <w:trHeight w:val="239"/>
         </w:trPr>
@@ -2884,12 +3072,6 @@
         </w:tc>
       </w:tr>
       <w:tr>
-        <w:tblPrEx>
-          <w:tblCellMar>
-            <w:top w:w="0" w:type="dxa"/>
-            <w:bottom w:w="0" w:type="dxa"/>
-          </w:tblCellMar>
-        </w:tblPrEx>
         <w:tc>
           <w:tcPr>
             <w:tcW w:w="1217" w:type="dxa"/>
@@ -3116,12 +3298,6 @@
         </w:tc>
       </w:tr>
       <w:tr>
-        <w:tblPrEx>
-          <w:tblCellMar>
-            <w:top w:w="0" w:type="dxa"/>
-            <w:bottom w:w="0" w:type="dxa"/>
-          </w:tblCellMar>
-        </w:tblPrEx>
         <w:tc>
           <w:tcPr>
             <w:tcW w:w="1217" w:type="dxa"/>
@@ -3314,12 +3490,6 @@
         </w:tc>
       </w:tr>
       <w:tr>
-        <w:tblPrEx>
-          <w:tblCellMar>
-            <w:top w:w="0" w:type="dxa"/>
-            <w:bottom w:w="0" w:type="dxa"/>
-          </w:tblCellMar>
-        </w:tblPrEx>
         <w:tc>
           <w:tcPr>
             <w:tcW w:w="1217" w:type="dxa"/>
@@ -3382,12 +3552,20 @@
           <w:p>
             <w:pPr>
               <w:pStyle w:val="TableContents"/>
-            </w:pPr>
-            <w:r>
-              <w:rPr>
-                <w:rFonts w:ascii="Arial" w:hAnsi="Arial"/>
-                <w:sz w:val="20"/>
-                <w:szCs w:val="20"/>
+              <w:rPr>
+                <w:b/>
+                <w:highlight w:val="red"/>
+                <w:u w:val="single"/>
+              </w:rPr>
+            </w:pPr>
+            <w:r>
+              <w:rPr>
+                <w:rFonts w:ascii="Arial" w:hAnsi="Arial"/>
+                <w:b/>
+                <w:sz w:val="20"/>
+                <w:szCs w:val="20"/>
+                <w:highlight w:val="red"/>
+                <w:u w:val="single"/>
               </w:rPr>
               <w:t>Request a list of pending friends.</w:t>
             </w:r>
@@ -3411,13 +3589,21 @@
           <w:p>
             <w:pPr>
               <w:pStyle w:val="TableContents"/>
+              <w:rPr>
+                <w:b/>
+                <w:highlight w:val="red"/>
+                <w:u w:val="single"/>
+              </w:rPr>
             </w:pPr>
             <w:proofErr w:type="spellStart"/>
             <w:r>
               <w:rPr>
                 <w:rFonts w:ascii="Arial" w:hAnsi="Arial"/>
-                <w:sz w:val="20"/>
-                <w:szCs w:val="20"/>
+                <w:b/>
+                <w:sz w:val="20"/>
+                <w:szCs w:val="20"/>
+                <w:highlight w:val="red"/>
+                <w:u w:val="single"/>
               </w:rPr>
               <w:t>getPending</w:t>
             </w:r>
@@ -3442,12 +3628,20 @@
           <w:p>
             <w:pPr>
               <w:pStyle w:val="TableContents"/>
-            </w:pPr>
-            <w:r>
-              <w:rPr>
-                <w:rFonts w:ascii="Arial" w:hAnsi="Arial"/>
-                <w:sz w:val="20"/>
-                <w:szCs w:val="20"/>
+              <w:rPr>
+                <w:b/>
+                <w:highlight w:val="red"/>
+                <w:u w:val="single"/>
+              </w:rPr>
+            </w:pPr>
+            <w:r>
+              <w:rPr>
+                <w:rFonts w:ascii="Arial" w:hAnsi="Arial"/>
+                <w:b/>
+                <w:sz w:val="20"/>
+                <w:szCs w:val="20"/>
+                <w:highlight w:val="red"/>
+                <w:u w:val="single"/>
               </w:rPr>
               <w:t>type : “friend”</w:t>
             </w:r>
@@ -3472,12 +3666,20 @@
           <w:p>
             <w:pPr>
               <w:pStyle w:val="TableContents"/>
-            </w:pPr>
-            <w:r>
-              <w:rPr>
-                <w:rFonts w:ascii="Arial" w:hAnsi="Arial"/>
-                <w:sz w:val="20"/>
-                <w:szCs w:val="20"/>
+              <w:rPr>
+                <w:b/>
+                <w:highlight w:val="red"/>
+                <w:u w:val="single"/>
+              </w:rPr>
+            </w:pPr>
+            <w:r>
+              <w:rPr>
+                <w:rFonts w:ascii="Arial" w:hAnsi="Arial"/>
+                <w:b/>
+                <w:sz w:val="20"/>
+                <w:szCs w:val="20"/>
+                <w:highlight w:val="red"/>
+                <w:u w:val="single"/>
               </w:rPr>
               <w:t>Type of pending notification we want</w:t>
             </w:r>
@@ -3503,6 +3705,19 @@
             <w:pPr>
               <w:pStyle w:val="TableContents"/>
             </w:pPr>
+            <w:proofErr w:type="spellStart"/>
+            <w:r>
+              <w:t>getAllNotifications</w:t>
+            </w:r>
+            <w:proofErr w:type="spellEnd"/>
+            <w:r>
+              <w:t xml:space="preserve"> </w:t>
+            </w:r>
+            <w:proofErr w:type="spellStart"/>
+            <w:r>
+              <w:t>insted</w:t>
+            </w:r>
+            <w:proofErr w:type="spellEnd"/>
           </w:p>
         </w:tc>
         <w:tc>
@@ -3517,20 +3732,24 @@
           <w:p>
             <w:pPr>
               <w:pStyle w:val="TableContents"/>
-            </w:pPr>
-            <w:r>
+              <w:rPr>
+                <w:b/>
+                <w:highlight w:val="red"/>
+                <w:u w:val="single"/>
+              </w:rPr>
+            </w:pPr>
+            <w:r>
+              <w:rPr>
+                <w:b/>
+                <w:highlight w:val="red"/>
+                <w:u w:val="single"/>
+              </w:rPr>
               <w:t>n</w:t>
             </w:r>
           </w:p>
         </w:tc>
       </w:tr>
       <w:tr>
-        <w:tblPrEx>
-          <w:tblCellMar>
-            <w:top w:w="0" w:type="dxa"/>
-            <w:bottom w:w="0" w:type="dxa"/>
-          </w:tblCellMar>
-        </w:tblPrEx>
         <w:tc>
           <w:tcPr>
             <w:tcW w:w="1217" w:type="dxa"/>
@@ -3600,12 +3819,16 @@
           <w:p>
             <w:pPr>
               <w:pStyle w:val="TableContents"/>
-            </w:pPr>
-            <w:r>
-              <w:rPr>
-                <w:rFonts w:ascii="Arial" w:hAnsi="Arial"/>
-                <w:sz w:val="20"/>
-                <w:szCs w:val="20"/>
+              <w:rPr>
+                <w:highlight w:val="red"/>
+              </w:rPr>
+            </w:pPr>
+            <w:r>
+              <w:rPr>
+                <w:rFonts w:ascii="Arial" w:hAnsi="Arial"/>
+                <w:sz w:val="20"/>
+                <w:szCs w:val="20"/>
+                <w:highlight w:val="red"/>
               </w:rPr>
               <w:t>Accept a pending friend request.</w:t>
             </w:r>
@@ -3629,6 +3852,9 @@
           <w:p>
             <w:pPr>
               <w:pStyle w:val="TableContents"/>
+              <w:rPr>
+                <w:highlight w:val="red"/>
+              </w:rPr>
             </w:pPr>
             <w:proofErr w:type="spellStart"/>
             <w:r>
@@ -3636,6 +3862,7 @@
                 <w:rFonts w:ascii="Arial" w:hAnsi="Arial"/>
                 <w:sz w:val="20"/>
                 <w:szCs w:val="20"/>
+                <w:highlight w:val="red"/>
               </w:rPr>
               <w:t>acceptPendingFriend</w:t>
             </w:r>
@@ -3660,6 +3887,9 @@
           <w:p>
             <w:pPr>
               <w:pStyle w:val="TableContents"/>
+              <w:rPr>
+                <w:highlight w:val="red"/>
+              </w:rPr>
             </w:pPr>
             <w:proofErr w:type="spellStart"/>
             <w:r>
@@ -3667,6 +3897,7 @@
                 <w:rFonts w:ascii="Arial" w:hAnsi="Arial"/>
                 <w:sz w:val="20"/>
                 <w:szCs w:val="20"/>
+                <w:highlight w:val="red"/>
               </w:rPr>
               <w:t>friendId</w:t>
             </w:r>
@@ -3676,6 +3907,7 @@
                 <w:rFonts w:ascii="Arial" w:hAnsi="Arial"/>
                 <w:sz w:val="20"/>
                 <w:szCs w:val="20"/>
+                <w:highlight w:val="red"/>
               </w:rPr>
               <w:t xml:space="preserve">: </w:t>
             </w:r>
@@ -3685,6 +3917,7 @@
                 <w:rFonts w:ascii="Arial" w:hAnsi="Arial"/>
                 <w:sz w:val="20"/>
                 <w:szCs w:val="20"/>
+                <w:highlight w:val="red"/>
               </w:rPr>
               <w:t>Int</w:t>
             </w:r>
@@ -3710,14 +3943,18 @@
           <w:p>
             <w:pPr>
               <w:pStyle w:val="TableContents"/>
-            </w:pPr>
-            <w:bookmarkStart w:id="1" w:name="__DdeLink__2_1312990274"/>
-            <w:bookmarkEnd w:id="1"/>
-            <w:r>
-              <w:rPr>
-                <w:rFonts w:ascii="Arial" w:hAnsi="Arial"/>
-                <w:sz w:val="20"/>
-                <w:szCs w:val="20"/>
+              <w:rPr>
+                <w:highlight w:val="red"/>
+              </w:rPr>
+            </w:pPr>
+            <w:bookmarkStart w:id="0" w:name="__DdeLink__2_1312990274"/>
+            <w:bookmarkEnd w:id="0"/>
+            <w:r>
+              <w:rPr>
+                <w:rFonts w:ascii="Arial" w:hAnsi="Arial"/>
+                <w:sz w:val="20"/>
+                <w:szCs w:val="20"/>
+                <w:highlight w:val="red"/>
               </w:rPr>
               <w:t>ID representing a friend</w:t>
             </w:r>
@@ -3743,6 +3980,11 @@
             <w:pPr>
               <w:pStyle w:val="TableContents"/>
             </w:pPr>
+            <w:proofErr w:type="spellStart"/>
+            <w:r>
+              <w:t>accceptRequest</w:t>
+            </w:r>
+            <w:proofErr w:type="spellEnd"/>
           </w:p>
         </w:tc>
         <w:tc>
@@ -3757,20 +3999,20 @@
           <w:p>
             <w:pPr>
               <w:pStyle w:val="TableContents"/>
-            </w:pPr>
-            <w:r>
+              <w:rPr>
+                <w:highlight w:val="red"/>
+              </w:rPr>
+            </w:pPr>
+            <w:r>
+              <w:rPr>
+                <w:highlight w:val="red"/>
+              </w:rPr>
               <w:t>n</w:t>
             </w:r>
           </w:p>
         </w:tc>
       </w:tr>
       <w:tr>
-        <w:tblPrEx>
-          <w:tblCellMar>
-            <w:top w:w="0" w:type="dxa"/>
-            <w:bottom w:w="0" w:type="dxa"/>
-          </w:tblCellMar>
-        </w:tblPrEx>
         <w:tc>
           <w:tcPr>
             <w:tcW w:w="1217" w:type="dxa"/>
@@ -3840,12 +4082,16 @@
           <w:p>
             <w:pPr>
               <w:pStyle w:val="TableContents"/>
-            </w:pPr>
-            <w:r>
-              <w:rPr>
-                <w:rFonts w:ascii="Arial" w:hAnsi="Arial"/>
-                <w:sz w:val="20"/>
-                <w:szCs w:val="20"/>
+              <w:rPr>
+                <w:highlight w:val="red"/>
+              </w:rPr>
+            </w:pPr>
+            <w:r>
+              <w:rPr>
+                <w:rFonts w:ascii="Arial" w:hAnsi="Arial"/>
+                <w:sz w:val="20"/>
+                <w:szCs w:val="20"/>
+                <w:highlight w:val="red"/>
               </w:rPr>
               <w:t>Decline a pending friend request.</w:t>
             </w:r>
@@ -3869,6 +4115,9 @@
           <w:p>
             <w:pPr>
               <w:pStyle w:val="TableContents"/>
+              <w:rPr>
+                <w:highlight w:val="red"/>
+              </w:rPr>
             </w:pPr>
             <w:proofErr w:type="spellStart"/>
             <w:r>
@@ -3876,6 +4125,7 @@
                 <w:rFonts w:ascii="Arial" w:hAnsi="Arial"/>
                 <w:sz w:val="20"/>
                 <w:szCs w:val="20"/>
+                <w:highlight w:val="red"/>
               </w:rPr>
               <w:t>DeclinePendingFriend</w:t>
             </w:r>
@@ -3900,6 +4150,9 @@
           <w:p>
             <w:pPr>
               <w:pStyle w:val="TableContents"/>
+              <w:rPr>
+                <w:highlight w:val="red"/>
+              </w:rPr>
             </w:pPr>
             <w:proofErr w:type="spellStart"/>
             <w:r>
@@ -3907,6 +4160,7 @@
                 <w:rFonts w:ascii="Arial" w:hAnsi="Arial"/>
                 <w:sz w:val="20"/>
                 <w:szCs w:val="20"/>
+                <w:highlight w:val="red"/>
               </w:rPr>
               <w:t>friendId</w:t>
             </w:r>
@@ -3916,6 +4170,7 @@
                 <w:rFonts w:ascii="Arial" w:hAnsi="Arial"/>
                 <w:sz w:val="20"/>
                 <w:szCs w:val="20"/>
+                <w:highlight w:val="red"/>
               </w:rPr>
               <w:t xml:space="preserve">: </w:t>
             </w:r>
@@ -3925,6 +4180,7 @@
                 <w:rFonts w:ascii="Arial" w:hAnsi="Arial"/>
                 <w:sz w:val="20"/>
                 <w:szCs w:val="20"/>
+                <w:highlight w:val="red"/>
               </w:rPr>
               <w:t>Int</w:t>
             </w:r>
@@ -3950,12 +4206,16 @@
           <w:p>
             <w:pPr>
               <w:pStyle w:val="TableContents"/>
-            </w:pPr>
-            <w:r>
-              <w:rPr>
-                <w:rFonts w:ascii="Arial" w:hAnsi="Arial"/>
-                <w:sz w:val="20"/>
-                <w:szCs w:val="20"/>
+              <w:rPr>
+                <w:highlight w:val="red"/>
+              </w:rPr>
+            </w:pPr>
+            <w:r>
+              <w:rPr>
+                <w:rFonts w:ascii="Arial" w:hAnsi="Arial"/>
+                <w:sz w:val="20"/>
+                <w:szCs w:val="20"/>
+                <w:highlight w:val="red"/>
               </w:rPr>
               <w:t>ID representing a friend</w:t>
             </w:r>
@@ -3981,6 +4241,11 @@
             <w:pPr>
               <w:pStyle w:val="TableContents"/>
             </w:pPr>
+            <w:proofErr w:type="spellStart"/>
+            <w:r>
+              <w:t>declienRequest</w:t>
+            </w:r>
+            <w:proofErr w:type="spellEnd"/>
           </w:p>
           <w:p>
             <w:pPr>
@@ -4005,20 +4270,20 @@
           <w:p>
             <w:pPr>
               <w:pStyle w:val="TableContents"/>
-            </w:pPr>
-            <w:r>
+              <w:rPr>
+                <w:highlight w:val="red"/>
+              </w:rPr>
+            </w:pPr>
+            <w:r>
+              <w:rPr>
+                <w:highlight w:val="red"/>
+              </w:rPr>
               <w:t xml:space="preserve">n </w:t>
             </w:r>
           </w:p>
         </w:tc>
       </w:tr>
       <w:tr>
-        <w:tblPrEx>
-          <w:tblCellMar>
-            <w:top w:w="0" w:type="dxa"/>
-            <w:bottom w:w="0" w:type="dxa"/>
-          </w:tblCellMar>
-        </w:tblPrEx>
         <w:tc>
           <w:tcPr>
             <w:tcW w:w="1217" w:type="dxa"/>
@@ -4208,7 +4473,114 @@
           <w:p>
             <w:pPr>
               <w:pStyle w:val="TableContents"/>
-            </w:pPr>
+              <w:rPr>
+                <w:rFonts w:ascii="Consolas" w:eastAsiaTheme="minorEastAsia" w:hAnsi="Consolas" w:cs="Consolas"/>
+                <w:sz w:val="20"/>
+                <w:szCs w:val="20"/>
+                <w:lang w:eastAsia="en-GB" w:bidi="ar-SA"/>
+              </w:rPr>
+            </w:pPr>
+            <w:r>
+              <w:rPr>
+                <w:rFonts w:ascii="Consolas" w:eastAsiaTheme="minorEastAsia" w:hAnsi="Consolas" w:cs="Consolas"/>
+                <w:sz w:val="20"/>
+                <w:szCs w:val="20"/>
+                <w:lang w:eastAsia="en-GB" w:bidi="ar-SA"/>
+              </w:rPr>
+              <w:t>{"</w:t>
+            </w:r>
+            <w:proofErr w:type="spellStart"/>
+            <w:r>
+              <w:rPr>
+                <w:rFonts w:ascii="Consolas" w:eastAsiaTheme="minorEastAsia" w:hAnsi="Consolas" w:cs="Consolas"/>
+                <w:sz w:val="20"/>
+                <w:szCs w:val="20"/>
+                <w:lang w:eastAsia="en-GB" w:bidi="ar-SA"/>
+              </w:rPr>
+              <w:t>message</w:t>
+            </w:r>
+            <w:r>
+              <w:rPr>
+                <w:rFonts w:ascii="Consolas" w:eastAsiaTheme="minorEastAsia" w:hAnsi="Consolas" w:cs="Consolas"/>
+                <w:sz w:val="20"/>
+                <w:szCs w:val="20"/>
+                <w:lang w:eastAsia="en-GB" w:bidi="ar-SA"/>
+              </w:rPr>
+              <w:t>":</w:t>
+            </w:r>
+            <w:r>
+              <w:rPr>
+                <w:rFonts w:ascii="Consolas" w:eastAsiaTheme="minorEastAsia" w:hAnsi="Consolas" w:cs="Consolas"/>
+                <w:sz w:val="20"/>
+                <w:szCs w:val="20"/>
+                <w:lang w:eastAsia="en-GB" w:bidi="ar-SA"/>
+              </w:rPr>
+              <w:t>"error</w:t>
+            </w:r>
+            <w:proofErr w:type="spellEnd"/>
+            <w:r>
+              <w:rPr>
+                <w:rFonts w:ascii="Consolas" w:eastAsiaTheme="minorEastAsia" w:hAnsi="Consolas" w:cs="Consolas"/>
+                <w:sz w:val="20"/>
+                <w:szCs w:val="20"/>
+                <w:lang w:eastAsia="en-GB" w:bidi="ar-SA"/>
+              </w:rPr>
+              <w:t xml:space="preserve"> could not add"}</w:t>
+            </w:r>
+          </w:p>
+          <w:p>
+            <w:pPr>
+              <w:pStyle w:val="TableContents"/>
+            </w:pPr>
+            <w:r>
+              <w:rPr>
+                <w:rFonts w:ascii="Consolas" w:eastAsiaTheme="minorEastAsia" w:hAnsi="Consolas" w:cs="Consolas"/>
+                <w:sz w:val="20"/>
+                <w:szCs w:val="20"/>
+                <w:lang w:eastAsia="en-GB" w:bidi="ar-SA"/>
+              </w:rPr>
+              <w:t>{"</w:t>
+            </w:r>
+            <w:proofErr w:type="spellStart"/>
+            <w:r>
+              <w:rPr>
+                <w:rFonts w:ascii="Consolas" w:eastAsiaTheme="minorEastAsia" w:hAnsi="Consolas" w:cs="Consolas"/>
+                <w:sz w:val="20"/>
+                <w:szCs w:val="20"/>
+                <w:lang w:eastAsia="en-GB" w:bidi="ar-SA"/>
+              </w:rPr>
+              <w:t>message":"added</w:t>
+            </w:r>
+            <w:proofErr w:type="spellEnd"/>
+            <w:r>
+              <w:rPr>
+                <w:rFonts w:ascii="Consolas" w:eastAsiaTheme="minorEastAsia" w:hAnsi="Consolas" w:cs="Consolas"/>
+                <w:sz w:val="20"/>
+                <w:szCs w:val="20"/>
+                <w:lang w:eastAsia="en-GB" w:bidi="ar-SA"/>
+              </w:rPr>
+              <w:t xml:space="preserve"> </w:t>
+            </w:r>
+            <w:proofErr w:type="spellStart"/>
+            <w:r>
+              <w:rPr>
+                <w:rFonts w:ascii="Consolas" w:eastAsiaTheme="minorEastAsia" w:hAnsi="Consolas" w:cs="Consolas"/>
+                <w:sz w:val="20"/>
+                <w:szCs w:val="20"/>
+                <w:lang w:eastAsia="en-GB" w:bidi="ar-SA"/>
+              </w:rPr>
+              <w:t>sucsefully</w:t>
+            </w:r>
+            <w:proofErr w:type="spellEnd"/>
+            <w:r>
+              <w:rPr>
+                <w:rFonts w:ascii="Consolas" w:eastAsiaTheme="minorEastAsia" w:hAnsi="Consolas" w:cs="Consolas"/>
+                <w:sz w:val="20"/>
+                <w:szCs w:val="20"/>
+                <w:lang w:eastAsia="en-GB" w:bidi="ar-SA"/>
+              </w:rPr>
+              <w:t>"}</w:t>
+            </w:r>
           </w:p>
         </w:tc>
         <w:tc>
@@ -4225,18 +4597,12 @@
               <w:pStyle w:val="TableContents"/>
             </w:pPr>
             <w:r>
-              <w:t>n</w:t>
+              <w:t>y</w:t>
             </w:r>
           </w:p>
         </w:tc>
       </w:tr>
       <w:tr>
-        <w:tblPrEx>
-          <w:tblCellMar>
-            <w:top w:w="0" w:type="dxa"/>
-            <w:bottom w:w="0" w:type="dxa"/>
-          </w:tblCellMar>
-        </w:tblPrEx>
         <w:tc>
           <w:tcPr>
             <w:tcW w:w="1217" w:type="dxa"/>
@@ -4262,16 +4628,8 @@
                 <w:sz w:val="20"/>
                 <w:szCs w:val="20"/>
               </w:rPr>
-              <w:t xml:space="preserve">Notifications </w:t>
-            </w:r>
-            <w:r>
-              <w:rPr>
-                <w:rFonts w:ascii="Arial" w:hAnsi="Arial"/>
-                <w:sz w:val="20"/>
-                <w:szCs w:val="20"/>
-              </w:rPr>
               <w:lastRenderedPageBreak/>
-              <w:t>Menu</w:t>
+              <w:t>Notifications Menu</w:t>
             </w:r>
           </w:p>
         </w:tc>
@@ -4300,7 +4658,6 @@
                 <w:sz w:val="20"/>
                 <w:szCs w:val="20"/>
               </w:rPr>
-              <w:lastRenderedPageBreak/>
               <w:t>On Load</w:t>
             </w:r>
           </w:p>
@@ -4330,16 +4687,7 @@
                 <w:sz w:val="20"/>
                 <w:szCs w:val="20"/>
               </w:rPr>
-              <w:t xml:space="preserve">Request a list of all notifications for the </w:t>
-            </w:r>
-            <w:r>
-              <w:rPr>
-                <w:rFonts w:ascii="Arial" w:hAnsi="Arial"/>
-                <w:sz w:val="20"/>
-                <w:szCs w:val="20"/>
-              </w:rPr>
-              <w:lastRenderedPageBreak/>
-              <w:t>current user.</w:t>
+              <w:t>Request a list of all notifications for the current user.</w:t>
             </w:r>
           </w:p>
         </w:tc>
@@ -4369,7 +4717,6 @@
                 <w:sz w:val="20"/>
                 <w:szCs w:val="20"/>
               </w:rPr>
-              <w:lastRenderedPageBreak/>
               <w:t>getAllNotifications</w:t>
             </w:r>
             <w:proofErr w:type="spellEnd"/>
@@ -4425,6 +4772,8 @@
             <w:pPr>
               <w:pStyle w:val="TableContents"/>
             </w:pPr>
+            <w:bookmarkStart w:id="1" w:name="_GoBack"/>
+            <w:bookmarkEnd w:id="1"/>
           </w:p>
         </w:tc>
         <w:tc>
@@ -4447,12 +4796,6 @@
         </w:tc>
       </w:tr>
       <w:tr>
-        <w:tblPrEx>
-          <w:tblCellMar>
-            <w:top w:w="0" w:type="dxa"/>
-            <w:bottom w:w="0" w:type="dxa"/>
-          </w:tblCellMar>
-        </w:tblPrEx>
         <w:tc>
           <w:tcPr>
             <w:tcW w:w="1217" w:type="dxa"/>
@@ -4674,12 +5017,6 @@
         </w:tc>
       </w:tr>
       <w:tr>
-        <w:tblPrEx>
-          <w:tblCellMar>
-            <w:top w:w="0" w:type="dxa"/>
-            <w:bottom w:w="0" w:type="dxa"/>
-          </w:tblCellMar>
-        </w:tblPrEx>
         <w:tc>
           <w:tcPr>
             <w:tcW w:w="1217" w:type="dxa"/>

</xml_diff>

<commit_message>
add implementation and markings for observation by sam
</commit_message>
<xml_diff>
--- a/N17/docs/Requests.docx
+++ b/N17/docs/Requests.docx
@@ -11,6 +11,7 @@
           <w:left w:val="single" w:sz="2" w:space="0" w:color="000000"/>
           <w:bottom w:val="single" w:sz="2" w:space="0" w:color="000000"/>
         </w:tblBorders>
+        <w:tblLayout w:type="fixed"/>
         <w:tblCellMar>
           <w:left w:w="10" w:type="dxa"/>
           <w:right w:w="10" w:type="dxa"/>
@@ -24,14 +25,14 @@
         <w:gridCol w:w="2116"/>
         <w:gridCol w:w="1704"/>
         <w:gridCol w:w="35"/>
-        <w:gridCol w:w="1626"/>
-        <w:gridCol w:w="2762"/>
-        <w:gridCol w:w="2253"/>
+        <w:gridCol w:w="1559"/>
+        <w:gridCol w:w="4819"/>
+        <w:gridCol w:w="263"/>
       </w:tblGrid>
       <w:tr>
         <w:tc>
           <w:tcPr>
-            <w:tcW w:w="1217" w:type="dxa"/>
+            <w:tcW w:w="1218" w:type="dxa"/>
             <w:tcBorders>
               <w:top w:val="single" w:sz="2" w:space="0" w:color="000000"/>
               <w:left w:val="single" w:sz="2" w:space="0" w:color="000000"/>
@@ -91,7 +92,7 @@
         </w:tc>
         <w:tc>
           <w:tcPr>
-            <w:tcW w:w="1864" w:type="dxa"/>
+            <w:tcW w:w="1862" w:type="dxa"/>
             <w:tcBorders>
               <w:top w:val="single" w:sz="2" w:space="0" w:color="000000"/>
               <w:left w:val="single" w:sz="2" w:space="0" w:color="000000"/>
@@ -121,7 +122,7 @@
         </w:tc>
         <w:tc>
           <w:tcPr>
-            <w:tcW w:w="2117" w:type="dxa"/>
+            <w:tcW w:w="2116" w:type="dxa"/>
             <w:tcBorders>
               <w:top w:val="single" w:sz="2" w:space="0" w:color="000000"/>
               <w:left w:val="single" w:sz="2" w:space="0" w:color="000000"/>
@@ -151,7 +152,7 @@
         </w:tc>
         <w:tc>
           <w:tcPr>
-            <w:tcW w:w="3369" w:type="dxa"/>
+            <w:tcW w:w="3298" w:type="dxa"/>
             <w:gridSpan w:val="3"/>
             <w:tcBorders>
               <w:top w:val="single" w:sz="2" w:space="0" w:color="000000"/>
@@ -182,7 +183,7 @@
         </w:tc>
         <w:tc>
           <w:tcPr>
-            <w:tcW w:w="2753" w:type="dxa"/>
+            <w:tcW w:w="4819" w:type="dxa"/>
             <w:tcBorders>
               <w:top w:val="single" w:sz="2" w:space="0" w:color="000000"/>
               <w:left w:val="single" w:sz="2" w:space="0" w:color="000000"/>
@@ -213,7 +214,7 @@
         </w:tc>
         <w:tc>
           <w:tcPr>
-            <w:tcW w:w="2256" w:type="dxa"/>
+            <w:tcW w:w="263" w:type="dxa"/>
             <w:tcBorders>
               <w:top w:val="single" w:sz="2" w:space="0" w:color="000000"/>
               <w:left w:val="single" w:sz="2" w:space="0" w:color="000000"/>
@@ -244,7 +245,7 @@
       <w:tr>
         <w:tc>
           <w:tcPr>
-            <w:tcW w:w="1217" w:type="dxa"/>
+            <w:tcW w:w="1218" w:type="dxa"/>
             <w:tcBorders>
               <w:left w:val="single" w:sz="2" w:space="0" w:color="000000"/>
               <w:bottom w:val="single" w:sz="2" w:space="0" w:color="000000"/>
@@ -302,7 +303,7 @@
         </w:tc>
         <w:tc>
           <w:tcPr>
-            <w:tcW w:w="1864" w:type="dxa"/>
+            <w:tcW w:w="1862" w:type="dxa"/>
             <w:tcBorders>
               <w:left w:val="single" w:sz="2" w:space="0" w:color="000000"/>
               <w:bottom w:val="single" w:sz="2" w:space="0" w:color="000000"/>
@@ -331,7 +332,7 @@
         </w:tc>
         <w:tc>
           <w:tcPr>
-            <w:tcW w:w="2117" w:type="dxa"/>
+            <w:tcW w:w="2116" w:type="dxa"/>
             <w:tcBorders>
               <w:left w:val="single" w:sz="2" w:space="0" w:color="000000"/>
               <w:bottom w:val="single" w:sz="2" w:space="0" w:color="000000"/>
@@ -362,7 +363,7 @@
         </w:tc>
         <w:tc>
           <w:tcPr>
-            <w:tcW w:w="3369" w:type="dxa"/>
+            <w:tcW w:w="3298" w:type="dxa"/>
             <w:gridSpan w:val="3"/>
             <w:tcBorders>
               <w:left w:val="single" w:sz="2" w:space="0" w:color="000000"/>
@@ -392,7 +393,7 @@
         </w:tc>
         <w:tc>
           <w:tcPr>
-            <w:tcW w:w="2753" w:type="dxa"/>
+            <w:tcW w:w="4819" w:type="dxa"/>
             <w:tcBorders>
               <w:left w:val="single" w:sz="2" w:space="0" w:color="000000"/>
               <w:bottom w:val="single" w:sz="2" w:space="0" w:color="000000"/>
@@ -414,7 +415,7 @@
         </w:tc>
         <w:tc>
           <w:tcPr>
-            <w:tcW w:w="2256" w:type="dxa"/>
+            <w:tcW w:w="263" w:type="dxa"/>
             <w:tcBorders>
               <w:left w:val="single" w:sz="2" w:space="0" w:color="000000"/>
               <w:bottom w:val="single" w:sz="2" w:space="0" w:color="000000"/>
@@ -464,7 +465,7 @@
         </w:tc>
         <w:tc>
           <w:tcPr>
-            <w:tcW w:w="1018" w:type="dxa"/>
+            <w:tcW w:w="1014" w:type="dxa"/>
             <w:vMerge w:val="restart"/>
             <w:tcBorders>
               <w:left w:val="single" w:sz="2" w:space="0" w:color="000000"/>
@@ -494,7 +495,7 @@
         </w:tc>
         <w:tc>
           <w:tcPr>
-            <w:tcW w:w="1869" w:type="dxa"/>
+            <w:tcW w:w="1862" w:type="dxa"/>
             <w:vMerge w:val="restart"/>
             <w:tcBorders>
               <w:left w:val="single" w:sz="2" w:space="0" w:color="000000"/>
@@ -542,7 +543,7 @@
         </w:tc>
         <w:tc>
           <w:tcPr>
-            <w:tcW w:w="2117" w:type="dxa"/>
+            <w:tcW w:w="2116" w:type="dxa"/>
             <w:tcBorders>
               <w:left w:val="single" w:sz="2" w:space="0" w:color="000000"/>
               <w:bottom w:val="single" w:sz="2" w:space="0" w:color="000000"/>
@@ -573,7 +574,7 @@
         </w:tc>
         <w:tc>
           <w:tcPr>
-            <w:tcW w:w="3377" w:type="dxa"/>
+            <w:tcW w:w="3298" w:type="dxa"/>
             <w:gridSpan w:val="3"/>
             <w:tcBorders>
               <w:left w:val="single" w:sz="2" w:space="0" w:color="000000"/>
@@ -603,7 +604,7 @@
         </w:tc>
         <w:tc>
           <w:tcPr>
-            <w:tcW w:w="2771" w:type="dxa"/>
+            <w:tcW w:w="4819" w:type="dxa"/>
             <w:tcBorders>
               <w:left w:val="single" w:sz="2" w:space="0" w:color="000000"/>
               <w:bottom w:val="single" w:sz="2" w:space="0" w:color="000000"/>
@@ -620,12 +621,17 @@
           <w:p>
             <w:pPr>
               <w:pStyle w:val="TableContents"/>
-            </w:pPr>
-          </w:p>
-        </w:tc>
-        <w:tc>
-          <w:tcPr>
-            <w:tcW w:w="2265" w:type="dxa"/>
+              <w:rPr>
+                <w:rFonts w:ascii="Arial" w:hAnsi="Arial" w:cs="Arial"/>
+                <w:sz w:val="20"/>
+                <w:szCs w:val="20"/>
+              </w:rPr>
+            </w:pPr>
+          </w:p>
+        </w:tc>
+        <w:tc>
+          <w:tcPr>
+            <w:tcW w:w="263" w:type="dxa"/>
             <w:tcBorders>
               <w:left w:val="single" w:sz="2" w:space="0" w:color="000000"/>
               <w:bottom w:val="single" w:sz="2" w:space="0" w:color="000000"/>
@@ -667,7 +673,7 @@
         </w:tc>
         <w:tc>
           <w:tcPr>
-            <w:tcW w:w="1018" w:type="dxa"/>
+            <w:tcW w:w="1014" w:type="dxa"/>
             <w:vMerge/>
             <w:tcBorders>
               <w:left w:val="single" w:sz="2" w:space="0" w:color="000000"/>
@@ -685,7 +691,7 @@
         </w:tc>
         <w:tc>
           <w:tcPr>
-            <w:tcW w:w="1869" w:type="dxa"/>
+            <w:tcW w:w="1862" w:type="dxa"/>
             <w:vMerge/>
             <w:tcBorders>
               <w:left w:val="single" w:sz="2" w:space="0" w:color="000000"/>
@@ -703,7 +709,7 @@
         </w:tc>
         <w:tc>
           <w:tcPr>
-            <w:tcW w:w="2117" w:type="dxa"/>
+            <w:tcW w:w="2116" w:type="dxa"/>
             <w:tcBorders>
               <w:left w:val="single" w:sz="2" w:space="0" w:color="000000"/>
               <w:bottom w:val="single" w:sz="2" w:space="0" w:color="000000"/>
@@ -734,7 +740,7 @@
         </w:tc>
         <w:tc>
           <w:tcPr>
-            <w:tcW w:w="3377" w:type="dxa"/>
+            <w:tcW w:w="3298" w:type="dxa"/>
             <w:gridSpan w:val="3"/>
             <w:tcBorders>
               <w:left w:val="single" w:sz="2" w:space="0" w:color="000000"/>
@@ -764,7 +770,7 @@
         </w:tc>
         <w:tc>
           <w:tcPr>
-            <w:tcW w:w="2771" w:type="dxa"/>
+            <w:tcW w:w="4819" w:type="dxa"/>
             <w:tcBorders>
               <w:left w:val="single" w:sz="2" w:space="0" w:color="000000"/>
               <w:bottom w:val="single" w:sz="2" w:space="0" w:color="000000"/>
@@ -781,12 +787,17 @@
           <w:p>
             <w:pPr>
               <w:pStyle w:val="TableContents"/>
-            </w:pPr>
-          </w:p>
-        </w:tc>
-        <w:tc>
-          <w:tcPr>
-            <w:tcW w:w="2265" w:type="dxa"/>
+              <w:rPr>
+                <w:rFonts w:ascii="Arial" w:hAnsi="Arial" w:cs="Arial"/>
+                <w:sz w:val="20"/>
+                <w:szCs w:val="20"/>
+              </w:rPr>
+            </w:pPr>
+          </w:p>
+        </w:tc>
+        <w:tc>
+          <w:tcPr>
+            <w:tcW w:w="263" w:type="dxa"/>
             <w:tcBorders>
               <w:left w:val="single" w:sz="2" w:space="0" w:color="000000"/>
               <w:bottom w:val="single" w:sz="2" w:space="0" w:color="000000"/>
@@ -831,7 +842,7 @@
         </w:tc>
         <w:tc>
           <w:tcPr>
-            <w:tcW w:w="1018" w:type="dxa"/>
+            <w:tcW w:w="1014" w:type="dxa"/>
             <w:tcBorders>
               <w:left w:val="single" w:sz="2" w:space="0" w:color="000000"/>
               <w:bottom w:val="single" w:sz="2" w:space="0" w:color="000000"/>
@@ -860,7 +871,7 @@
         </w:tc>
         <w:tc>
           <w:tcPr>
-            <w:tcW w:w="1869" w:type="dxa"/>
+            <w:tcW w:w="1862" w:type="dxa"/>
             <w:tcBorders>
               <w:left w:val="single" w:sz="2" w:space="0" w:color="000000"/>
               <w:bottom w:val="single" w:sz="2" w:space="0" w:color="000000"/>
@@ -907,7 +918,7 @@
         </w:tc>
         <w:tc>
           <w:tcPr>
-            <w:tcW w:w="2117" w:type="dxa"/>
+            <w:tcW w:w="2116" w:type="dxa"/>
             <w:tcBorders>
               <w:left w:val="single" w:sz="2" w:space="0" w:color="000000"/>
               <w:bottom w:val="single" w:sz="2" w:space="0" w:color="000000"/>
@@ -938,7 +949,7 @@
         </w:tc>
         <w:tc>
           <w:tcPr>
-            <w:tcW w:w="1744" w:type="dxa"/>
+            <w:tcW w:w="1739" w:type="dxa"/>
             <w:gridSpan w:val="2"/>
             <w:tcBorders>
               <w:left w:val="single" w:sz="2" w:space="0" w:color="000000"/>
@@ -988,7 +999,7 @@
         </w:tc>
         <w:tc>
           <w:tcPr>
-            <w:tcW w:w="1633" w:type="dxa"/>
+            <w:tcW w:w="1559" w:type="dxa"/>
             <w:tcBorders>
               <w:left w:val="single" w:sz="2" w:space="0" w:color="000000"/>
               <w:bottom w:val="single" w:sz="2" w:space="0" w:color="000000"/>
@@ -1017,7 +1028,7 @@
         </w:tc>
         <w:tc>
           <w:tcPr>
-            <w:tcW w:w="2771" w:type="dxa"/>
+            <w:tcW w:w="4819" w:type="dxa"/>
             <w:tcBorders>
               <w:left w:val="single" w:sz="2" w:space="0" w:color="000000"/>
               <w:bottom w:val="single" w:sz="2" w:space="0" w:color="000000"/>
@@ -1034,12 +1045,17 @@
           <w:p>
             <w:pPr>
               <w:pStyle w:val="TableContents"/>
-            </w:pPr>
-          </w:p>
-        </w:tc>
-        <w:tc>
-          <w:tcPr>
-            <w:tcW w:w="2265" w:type="dxa"/>
+              <w:rPr>
+                <w:rFonts w:ascii="Arial" w:hAnsi="Arial" w:cs="Arial"/>
+                <w:sz w:val="20"/>
+                <w:szCs w:val="20"/>
+              </w:rPr>
+            </w:pPr>
+          </w:p>
+        </w:tc>
+        <w:tc>
+          <w:tcPr>
+            <w:tcW w:w="263" w:type="dxa"/>
             <w:tcBorders>
               <w:left w:val="single" w:sz="2" w:space="0" w:color="000000"/>
               <w:bottom w:val="single" w:sz="2" w:space="0" w:color="000000"/>
@@ -1081,7 +1097,7 @@
         </w:tc>
         <w:tc>
           <w:tcPr>
-            <w:tcW w:w="1018" w:type="dxa"/>
+            <w:tcW w:w="1014" w:type="dxa"/>
             <w:vMerge w:val="restart"/>
             <w:tcBorders>
               <w:left w:val="single" w:sz="2" w:space="0" w:color="000000"/>
@@ -1111,7 +1127,7 @@
         </w:tc>
         <w:tc>
           <w:tcPr>
-            <w:tcW w:w="1869" w:type="dxa"/>
+            <w:tcW w:w="1862" w:type="dxa"/>
             <w:vMerge w:val="restart"/>
             <w:tcBorders>
               <w:left w:val="single" w:sz="2" w:space="0" w:color="000000"/>
@@ -1141,7 +1157,7 @@
         </w:tc>
         <w:tc>
           <w:tcPr>
-            <w:tcW w:w="2117" w:type="dxa"/>
+            <w:tcW w:w="2116" w:type="dxa"/>
             <w:vMerge w:val="restart"/>
             <w:tcBorders>
               <w:left w:val="single" w:sz="2" w:space="0" w:color="000000"/>
@@ -1173,7 +1189,7 @@
         </w:tc>
         <w:tc>
           <w:tcPr>
-            <w:tcW w:w="1744" w:type="dxa"/>
+            <w:tcW w:w="1739" w:type="dxa"/>
             <w:gridSpan w:val="2"/>
             <w:tcBorders>
               <w:left w:val="single" w:sz="2" w:space="0" w:color="000000"/>
@@ -1223,7 +1239,7 @@
         </w:tc>
         <w:tc>
           <w:tcPr>
-            <w:tcW w:w="1633" w:type="dxa"/>
+            <w:tcW w:w="1559" w:type="dxa"/>
             <w:tcBorders>
               <w:left w:val="single" w:sz="2" w:space="0" w:color="000000"/>
               <w:bottom w:val="single" w:sz="2" w:space="0" w:color="000000"/>
@@ -1252,7 +1268,7 @@
         </w:tc>
         <w:tc>
           <w:tcPr>
-            <w:tcW w:w="2771" w:type="dxa"/>
+            <w:tcW w:w="4819" w:type="dxa"/>
             <w:vMerge w:val="restart"/>
             <w:tcBorders>
               <w:left w:val="single" w:sz="2" w:space="0" w:color="000000"/>
@@ -1271,7 +1287,7 @@
             <w:pPr>
               <w:pStyle w:val="TableContents"/>
               <w:rPr>
-                <w:rFonts w:ascii="Consolas" w:eastAsiaTheme="minorEastAsia" w:hAnsi="Consolas" w:cs="Consolas"/>
+                <w:rFonts w:ascii="Arial" w:eastAsiaTheme="minorEastAsia" w:hAnsi="Arial" w:cs="Arial"/>
                 <w:sz w:val="20"/>
                 <w:szCs w:val="20"/>
                 <w:lang w:eastAsia="en-GB" w:bidi="ar-SA"/>
@@ -1279,7 +1295,7 @@
             </w:pPr>
             <w:r>
               <w:rPr>
-                <w:rFonts w:ascii="Consolas" w:eastAsiaTheme="minorEastAsia" w:hAnsi="Consolas" w:cs="Consolas"/>
+                <w:rFonts w:ascii="Arial" w:eastAsiaTheme="minorEastAsia" w:hAnsi="Arial" w:cs="Arial"/>
                 <w:sz w:val="20"/>
                 <w:szCs w:val="20"/>
                 <w:lang w:eastAsia="en-GB" w:bidi="ar-SA"/>
@@ -1289,136 +1305,87 @@
             <w:proofErr w:type="spellStart"/>
             <w:r>
               <w:rPr>
-                <w:rFonts w:ascii="Consolas" w:eastAsiaTheme="minorEastAsia" w:hAnsi="Consolas" w:cs="Consolas"/>
+                <w:rFonts w:ascii="Arial" w:eastAsiaTheme="minorEastAsia" w:hAnsi="Arial" w:cs="Arial"/>
                 <w:sz w:val="20"/>
                 <w:szCs w:val="20"/>
                 <w:lang w:eastAsia="en-GB" w:bidi="ar-SA"/>
               </w:rPr>
-              <w:t>message</w:t>
-            </w:r>
-            <w:r>
-              <w:rPr>
-                <w:rFonts w:ascii="Consolas" w:eastAsiaTheme="minorEastAsia" w:hAnsi="Consolas" w:cs="Consolas"/>
+              <w:t>message":"Request</w:t>
+            </w:r>
+            <w:proofErr w:type="spellEnd"/>
+            <w:r>
+              <w:rPr>
+                <w:rFonts w:ascii="Arial" w:eastAsiaTheme="minorEastAsia" w:hAnsi="Arial" w:cs="Arial"/>
                 <w:sz w:val="20"/>
                 <w:szCs w:val="20"/>
                 <w:lang w:eastAsia="en-GB" w:bidi="ar-SA"/>
               </w:rPr>
-              <w:t>":</w:t>
-            </w:r>
-            <w:r>
-              <w:rPr>
-                <w:rFonts w:ascii="Consolas" w:eastAsiaTheme="minorEastAsia" w:hAnsi="Consolas" w:cs="Consolas"/>
+              <w:t xml:space="preserve"> </w:t>
+            </w:r>
+            <w:proofErr w:type="spellStart"/>
+            <w:r>
+              <w:rPr>
+                <w:rFonts w:ascii="Arial" w:eastAsiaTheme="minorEastAsia" w:hAnsi="Arial" w:cs="Arial"/>
                 <w:sz w:val="20"/>
                 <w:szCs w:val="20"/>
                 <w:lang w:eastAsia="en-GB" w:bidi="ar-SA"/>
               </w:rPr>
-              <w:t>"</w:t>
-            </w:r>
-            <w:r>
-              <w:rPr>
-                <w:rFonts w:ascii="Consolas" w:eastAsiaTheme="minorEastAsia" w:hAnsi="Consolas" w:cs="Consolas"/>
+              <w:t>faild</w:t>
+            </w:r>
+            <w:proofErr w:type="spellEnd"/>
+            <w:r>
+              <w:rPr>
+                <w:rFonts w:ascii="Arial" w:eastAsiaTheme="minorEastAsia" w:hAnsi="Arial" w:cs="Arial"/>
                 <w:sz w:val="20"/>
                 <w:szCs w:val="20"/>
                 <w:lang w:eastAsia="en-GB" w:bidi="ar-SA"/>
               </w:rPr>
-              <w:t>Request</w:t>
+              <w:t xml:space="preserve"> to send"}</w:t>
+            </w:r>
+          </w:p>
+          <w:p>
+            <w:pPr>
+              <w:pStyle w:val="TableContents"/>
+              <w:rPr>
+                <w:rFonts w:ascii="Arial" w:hAnsi="Arial" w:cs="Arial"/>
+                <w:sz w:val="20"/>
+                <w:szCs w:val="20"/>
+              </w:rPr>
+            </w:pPr>
+            <w:r>
+              <w:rPr>
+                <w:rFonts w:ascii="Arial" w:eastAsiaTheme="minorEastAsia" w:hAnsi="Arial" w:cs="Arial"/>
+                <w:sz w:val="20"/>
+                <w:szCs w:val="20"/>
+                <w:lang w:eastAsia="en-GB" w:bidi="ar-SA"/>
+              </w:rPr>
+              <w:t>{"</w:t>
+            </w:r>
+            <w:proofErr w:type="spellStart"/>
+            <w:r>
+              <w:rPr>
+                <w:rFonts w:ascii="Arial" w:eastAsiaTheme="minorEastAsia" w:hAnsi="Arial" w:cs="Arial"/>
+                <w:sz w:val="20"/>
+                <w:szCs w:val="20"/>
+                <w:lang w:eastAsia="en-GB" w:bidi="ar-SA"/>
+              </w:rPr>
+              <w:t>message":"Request</w:t>
             </w:r>
             <w:proofErr w:type="spellEnd"/>
             <w:r>
               <w:rPr>
-                <w:rFonts w:ascii="Consolas" w:eastAsiaTheme="minorEastAsia" w:hAnsi="Consolas" w:cs="Consolas"/>
+                <w:rFonts w:ascii="Arial" w:eastAsiaTheme="minorEastAsia" w:hAnsi="Arial" w:cs="Arial"/>
                 <w:sz w:val="20"/>
                 <w:szCs w:val="20"/>
                 <w:lang w:eastAsia="en-GB" w:bidi="ar-SA"/>
               </w:rPr>
-              <w:t xml:space="preserve"> </w:t>
-            </w:r>
-            <w:proofErr w:type="spellStart"/>
-            <w:r>
-              <w:rPr>
-                <w:rFonts w:ascii="Consolas" w:eastAsiaTheme="minorEastAsia" w:hAnsi="Consolas" w:cs="Consolas"/>
-                <w:sz w:val="20"/>
-                <w:szCs w:val="20"/>
-                <w:lang w:eastAsia="en-GB" w:bidi="ar-SA"/>
-              </w:rPr>
-              <w:t>faild</w:t>
-            </w:r>
-            <w:proofErr w:type="spellEnd"/>
-            <w:r>
-              <w:rPr>
-                <w:rFonts w:ascii="Consolas" w:eastAsiaTheme="minorEastAsia" w:hAnsi="Consolas" w:cs="Consolas"/>
-                <w:sz w:val="20"/>
-                <w:szCs w:val="20"/>
-                <w:lang w:eastAsia="en-GB" w:bidi="ar-SA"/>
-              </w:rPr>
-              <w:t xml:space="preserve"> to send</w:t>
-            </w:r>
-            <w:r>
-              <w:rPr>
-                <w:rFonts w:ascii="Consolas" w:eastAsiaTheme="minorEastAsia" w:hAnsi="Consolas" w:cs="Consolas"/>
-                <w:sz w:val="20"/>
-                <w:szCs w:val="20"/>
-                <w:lang w:eastAsia="en-GB" w:bidi="ar-SA"/>
-              </w:rPr>
-              <w:t>"}</w:t>
-            </w:r>
-          </w:p>
-          <w:p>
-            <w:pPr>
-              <w:pStyle w:val="TableContents"/>
-            </w:pPr>
-            <w:r>
-              <w:rPr>
-                <w:rFonts w:ascii="Consolas" w:eastAsiaTheme="minorEastAsia" w:hAnsi="Consolas" w:cs="Consolas"/>
-                <w:sz w:val="20"/>
-                <w:szCs w:val="20"/>
-                <w:lang w:eastAsia="en-GB" w:bidi="ar-SA"/>
-              </w:rPr>
-              <w:t>{"</w:t>
-            </w:r>
-            <w:proofErr w:type="spellStart"/>
-            <w:r>
-              <w:rPr>
-                <w:rFonts w:ascii="Consolas" w:eastAsiaTheme="minorEastAsia" w:hAnsi="Consolas" w:cs="Consolas"/>
-                <w:sz w:val="20"/>
-                <w:szCs w:val="20"/>
-                <w:lang w:eastAsia="en-GB" w:bidi="ar-SA"/>
-              </w:rPr>
-              <w:t>message":"</w:t>
-            </w:r>
-            <w:r>
-              <w:rPr>
-                <w:rFonts w:ascii="Consolas" w:eastAsiaTheme="minorEastAsia" w:hAnsi="Consolas" w:cs="Consolas"/>
-                <w:sz w:val="20"/>
-                <w:szCs w:val="20"/>
-                <w:lang w:eastAsia="en-GB" w:bidi="ar-SA"/>
-              </w:rPr>
-              <w:t>Request</w:t>
-            </w:r>
-            <w:proofErr w:type="spellEnd"/>
-            <w:r>
-              <w:rPr>
-                <w:rFonts w:ascii="Consolas" w:eastAsiaTheme="minorEastAsia" w:hAnsi="Consolas" w:cs="Consolas"/>
-                <w:sz w:val="20"/>
-                <w:szCs w:val="20"/>
-                <w:lang w:eastAsia="en-GB" w:bidi="ar-SA"/>
-              </w:rPr>
-              <w:t xml:space="preserve"> sent</w:t>
-            </w:r>
-            <w:r>
-              <w:rPr>
-                <w:rFonts w:ascii="Consolas" w:eastAsiaTheme="minorEastAsia" w:hAnsi="Consolas" w:cs="Consolas"/>
-                <w:sz w:val="20"/>
-                <w:szCs w:val="20"/>
-                <w:lang w:eastAsia="en-GB" w:bidi="ar-SA"/>
-              </w:rPr>
-              <w:t>"}</w:t>
-            </w:r>
-          </w:p>
-        </w:tc>
-        <w:tc>
-          <w:tcPr>
-            <w:tcW w:w="2265" w:type="dxa"/>
+              <w:t xml:space="preserve"> sent"}</w:t>
+            </w:r>
+          </w:p>
+        </w:tc>
+        <w:tc>
+          <w:tcPr>
+            <w:tcW w:w="263" w:type="dxa"/>
             <w:vMerge w:val="restart"/>
             <w:tcBorders>
               <w:left w:val="single" w:sz="2" w:space="0" w:color="000000"/>
@@ -1438,7 +1405,7 @@
       <w:tr>
         <w:tc>
           <w:tcPr>
-            <w:tcW w:w="1217" w:type="dxa"/>
+            <w:tcW w:w="1218" w:type="dxa"/>
             <w:vMerge/>
             <w:tcBorders>
               <w:left w:val="single" w:sz="2" w:space="0" w:color="000000"/>
@@ -1482,7 +1449,7 @@
         </w:tc>
         <w:tc>
           <w:tcPr>
-            <w:tcW w:w="1864" w:type="dxa"/>
+            <w:tcW w:w="1862" w:type="dxa"/>
             <w:vMerge/>
             <w:tcBorders>
               <w:left w:val="single" w:sz="2" w:space="0" w:color="000000"/>
@@ -1504,7 +1471,7 @@
         </w:tc>
         <w:tc>
           <w:tcPr>
-            <w:tcW w:w="2117" w:type="dxa"/>
+            <w:tcW w:w="2116" w:type="dxa"/>
             <w:vMerge/>
             <w:tcBorders>
               <w:left w:val="single" w:sz="2" w:space="0" w:color="000000"/>
@@ -1526,7 +1493,7 @@
         </w:tc>
         <w:tc>
           <w:tcPr>
-            <w:tcW w:w="1741" w:type="dxa"/>
+            <w:tcW w:w="1739" w:type="dxa"/>
             <w:gridSpan w:val="2"/>
             <w:tcBorders>
               <w:left w:val="single" w:sz="2" w:space="0" w:color="000000"/>
@@ -1576,7 +1543,7 @@
         </w:tc>
         <w:tc>
           <w:tcPr>
-            <w:tcW w:w="1628" w:type="dxa"/>
+            <w:tcW w:w="1559" w:type="dxa"/>
             <w:tcBorders>
               <w:left w:val="single" w:sz="2" w:space="0" w:color="000000"/>
               <w:bottom w:val="single" w:sz="2" w:space="0" w:color="000000"/>
@@ -1605,7 +1572,7 @@
         </w:tc>
         <w:tc>
           <w:tcPr>
-            <w:tcW w:w="2753" w:type="dxa"/>
+            <w:tcW w:w="4819" w:type="dxa"/>
             <w:vMerge/>
             <w:tcBorders>
               <w:left w:val="single" w:sz="2" w:space="0" w:color="000000"/>
@@ -1623,12 +1590,17 @@
           <w:p>
             <w:pPr>
               <w:pStyle w:val="TableContents"/>
-            </w:pPr>
-          </w:p>
-        </w:tc>
-        <w:tc>
-          <w:tcPr>
-            <w:tcW w:w="2256" w:type="dxa"/>
+              <w:rPr>
+                <w:rFonts w:ascii="Arial" w:hAnsi="Arial" w:cs="Arial"/>
+                <w:sz w:val="20"/>
+                <w:szCs w:val="20"/>
+              </w:rPr>
+            </w:pPr>
+          </w:p>
+        </w:tc>
+        <w:tc>
+          <w:tcPr>
+            <w:tcW w:w="263" w:type="dxa"/>
             <w:vMerge/>
             <w:tcBorders>
               <w:left w:val="single" w:sz="2" w:space="0" w:color="000000"/>
@@ -1645,7 +1617,7 @@
       <w:tr>
         <w:tc>
           <w:tcPr>
-            <w:tcW w:w="1217" w:type="dxa"/>
+            <w:tcW w:w="1218" w:type="dxa"/>
             <w:vMerge/>
             <w:tcBorders>
               <w:left w:val="single" w:sz="2" w:space="0" w:color="000000"/>
@@ -1689,7 +1661,7 @@
         </w:tc>
         <w:tc>
           <w:tcPr>
-            <w:tcW w:w="1864" w:type="dxa"/>
+            <w:tcW w:w="1862" w:type="dxa"/>
             <w:vMerge/>
             <w:tcBorders>
               <w:left w:val="single" w:sz="2" w:space="0" w:color="000000"/>
@@ -1711,7 +1683,7 @@
         </w:tc>
         <w:tc>
           <w:tcPr>
-            <w:tcW w:w="2117" w:type="dxa"/>
+            <w:tcW w:w="2116" w:type="dxa"/>
             <w:vMerge/>
             <w:tcBorders>
               <w:left w:val="single" w:sz="2" w:space="0" w:color="000000"/>
@@ -1733,7 +1705,7 @@
         </w:tc>
         <w:tc>
           <w:tcPr>
-            <w:tcW w:w="1741" w:type="dxa"/>
+            <w:tcW w:w="1739" w:type="dxa"/>
             <w:gridSpan w:val="2"/>
             <w:tcBorders>
               <w:left w:val="single" w:sz="2" w:space="0" w:color="000000"/>
@@ -1783,7 +1755,7 @@
         </w:tc>
         <w:tc>
           <w:tcPr>
-            <w:tcW w:w="1628" w:type="dxa"/>
+            <w:tcW w:w="1559" w:type="dxa"/>
             <w:tcBorders>
               <w:left w:val="single" w:sz="2" w:space="0" w:color="000000"/>
               <w:bottom w:val="single" w:sz="2" w:space="0" w:color="000000"/>
@@ -1830,7 +1802,7 @@
         </w:tc>
         <w:tc>
           <w:tcPr>
-            <w:tcW w:w="2753" w:type="dxa"/>
+            <w:tcW w:w="4819" w:type="dxa"/>
             <w:vMerge/>
             <w:tcBorders>
               <w:left w:val="single" w:sz="2" w:space="0" w:color="000000"/>
@@ -1848,12 +1820,17 @@
           <w:p>
             <w:pPr>
               <w:pStyle w:val="TableContents"/>
-            </w:pPr>
-          </w:p>
-        </w:tc>
-        <w:tc>
-          <w:tcPr>
-            <w:tcW w:w="2256" w:type="dxa"/>
+              <w:rPr>
+                <w:rFonts w:ascii="Arial" w:hAnsi="Arial" w:cs="Arial"/>
+                <w:sz w:val="20"/>
+                <w:szCs w:val="20"/>
+              </w:rPr>
+            </w:pPr>
+          </w:p>
+        </w:tc>
+        <w:tc>
+          <w:tcPr>
+            <w:tcW w:w="263" w:type="dxa"/>
             <w:vMerge/>
             <w:tcBorders>
               <w:left w:val="single" w:sz="2" w:space="0" w:color="000000"/>
@@ -1871,7 +1848,7 @@
       <w:tr>
         <w:tc>
           <w:tcPr>
-            <w:tcW w:w="1217" w:type="dxa"/>
+            <w:tcW w:w="1218" w:type="dxa"/>
             <w:vMerge w:val="restart"/>
             <w:tcBorders>
               <w:left w:val="single" w:sz="2" w:space="0" w:color="000000"/>
@@ -1895,6 +1872,7 @@
                 <w:sz w:val="20"/>
                 <w:szCs w:val="20"/>
               </w:rPr>
+              <w:lastRenderedPageBreak/>
               <w:t>Breed</w:t>
             </w:r>
           </w:p>
@@ -1931,7 +1909,7 @@
         </w:tc>
         <w:tc>
           <w:tcPr>
-            <w:tcW w:w="1864" w:type="dxa"/>
+            <w:tcW w:w="1862" w:type="dxa"/>
             <w:vMerge w:val="restart"/>
             <w:tcBorders>
               <w:left w:val="single" w:sz="2" w:space="0" w:color="000000"/>
@@ -1979,7 +1957,7 @@
         </w:tc>
         <w:tc>
           <w:tcPr>
-            <w:tcW w:w="2117" w:type="dxa"/>
+            <w:tcW w:w="2116" w:type="dxa"/>
             <w:tcBorders>
               <w:left w:val="single" w:sz="2" w:space="0" w:color="000000"/>
               <w:bottom w:val="single" w:sz="2" w:space="0" w:color="000000"/>
@@ -2010,7 +1988,7 @@
         </w:tc>
         <w:tc>
           <w:tcPr>
-            <w:tcW w:w="3369" w:type="dxa"/>
+            <w:tcW w:w="3298" w:type="dxa"/>
             <w:gridSpan w:val="3"/>
             <w:tcBorders>
               <w:left w:val="single" w:sz="2" w:space="0" w:color="000000"/>
@@ -2040,7 +2018,7 @@
         </w:tc>
         <w:tc>
           <w:tcPr>
-            <w:tcW w:w="2753" w:type="dxa"/>
+            <w:tcW w:w="4819" w:type="dxa"/>
             <w:vMerge w:val="restart"/>
             <w:tcBorders>
               <w:left w:val="single" w:sz="2" w:space="0" w:color="000000"/>
@@ -2058,12 +2036,17 @@
           <w:p>
             <w:pPr>
               <w:pStyle w:val="TableContents"/>
-            </w:pPr>
-          </w:p>
-        </w:tc>
-        <w:tc>
-          <w:tcPr>
-            <w:tcW w:w="2256" w:type="dxa"/>
+              <w:rPr>
+                <w:rFonts w:ascii="Arial" w:hAnsi="Arial" w:cs="Arial"/>
+                <w:sz w:val="20"/>
+                <w:szCs w:val="20"/>
+              </w:rPr>
+            </w:pPr>
+          </w:p>
+        </w:tc>
+        <w:tc>
+          <w:tcPr>
+            <w:tcW w:w="263" w:type="dxa"/>
             <w:tcBorders>
               <w:left w:val="single" w:sz="2" w:space="0" w:color="000000"/>
               <w:bottom w:val="single" w:sz="2" w:space="0" w:color="000000"/>
@@ -2083,7 +2066,7 @@
       <w:tr>
         <w:tc>
           <w:tcPr>
-            <w:tcW w:w="1217" w:type="dxa"/>
+            <w:tcW w:w="1218" w:type="dxa"/>
             <w:vMerge/>
             <w:tcBorders>
               <w:left w:val="single" w:sz="2" w:space="0" w:color="000000"/>
@@ -2127,7 +2110,7 @@
         </w:tc>
         <w:tc>
           <w:tcPr>
-            <w:tcW w:w="1864" w:type="dxa"/>
+            <w:tcW w:w="1862" w:type="dxa"/>
             <w:vMerge/>
             <w:tcBorders>
               <w:left w:val="single" w:sz="2" w:space="0" w:color="000000"/>
@@ -2149,7 +2132,7 @@
         </w:tc>
         <w:tc>
           <w:tcPr>
-            <w:tcW w:w="2117" w:type="dxa"/>
+            <w:tcW w:w="2116" w:type="dxa"/>
             <w:tcBorders>
               <w:left w:val="single" w:sz="2" w:space="0" w:color="000000"/>
               <w:bottom w:val="single" w:sz="2" w:space="0" w:color="000000"/>
@@ -2180,7 +2163,7 @@
         </w:tc>
         <w:tc>
           <w:tcPr>
-            <w:tcW w:w="3369" w:type="dxa"/>
+            <w:tcW w:w="3298" w:type="dxa"/>
             <w:gridSpan w:val="3"/>
             <w:tcBorders>
               <w:left w:val="single" w:sz="2" w:space="0" w:color="000000"/>
@@ -2210,7 +2193,7 @@
         </w:tc>
         <w:tc>
           <w:tcPr>
-            <w:tcW w:w="2753" w:type="dxa"/>
+            <w:tcW w:w="4819" w:type="dxa"/>
             <w:vMerge/>
             <w:tcBorders>
               <w:left w:val="single" w:sz="2" w:space="0" w:color="000000"/>
@@ -2228,12 +2211,17 @@
           <w:p>
             <w:pPr>
               <w:pStyle w:val="TableContents"/>
-            </w:pPr>
-          </w:p>
-        </w:tc>
-        <w:tc>
-          <w:tcPr>
-            <w:tcW w:w="2256" w:type="dxa"/>
+              <w:rPr>
+                <w:rFonts w:ascii="Arial" w:hAnsi="Arial" w:cs="Arial"/>
+                <w:sz w:val="20"/>
+                <w:szCs w:val="20"/>
+              </w:rPr>
+            </w:pPr>
+          </w:p>
+        </w:tc>
+        <w:tc>
+          <w:tcPr>
+            <w:tcW w:w="263" w:type="dxa"/>
             <w:tcBorders>
               <w:left w:val="single" w:sz="2" w:space="0" w:color="000000"/>
               <w:bottom w:val="single" w:sz="2" w:space="0" w:color="000000"/>
@@ -2253,7 +2241,7 @@
       <w:tr>
         <w:tc>
           <w:tcPr>
-            <w:tcW w:w="1217" w:type="dxa"/>
+            <w:tcW w:w="1218" w:type="dxa"/>
             <w:vMerge/>
             <w:tcBorders>
               <w:left w:val="single" w:sz="2" w:space="0" w:color="000000"/>
@@ -2304,7 +2292,7 @@
         </w:tc>
         <w:tc>
           <w:tcPr>
-            <w:tcW w:w="1864" w:type="dxa"/>
+            <w:tcW w:w="1862" w:type="dxa"/>
             <w:tcBorders>
               <w:left w:val="single" w:sz="2" w:space="0" w:color="000000"/>
               <w:bottom w:val="single" w:sz="2" w:space="0" w:color="000000"/>
@@ -2351,7 +2339,7 @@
         </w:tc>
         <w:tc>
           <w:tcPr>
-            <w:tcW w:w="2117" w:type="dxa"/>
+            <w:tcW w:w="2116" w:type="dxa"/>
             <w:tcBorders>
               <w:left w:val="single" w:sz="2" w:space="0" w:color="000000"/>
               <w:bottom w:val="single" w:sz="2" w:space="0" w:color="000000"/>
@@ -2382,7 +2370,7 @@
         </w:tc>
         <w:tc>
           <w:tcPr>
-            <w:tcW w:w="1708" w:type="dxa"/>
+            <w:tcW w:w="1704" w:type="dxa"/>
             <w:tcBorders>
               <w:left w:val="single" w:sz="2" w:space="0" w:color="000000"/>
               <w:bottom w:val="single" w:sz="2" w:space="0" w:color="000000"/>
@@ -2431,7 +2419,7 @@
         </w:tc>
         <w:tc>
           <w:tcPr>
-            <w:tcW w:w="1661" w:type="dxa"/>
+            <w:tcW w:w="1594" w:type="dxa"/>
             <w:gridSpan w:val="2"/>
             <w:tcBorders>
               <w:left w:val="single" w:sz="2" w:space="0" w:color="000000"/>
@@ -2461,7 +2449,7 @@
         </w:tc>
         <w:tc>
           <w:tcPr>
-            <w:tcW w:w="2753" w:type="dxa"/>
+            <w:tcW w:w="4819" w:type="dxa"/>
             <w:tcBorders>
               <w:left w:val="single" w:sz="2" w:space="0" w:color="000000"/>
               <w:bottom w:val="single" w:sz="2" w:space="0" w:color="000000"/>
@@ -2478,12 +2466,17 @@
           <w:p>
             <w:pPr>
               <w:pStyle w:val="TableContents"/>
-            </w:pPr>
-          </w:p>
-        </w:tc>
-        <w:tc>
-          <w:tcPr>
-            <w:tcW w:w="2256" w:type="dxa"/>
+              <w:rPr>
+                <w:rFonts w:ascii="Arial" w:hAnsi="Arial" w:cs="Arial"/>
+                <w:sz w:val="20"/>
+                <w:szCs w:val="20"/>
+              </w:rPr>
+            </w:pPr>
+          </w:p>
+        </w:tc>
+        <w:tc>
+          <w:tcPr>
+            <w:tcW w:w="263" w:type="dxa"/>
             <w:tcBorders>
               <w:left w:val="single" w:sz="2" w:space="0" w:color="000000"/>
               <w:bottom w:val="single" w:sz="2" w:space="0" w:color="000000"/>
@@ -2503,7 +2496,7 @@
       <w:tr>
         <w:tc>
           <w:tcPr>
-            <w:tcW w:w="1217" w:type="dxa"/>
+            <w:tcW w:w="1218" w:type="dxa"/>
             <w:vMerge/>
             <w:tcBorders>
               <w:left w:val="single" w:sz="2" w:space="0" w:color="000000"/>
@@ -2555,7 +2548,7 @@
         </w:tc>
         <w:tc>
           <w:tcPr>
-            <w:tcW w:w="1864" w:type="dxa"/>
+            <w:tcW w:w="1862" w:type="dxa"/>
             <w:vMerge w:val="restart"/>
             <w:tcBorders>
               <w:left w:val="single" w:sz="2" w:space="0" w:color="000000"/>
@@ -2585,7 +2578,7 @@
         </w:tc>
         <w:tc>
           <w:tcPr>
-            <w:tcW w:w="2117" w:type="dxa"/>
+            <w:tcW w:w="2116" w:type="dxa"/>
             <w:vMerge w:val="restart"/>
             <w:tcBorders>
               <w:left w:val="single" w:sz="2" w:space="0" w:color="000000"/>
@@ -2617,7 +2610,7 @@
         </w:tc>
         <w:tc>
           <w:tcPr>
-            <w:tcW w:w="1708" w:type="dxa"/>
+            <w:tcW w:w="1704" w:type="dxa"/>
             <w:tcBorders>
               <w:left w:val="single" w:sz="2" w:space="0" w:color="000000"/>
               <w:bottom w:val="single" w:sz="2" w:space="0" w:color="000000"/>
@@ -2666,7 +2659,7 @@
         </w:tc>
         <w:tc>
           <w:tcPr>
-            <w:tcW w:w="1661" w:type="dxa"/>
+            <w:tcW w:w="1594" w:type="dxa"/>
             <w:gridSpan w:val="2"/>
             <w:tcBorders>
               <w:left w:val="single" w:sz="2" w:space="0" w:color="000000"/>
@@ -2696,7 +2689,7 @@
         </w:tc>
         <w:tc>
           <w:tcPr>
-            <w:tcW w:w="2753" w:type="dxa"/>
+            <w:tcW w:w="4819" w:type="dxa"/>
             <w:vMerge w:val="restart"/>
             <w:tcBorders>
               <w:left w:val="single" w:sz="2" w:space="0" w:color="000000"/>
@@ -2715,7 +2708,7 @@
             <w:pPr>
               <w:pStyle w:val="TableContents"/>
               <w:rPr>
-                <w:rFonts w:ascii="Consolas" w:eastAsiaTheme="minorEastAsia" w:hAnsi="Consolas" w:cs="Consolas"/>
+                <w:rFonts w:ascii="Arial" w:eastAsiaTheme="minorEastAsia" w:hAnsi="Arial" w:cs="Arial"/>
                 <w:sz w:val="20"/>
                 <w:szCs w:val="20"/>
                 <w:lang w:eastAsia="en-GB" w:bidi="ar-SA"/>
@@ -2723,7 +2716,7 @@
             </w:pPr>
             <w:r>
               <w:rPr>
-                <w:rFonts w:ascii="Consolas" w:eastAsiaTheme="minorEastAsia" w:hAnsi="Consolas" w:cs="Consolas"/>
+                <w:rFonts w:ascii="Arial" w:eastAsiaTheme="minorEastAsia" w:hAnsi="Arial" w:cs="Arial"/>
                 <w:sz w:val="20"/>
                 <w:szCs w:val="20"/>
                 <w:lang w:eastAsia="en-GB" w:bidi="ar-SA"/>
@@ -2733,118 +2726,87 @@
             <w:proofErr w:type="spellStart"/>
             <w:r>
               <w:rPr>
-                <w:rFonts w:ascii="Consolas" w:eastAsiaTheme="minorEastAsia" w:hAnsi="Consolas" w:cs="Consolas"/>
+                <w:rFonts w:ascii="Arial" w:eastAsiaTheme="minorEastAsia" w:hAnsi="Arial" w:cs="Arial"/>
                 <w:sz w:val="20"/>
                 <w:szCs w:val="20"/>
                 <w:lang w:eastAsia="en-GB" w:bidi="ar-SA"/>
               </w:rPr>
-              <w:t>message</w:t>
-            </w:r>
-            <w:r>
-              <w:rPr>
-                <w:rFonts w:ascii="Consolas" w:eastAsiaTheme="minorEastAsia" w:hAnsi="Consolas" w:cs="Consolas"/>
+              <w:t>message":"Request</w:t>
+            </w:r>
+            <w:proofErr w:type="spellEnd"/>
+            <w:r>
+              <w:rPr>
+                <w:rFonts w:ascii="Arial" w:eastAsiaTheme="minorEastAsia" w:hAnsi="Arial" w:cs="Arial"/>
                 <w:sz w:val="20"/>
                 <w:szCs w:val="20"/>
                 <w:lang w:eastAsia="en-GB" w:bidi="ar-SA"/>
               </w:rPr>
-              <w:t>":</w:t>
-            </w:r>
-            <w:r>
-              <w:rPr>
-                <w:rFonts w:ascii="Consolas" w:eastAsiaTheme="minorEastAsia" w:hAnsi="Consolas" w:cs="Consolas"/>
+              <w:t xml:space="preserve"> </w:t>
+            </w:r>
+            <w:proofErr w:type="spellStart"/>
+            <w:r>
+              <w:rPr>
+                <w:rFonts w:ascii="Arial" w:eastAsiaTheme="minorEastAsia" w:hAnsi="Arial" w:cs="Arial"/>
                 <w:sz w:val="20"/>
                 <w:szCs w:val="20"/>
                 <w:lang w:eastAsia="en-GB" w:bidi="ar-SA"/>
               </w:rPr>
-              <w:t>"</w:t>
-            </w:r>
-            <w:r>
-              <w:rPr>
-                <w:rFonts w:ascii="Consolas" w:eastAsiaTheme="minorEastAsia" w:hAnsi="Consolas" w:cs="Consolas"/>
+              <w:t>faild</w:t>
+            </w:r>
+            <w:proofErr w:type="spellEnd"/>
+            <w:r>
+              <w:rPr>
+                <w:rFonts w:ascii="Arial" w:eastAsiaTheme="minorEastAsia" w:hAnsi="Arial" w:cs="Arial"/>
                 <w:sz w:val="20"/>
                 <w:szCs w:val="20"/>
                 <w:lang w:eastAsia="en-GB" w:bidi="ar-SA"/>
               </w:rPr>
-              <w:t>Request</w:t>
+              <w:t xml:space="preserve"> to send"}</w:t>
+            </w:r>
+          </w:p>
+          <w:p>
+            <w:pPr>
+              <w:pStyle w:val="TableContents"/>
+              <w:rPr>
+                <w:rFonts w:ascii="Arial" w:hAnsi="Arial" w:cs="Arial"/>
+                <w:sz w:val="20"/>
+                <w:szCs w:val="20"/>
+              </w:rPr>
+            </w:pPr>
+            <w:r>
+              <w:rPr>
+                <w:rFonts w:ascii="Arial" w:eastAsiaTheme="minorEastAsia" w:hAnsi="Arial" w:cs="Arial"/>
+                <w:sz w:val="20"/>
+                <w:szCs w:val="20"/>
+                <w:lang w:eastAsia="en-GB" w:bidi="ar-SA"/>
+              </w:rPr>
+              <w:t>{"</w:t>
+            </w:r>
+            <w:proofErr w:type="spellStart"/>
+            <w:r>
+              <w:rPr>
+                <w:rFonts w:ascii="Arial" w:eastAsiaTheme="minorEastAsia" w:hAnsi="Arial" w:cs="Arial"/>
+                <w:sz w:val="20"/>
+                <w:szCs w:val="20"/>
+                <w:lang w:eastAsia="en-GB" w:bidi="ar-SA"/>
+              </w:rPr>
+              <w:t>message":"Request</w:t>
             </w:r>
             <w:proofErr w:type="spellEnd"/>
             <w:r>
               <w:rPr>
-                <w:rFonts w:ascii="Consolas" w:eastAsiaTheme="minorEastAsia" w:hAnsi="Consolas" w:cs="Consolas"/>
+                <w:rFonts w:ascii="Arial" w:eastAsiaTheme="minorEastAsia" w:hAnsi="Arial" w:cs="Arial"/>
                 <w:sz w:val="20"/>
                 <w:szCs w:val="20"/>
                 <w:lang w:eastAsia="en-GB" w:bidi="ar-SA"/>
               </w:rPr>
-              <w:t xml:space="preserve"> </w:t>
-            </w:r>
-            <w:proofErr w:type="spellStart"/>
-            <w:r>
-              <w:rPr>
-                <w:rFonts w:ascii="Consolas" w:eastAsiaTheme="minorEastAsia" w:hAnsi="Consolas" w:cs="Consolas"/>
-                <w:sz w:val="20"/>
-                <w:szCs w:val="20"/>
-                <w:lang w:eastAsia="en-GB" w:bidi="ar-SA"/>
-              </w:rPr>
-              <w:t>faild</w:t>
-            </w:r>
-            <w:proofErr w:type="spellEnd"/>
-            <w:r>
-              <w:rPr>
-                <w:rFonts w:ascii="Consolas" w:eastAsiaTheme="minorEastAsia" w:hAnsi="Consolas" w:cs="Consolas"/>
-                <w:sz w:val="20"/>
-                <w:szCs w:val="20"/>
-                <w:lang w:eastAsia="en-GB" w:bidi="ar-SA"/>
-              </w:rPr>
-              <w:t xml:space="preserve"> to send</w:t>
-            </w:r>
-            <w:r>
-              <w:rPr>
-                <w:rFonts w:ascii="Consolas" w:eastAsiaTheme="minorEastAsia" w:hAnsi="Consolas" w:cs="Consolas"/>
-                <w:sz w:val="20"/>
-                <w:szCs w:val="20"/>
-                <w:lang w:eastAsia="en-GB" w:bidi="ar-SA"/>
-              </w:rPr>
-              <w:t>"}</w:t>
-            </w:r>
-          </w:p>
-          <w:p>
-            <w:pPr>
-              <w:pStyle w:val="TableContents"/>
-            </w:pPr>
-            <w:r>
-              <w:rPr>
-                <w:rFonts w:ascii="Consolas" w:eastAsiaTheme="minorEastAsia" w:hAnsi="Consolas" w:cs="Consolas"/>
-                <w:sz w:val="20"/>
-                <w:szCs w:val="20"/>
-                <w:lang w:eastAsia="en-GB" w:bidi="ar-SA"/>
-              </w:rPr>
-              <w:t>{"</w:t>
-            </w:r>
-            <w:proofErr w:type="spellStart"/>
-            <w:r>
-              <w:rPr>
-                <w:rFonts w:ascii="Consolas" w:eastAsiaTheme="minorEastAsia" w:hAnsi="Consolas" w:cs="Consolas"/>
-                <w:sz w:val="20"/>
-                <w:szCs w:val="20"/>
-                <w:lang w:eastAsia="en-GB" w:bidi="ar-SA"/>
-              </w:rPr>
-              <w:t>message":"Request</w:t>
-            </w:r>
-            <w:proofErr w:type="spellEnd"/>
-            <w:r>
-              <w:rPr>
-                <w:rFonts w:ascii="Consolas" w:eastAsiaTheme="minorEastAsia" w:hAnsi="Consolas" w:cs="Consolas"/>
-                <w:sz w:val="20"/>
-                <w:szCs w:val="20"/>
-                <w:lang w:eastAsia="en-GB" w:bidi="ar-SA"/>
-              </w:rPr>
               <w:t xml:space="preserve"> sent"}</w:t>
             </w:r>
           </w:p>
         </w:tc>
         <w:tc>
           <w:tcPr>
-            <w:tcW w:w="2256" w:type="dxa"/>
+            <w:tcW w:w="263" w:type="dxa"/>
             <w:vMerge w:val="restart"/>
             <w:tcBorders>
               <w:left w:val="single" w:sz="2" w:space="0" w:color="000000"/>
@@ -2867,7 +2829,7 @@
         </w:trPr>
         <w:tc>
           <w:tcPr>
-            <w:tcW w:w="1217" w:type="dxa"/>
+            <w:tcW w:w="1218" w:type="dxa"/>
             <w:vMerge/>
             <w:tcBorders>
               <w:left w:val="single" w:sz="2" w:space="0" w:color="000000"/>
@@ -2911,7 +2873,7 @@
         </w:tc>
         <w:tc>
           <w:tcPr>
-            <w:tcW w:w="1864" w:type="dxa"/>
+            <w:tcW w:w="1862" w:type="dxa"/>
             <w:vMerge/>
             <w:tcBorders>
               <w:left w:val="single" w:sz="2" w:space="0" w:color="000000"/>
@@ -2933,7 +2895,7 @@
         </w:tc>
         <w:tc>
           <w:tcPr>
-            <w:tcW w:w="2117" w:type="dxa"/>
+            <w:tcW w:w="2116" w:type="dxa"/>
             <w:vMerge/>
             <w:tcBorders>
               <w:left w:val="single" w:sz="2" w:space="0" w:color="000000"/>
@@ -2955,7 +2917,7 @@
         </w:tc>
         <w:tc>
           <w:tcPr>
-            <w:tcW w:w="1708" w:type="dxa"/>
+            <w:tcW w:w="1704" w:type="dxa"/>
             <w:tcBorders>
               <w:left w:val="single" w:sz="2" w:space="0" w:color="000000"/>
               <w:bottom w:val="single" w:sz="2" w:space="0" w:color="000000"/>
@@ -3004,7 +2966,7 @@
         </w:tc>
         <w:tc>
           <w:tcPr>
-            <w:tcW w:w="1661" w:type="dxa"/>
+            <w:tcW w:w="1594" w:type="dxa"/>
             <w:gridSpan w:val="2"/>
             <w:tcBorders>
               <w:left w:val="single" w:sz="2" w:space="0" w:color="000000"/>
@@ -3034,7 +2996,7 @@
         </w:tc>
         <w:tc>
           <w:tcPr>
-            <w:tcW w:w="2753" w:type="dxa"/>
+            <w:tcW w:w="4819" w:type="dxa"/>
             <w:vMerge/>
             <w:tcBorders>
               <w:left w:val="single" w:sz="2" w:space="0" w:color="000000"/>
@@ -3052,12 +3014,17 @@
           <w:p>
             <w:pPr>
               <w:pStyle w:val="TableContents"/>
-            </w:pPr>
-          </w:p>
-        </w:tc>
-        <w:tc>
-          <w:tcPr>
-            <w:tcW w:w="2256" w:type="dxa"/>
+              <w:rPr>
+                <w:rFonts w:ascii="Arial" w:hAnsi="Arial" w:cs="Arial"/>
+                <w:sz w:val="20"/>
+                <w:szCs w:val="20"/>
+              </w:rPr>
+            </w:pPr>
+          </w:p>
+        </w:tc>
+        <w:tc>
+          <w:tcPr>
+            <w:tcW w:w="263" w:type="dxa"/>
             <w:vMerge/>
             <w:tcBorders>
               <w:left w:val="single" w:sz="2" w:space="0" w:color="000000"/>
@@ -3074,7 +3041,7 @@
       <w:tr>
         <w:tc>
           <w:tcPr>
-            <w:tcW w:w="1217" w:type="dxa"/>
+            <w:tcW w:w="1218" w:type="dxa"/>
             <w:vMerge/>
             <w:tcBorders>
               <w:left w:val="single" w:sz="2" w:space="0" w:color="000000"/>
@@ -3118,7 +3085,7 @@
         </w:tc>
         <w:tc>
           <w:tcPr>
-            <w:tcW w:w="1864" w:type="dxa"/>
+            <w:tcW w:w="1862" w:type="dxa"/>
             <w:vMerge/>
             <w:tcBorders>
               <w:left w:val="single" w:sz="2" w:space="0" w:color="000000"/>
@@ -3140,7 +3107,7 @@
         </w:tc>
         <w:tc>
           <w:tcPr>
-            <w:tcW w:w="2117" w:type="dxa"/>
+            <w:tcW w:w="2116" w:type="dxa"/>
             <w:vMerge/>
             <w:tcBorders>
               <w:left w:val="single" w:sz="2" w:space="0" w:color="000000"/>
@@ -3162,7 +3129,7 @@
         </w:tc>
         <w:tc>
           <w:tcPr>
-            <w:tcW w:w="1708" w:type="dxa"/>
+            <w:tcW w:w="1704" w:type="dxa"/>
             <w:tcBorders>
               <w:left w:val="single" w:sz="2" w:space="0" w:color="000000"/>
               <w:bottom w:val="single" w:sz="2" w:space="0" w:color="000000"/>
@@ -3211,7 +3178,7 @@
         </w:tc>
         <w:tc>
           <w:tcPr>
-            <w:tcW w:w="1661" w:type="dxa"/>
+            <w:tcW w:w="1594" w:type="dxa"/>
             <w:gridSpan w:val="2"/>
             <w:tcBorders>
               <w:left w:val="single" w:sz="2" w:space="0" w:color="000000"/>
@@ -3259,7 +3226,7 @@
         </w:tc>
         <w:tc>
           <w:tcPr>
-            <w:tcW w:w="2753" w:type="dxa"/>
+            <w:tcW w:w="4819" w:type="dxa"/>
             <w:vMerge/>
             <w:tcBorders>
               <w:left w:val="single" w:sz="2" w:space="0" w:color="000000"/>
@@ -3277,12 +3244,17 @@
           <w:p>
             <w:pPr>
               <w:pStyle w:val="TableContents"/>
-            </w:pPr>
-          </w:p>
-        </w:tc>
-        <w:tc>
-          <w:tcPr>
-            <w:tcW w:w="2256" w:type="dxa"/>
+              <w:rPr>
+                <w:rFonts w:ascii="Arial" w:hAnsi="Arial" w:cs="Arial"/>
+                <w:sz w:val="20"/>
+                <w:szCs w:val="20"/>
+              </w:rPr>
+            </w:pPr>
+          </w:p>
+        </w:tc>
+        <w:tc>
+          <w:tcPr>
+            <w:tcW w:w="263" w:type="dxa"/>
             <w:vMerge/>
             <w:tcBorders>
               <w:left w:val="single" w:sz="2" w:space="0" w:color="000000"/>
@@ -3300,7 +3272,7 @@
       <w:tr>
         <w:tc>
           <w:tcPr>
-            <w:tcW w:w="1217" w:type="dxa"/>
+            <w:tcW w:w="1218" w:type="dxa"/>
             <w:vMerge w:val="restart"/>
             <w:tcBorders>
               <w:left w:val="single" w:sz="2" w:space="0" w:color="000000"/>
@@ -3360,7 +3332,7 @@
         </w:tc>
         <w:tc>
           <w:tcPr>
-            <w:tcW w:w="1864" w:type="dxa"/>
+            <w:tcW w:w="1862" w:type="dxa"/>
             <w:tcBorders>
               <w:left w:val="single" w:sz="2" w:space="0" w:color="000000"/>
               <w:bottom w:val="single" w:sz="2" w:space="0" w:color="000000"/>
@@ -3389,7 +3361,7 @@
         </w:tc>
         <w:tc>
           <w:tcPr>
-            <w:tcW w:w="2117" w:type="dxa"/>
+            <w:tcW w:w="2116" w:type="dxa"/>
             <w:tcBorders>
               <w:left w:val="single" w:sz="2" w:space="0" w:color="000000"/>
               <w:bottom w:val="single" w:sz="2" w:space="0" w:color="000000"/>
@@ -3420,7 +3392,7 @@
         </w:tc>
         <w:tc>
           <w:tcPr>
-            <w:tcW w:w="3369" w:type="dxa"/>
+            <w:tcW w:w="3298" w:type="dxa"/>
             <w:gridSpan w:val="3"/>
             <w:tcBorders>
               <w:left w:val="single" w:sz="2" w:space="0" w:color="000000"/>
@@ -3450,7 +3422,7 @@
         </w:tc>
         <w:tc>
           <w:tcPr>
-            <w:tcW w:w="2753" w:type="dxa"/>
+            <w:tcW w:w="4819" w:type="dxa"/>
             <w:tcBorders>
               <w:left w:val="single" w:sz="2" w:space="0" w:color="000000"/>
               <w:bottom w:val="single" w:sz="2" w:space="0" w:color="000000"/>
@@ -3467,12 +3439,17 @@
           <w:p>
             <w:pPr>
               <w:pStyle w:val="TableContents"/>
-            </w:pPr>
-          </w:p>
-        </w:tc>
-        <w:tc>
-          <w:tcPr>
-            <w:tcW w:w="2256" w:type="dxa"/>
+              <w:rPr>
+                <w:rFonts w:ascii="Arial" w:hAnsi="Arial" w:cs="Arial"/>
+                <w:sz w:val="20"/>
+                <w:szCs w:val="20"/>
+              </w:rPr>
+            </w:pPr>
+          </w:p>
+        </w:tc>
+        <w:tc>
+          <w:tcPr>
+            <w:tcW w:w="263" w:type="dxa"/>
             <w:tcBorders>
               <w:left w:val="single" w:sz="2" w:space="0" w:color="000000"/>
               <w:bottom w:val="single" w:sz="2" w:space="0" w:color="000000"/>
@@ -3492,7 +3469,7 @@
       <w:tr>
         <w:tc>
           <w:tcPr>
-            <w:tcW w:w="1217" w:type="dxa"/>
+            <w:tcW w:w="1218" w:type="dxa"/>
             <w:vMerge/>
             <w:tcBorders>
               <w:left w:val="single" w:sz="2" w:space="0" w:color="000000"/>
@@ -3536,7 +3513,7 @@
         </w:tc>
         <w:tc>
           <w:tcPr>
-            <w:tcW w:w="1864" w:type="dxa"/>
+            <w:tcW w:w="1862" w:type="dxa"/>
             <w:tcBorders>
               <w:left w:val="single" w:sz="2" w:space="0" w:color="000000"/>
               <w:bottom w:val="single" w:sz="2" w:space="0" w:color="000000"/>
@@ -3573,7 +3550,7 @@
         </w:tc>
         <w:tc>
           <w:tcPr>
-            <w:tcW w:w="2117" w:type="dxa"/>
+            <w:tcW w:w="2116" w:type="dxa"/>
             <w:tcBorders>
               <w:left w:val="single" w:sz="2" w:space="0" w:color="000000"/>
               <w:bottom w:val="single" w:sz="2" w:space="0" w:color="000000"/>
@@ -3612,7 +3589,7 @@
         </w:tc>
         <w:tc>
           <w:tcPr>
-            <w:tcW w:w="1708" w:type="dxa"/>
+            <w:tcW w:w="1704" w:type="dxa"/>
             <w:tcBorders>
               <w:left w:val="single" w:sz="2" w:space="0" w:color="000000"/>
               <w:bottom w:val="single" w:sz="2" w:space="0" w:color="000000"/>
@@ -3649,7 +3626,7 @@
         </w:tc>
         <w:tc>
           <w:tcPr>
-            <w:tcW w:w="1661" w:type="dxa"/>
+            <w:tcW w:w="1594" w:type="dxa"/>
             <w:gridSpan w:val="2"/>
             <w:tcBorders>
               <w:left w:val="single" w:sz="2" w:space="0" w:color="000000"/>
@@ -3687,7 +3664,7 @@
         </w:tc>
         <w:tc>
           <w:tcPr>
-            <w:tcW w:w="2753" w:type="dxa"/>
+            <w:tcW w:w="4819" w:type="dxa"/>
             <w:tcBorders>
               <w:left w:val="single" w:sz="2" w:space="0" w:color="000000"/>
               <w:bottom w:val="single" w:sz="2" w:space="0" w:color="000000"/>
@@ -3704,17 +3681,37 @@
           <w:p>
             <w:pPr>
               <w:pStyle w:val="TableContents"/>
+              <w:rPr>
+                <w:rFonts w:ascii="Arial" w:hAnsi="Arial" w:cs="Arial"/>
+                <w:sz w:val="20"/>
+                <w:szCs w:val="20"/>
+              </w:rPr>
             </w:pPr>
             <w:proofErr w:type="spellStart"/>
             <w:r>
+              <w:rPr>
+                <w:rFonts w:ascii="Arial" w:hAnsi="Arial" w:cs="Arial"/>
+                <w:sz w:val="20"/>
+                <w:szCs w:val="20"/>
+              </w:rPr>
               <w:t>getAllNotifications</w:t>
             </w:r>
             <w:proofErr w:type="spellEnd"/>
             <w:r>
+              <w:rPr>
+                <w:rFonts w:ascii="Arial" w:hAnsi="Arial" w:cs="Arial"/>
+                <w:sz w:val="20"/>
+                <w:szCs w:val="20"/>
+              </w:rPr>
               <w:t xml:space="preserve"> </w:t>
             </w:r>
             <w:proofErr w:type="spellStart"/>
             <w:r>
+              <w:rPr>
+                <w:rFonts w:ascii="Arial" w:hAnsi="Arial" w:cs="Arial"/>
+                <w:sz w:val="20"/>
+                <w:szCs w:val="20"/>
+              </w:rPr>
               <w:t>insted</w:t>
             </w:r>
             <w:proofErr w:type="spellEnd"/>
@@ -3722,7 +3719,7 @@
         </w:tc>
         <w:tc>
           <w:tcPr>
-            <w:tcW w:w="2256" w:type="dxa"/>
+            <w:tcW w:w="263" w:type="dxa"/>
             <w:tcBorders>
               <w:left w:val="single" w:sz="2" w:space="0" w:color="000000"/>
               <w:bottom w:val="single" w:sz="2" w:space="0" w:color="000000"/>
@@ -3752,7 +3749,7 @@
       <w:tr>
         <w:tc>
           <w:tcPr>
-            <w:tcW w:w="1217" w:type="dxa"/>
+            <w:tcW w:w="1218" w:type="dxa"/>
             <w:vMerge/>
             <w:tcBorders>
               <w:left w:val="single" w:sz="2" w:space="0" w:color="000000"/>
@@ -3803,7 +3800,7 @@
         </w:tc>
         <w:tc>
           <w:tcPr>
-            <w:tcW w:w="1864" w:type="dxa"/>
+            <w:tcW w:w="1862" w:type="dxa"/>
             <w:tcBorders>
               <w:left w:val="single" w:sz="2" w:space="0" w:color="000000"/>
               <w:bottom w:val="single" w:sz="2" w:space="0" w:color="000000"/>
@@ -3836,7 +3833,7 @@
         </w:tc>
         <w:tc>
           <w:tcPr>
-            <w:tcW w:w="2117" w:type="dxa"/>
+            <w:tcW w:w="2116" w:type="dxa"/>
             <w:tcBorders>
               <w:left w:val="single" w:sz="2" w:space="0" w:color="000000"/>
               <w:bottom w:val="single" w:sz="2" w:space="0" w:color="000000"/>
@@ -3871,7 +3868,7 @@
         </w:tc>
         <w:tc>
           <w:tcPr>
-            <w:tcW w:w="1708" w:type="dxa"/>
+            <w:tcW w:w="1704" w:type="dxa"/>
             <w:tcBorders>
               <w:left w:val="single" w:sz="2" w:space="0" w:color="000000"/>
               <w:bottom w:val="single" w:sz="2" w:space="0" w:color="000000"/>
@@ -3926,7 +3923,7 @@
         </w:tc>
         <w:tc>
           <w:tcPr>
-            <w:tcW w:w="1661" w:type="dxa"/>
+            <w:tcW w:w="1594" w:type="dxa"/>
             <w:gridSpan w:val="2"/>
             <w:tcBorders>
               <w:left w:val="single" w:sz="2" w:space="0" w:color="000000"/>
@@ -3962,7 +3959,7 @@
         </w:tc>
         <w:tc>
           <w:tcPr>
-            <w:tcW w:w="2753" w:type="dxa"/>
+            <w:tcW w:w="4819" w:type="dxa"/>
             <w:tcBorders>
               <w:left w:val="single" w:sz="2" w:space="0" w:color="000000"/>
               <w:bottom w:val="single" w:sz="2" w:space="0" w:color="000000"/>
@@ -3979,9 +3976,19 @@
           <w:p>
             <w:pPr>
               <w:pStyle w:val="TableContents"/>
+              <w:rPr>
+                <w:rFonts w:ascii="Arial" w:hAnsi="Arial" w:cs="Arial"/>
+                <w:sz w:val="20"/>
+                <w:szCs w:val="20"/>
+              </w:rPr>
             </w:pPr>
             <w:proofErr w:type="spellStart"/>
             <w:r>
+              <w:rPr>
+                <w:rFonts w:ascii="Arial" w:hAnsi="Arial" w:cs="Arial"/>
+                <w:sz w:val="20"/>
+                <w:szCs w:val="20"/>
+              </w:rPr>
               <w:t>accceptRequest</w:t>
             </w:r>
             <w:proofErr w:type="spellEnd"/>
@@ -3989,7 +3996,7 @@
         </w:tc>
         <w:tc>
           <w:tcPr>
-            <w:tcW w:w="2256" w:type="dxa"/>
+            <w:tcW w:w="263" w:type="dxa"/>
             <w:tcBorders>
               <w:left w:val="single" w:sz="2" w:space="0" w:color="000000"/>
               <w:bottom w:val="single" w:sz="2" w:space="0" w:color="000000"/>
@@ -4015,7 +4022,7 @@
       <w:tr>
         <w:tc>
           <w:tcPr>
-            <w:tcW w:w="1217" w:type="dxa"/>
+            <w:tcW w:w="1218" w:type="dxa"/>
             <w:vMerge/>
             <w:tcBorders>
               <w:left w:val="single" w:sz="2" w:space="0" w:color="000000"/>
@@ -4060,13 +4067,22 @@
                 <w:sz w:val="20"/>
                 <w:szCs w:val="20"/>
               </w:rPr>
-              <w:t>Decline Friend Click</w:t>
-            </w:r>
-          </w:p>
-        </w:tc>
-        <w:tc>
-          <w:tcPr>
-            <w:tcW w:w="1864" w:type="dxa"/>
+              <w:t xml:space="preserve">Decline Friend </w:t>
+            </w:r>
+            <w:r>
+              <w:rPr>
+                <w:rFonts w:ascii="Arial" w:hAnsi="Arial"/>
+                <w:sz w:val="20"/>
+                <w:szCs w:val="20"/>
+              </w:rPr>
+              <w:lastRenderedPageBreak/>
+              <w:t>Click</w:t>
+            </w:r>
+          </w:p>
+        </w:tc>
+        <w:tc>
+          <w:tcPr>
+            <w:tcW w:w="1862" w:type="dxa"/>
             <w:tcBorders>
               <w:left w:val="single" w:sz="2" w:space="0" w:color="000000"/>
               <w:bottom w:val="single" w:sz="2" w:space="0" w:color="000000"/>
@@ -4093,31 +4109,42 @@
                 <w:szCs w:val="20"/>
                 <w:highlight w:val="red"/>
               </w:rPr>
-              <w:t>Decline a pending friend request.</w:t>
-            </w:r>
-          </w:p>
-        </w:tc>
-        <w:tc>
-          <w:tcPr>
-            <w:tcW w:w="2117" w:type="dxa"/>
-            <w:tcBorders>
-              <w:left w:val="single" w:sz="2" w:space="0" w:color="000000"/>
-              <w:bottom w:val="single" w:sz="2" w:space="0" w:color="000000"/>
-            </w:tcBorders>
-            <w:shd w:val="clear" w:color="auto" w:fill="auto"/>
-            <w:tcMar>
-              <w:top w:w="55" w:type="dxa"/>
-              <w:left w:w="55" w:type="dxa"/>
-              <w:bottom w:w="55" w:type="dxa"/>
-              <w:right w:w="55" w:type="dxa"/>
-            </w:tcMar>
-          </w:tcPr>
-          <w:p>
-            <w:pPr>
-              <w:pStyle w:val="TableContents"/>
-              <w:rPr>
+              <w:lastRenderedPageBreak/>
+              <w:t xml:space="preserve">Decline a pending </w:t>
+            </w:r>
+            <w:r>
+              <w:rPr>
+                <w:rFonts w:ascii="Arial" w:hAnsi="Arial"/>
+                <w:sz w:val="20"/>
+                <w:szCs w:val="20"/>
                 <w:highlight w:val="red"/>
               </w:rPr>
+              <w:lastRenderedPageBreak/>
+              <w:t>friend request.</w:t>
+            </w:r>
+          </w:p>
+        </w:tc>
+        <w:tc>
+          <w:tcPr>
+            <w:tcW w:w="2116" w:type="dxa"/>
+            <w:tcBorders>
+              <w:left w:val="single" w:sz="2" w:space="0" w:color="000000"/>
+              <w:bottom w:val="single" w:sz="2" w:space="0" w:color="000000"/>
+            </w:tcBorders>
+            <w:shd w:val="clear" w:color="auto" w:fill="auto"/>
+            <w:tcMar>
+              <w:top w:w="55" w:type="dxa"/>
+              <w:left w:w="55" w:type="dxa"/>
+              <w:bottom w:w="55" w:type="dxa"/>
+              <w:right w:w="55" w:type="dxa"/>
+            </w:tcMar>
+          </w:tcPr>
+          <w:p>
+            <w:pPr>
+              <w:pStyle w:val="TableContents"/>
+              <w:rPr>
+                <w:highlight w:val="red"/>
+              </w:rPr>
             </w:pPr>
             <w:proofErr w:type="spellStart"/>
             <w:r>
@@ -4127,6 +4154,7 @@
                 <w:szCs w:val="20"/>
                 <w:highlight w:val="red"/>
               </w:rPr>
+              <w:lastRenderedPageBreak/>
               <w:t>DeclinePendingFriend</w:t>
             </w:r>
             <w:proofErr w:type="spellEnd"/>
@@ -4134,7 +4162,7 @@
         </w:tc>
         <w:tc>
           <w:tcPr>
-            <w:tcW w:w="1708" w:type="dxa"/>
+            <w:tcW w:w="1704" w:type="dxa"/>
             <w:tcBorders>
               <w:left w:val="single" w:sz="2" w:space="0" w:color="000000"/>
               <w:bottom w:val="single" w:sz="2" w:space="0" w:color="000000"/>
@@ -4189,7 +4217,7 @@
         </w:tc>
         <w:tc>
           <w:tcPr>
-            <w:tcW w:w="1661" w:type="dxa"/>
+            <w:tcW w:w="1594" w:type="dxa"/>
             <w:gridSpan w:val="2"/>
             <w:tcBorders>
               <w:left w:val="single" w:sz="2" w:space="0" w:color="000000"/>
@@ -4217,13 +4245,23 @@
                 <w:szCs w:val="20"/>
                 <w:highlight w:val="red"/>
               </w:rPr>
-              <w:t>ID representing a friend</w:t>
-            </w:r>
-          </w:p>
-        </w:tc>
-        <w:tc>
-          <w:tcPr>
-            <w:tcW w:w="2753" w:type="dxa"/>
+              <w:t xml:space="preserve">ID representing </w:t>
+            </w:r>
+            <w:r>
+              <w:rPr>
+                <w:rFonts w:ascii="Arial" w:hAnsi="Arial"/>
+                <w:sz w:val="20"/>
+                <w:szCs w:val="20"/>
+                <w:highlight w:val="red"/>
+              </w:rPr>
+              <w:lastRenderedPageBreak/>
+              <w:t>a friend</w:t>
+            </w:r>
+          </w:p>
+        </w:tc>
+        <w:tc>
+          <w:tcPr>
+            <w:tcW w:w="4819" w:type="dxa"/>
             <w:tcBorders>
               <w:left w:val="single" w:sz="2" w:space="0" w:color="000000"/>
               <w:bottom w:val="single" w:sz="2" w:space="0" w:color="000000"/>
@@ -4240,9 +4278,20 @@
           <w:p>
             <w:pPr>
               <w:pStyle w:val="TableContents"/>
+              <w:rPr>
+                <w:rFonts w:ascii="Arial" w:hAnsi="Arial" w:cs="Arial"/>
+                <w:sz w:val="20"/>
+                <w:szCs w:val="20"/>
+              </w:rPr>
             </w:pPr>
             <w:proofErr w:type="spellStart"/>
             <w:r>
+              <w:rPr>
+                <w:rFonts w:ascii="Arial" w:hAnsi="Arial" w:cs="Arial"/>
+                <w:sz w:val="20"/>
+                <w:szCs w:val="20"/>
+              </w:rPr>
+              <w:lastRenderedPageBreak/>
               <w:t>declienRequest</w:t>
             </w:r>
             <w:proofErr w:type="spellEnd"/>
@@ -4250,17 +4299,27 @@
           <w:p>
             <w:pPr>
               <w:pStyle w:val="TableContents"/>
-            </w:pPr>
-          </w:p>
-          <w:p>
-            <w:pPr>
-              <w:pStyle w:val="TableContents"/>
-            </w:pPr>
-          </w:p>
-        </w:tc>
-        <w:tc>
-          <w:tcPr>
-            <w:tcW w:w="2256" w:type="dxa"/>
+              <w:rPr>
+                <w:rFonts w:ascii="Arial" w:hAnsi="Arial" w:cs="Arial"/>
+                <w:sz w:val="20"/>
+                <w:szCs w:val="20"/>
+              </w:rPr>
+            </w:pPr>
+          </w:p>
+          <w:p>
+            <w:pPr>
+              <w:pStyle w:val="TableContents"/>
+              <w:rPr>
+                <w:rFonts w:ascii="Arial" w:hAnsi="Arial" w:cs="Arial"/>
+                <w:sz w:val="20"/>
+                <w:szCs w:val="20"/>
+              </w:rPr>
+            </w:pPr>
+          </w:p>
+        </w:tc>
+        <w:tc>
+          <w:tcPr>
+            <w:tcW w:w="263" w:type="dxa"/>
             <w:tcBorders>
               <w:left w:val="single" w:sz="2" w:space="0" w:color="000000"/>
               <w:bottom w:val="single" w:sz="2" w:space="0" w:color="000000"/>
@@ -4278,6 +4337,7 @@
               <w:rPr>
                 <w:highlight w:val="red"/>
               </w:rPr>
+              <w:lastRenderedPageBreak/>
               <w:t xml:space="preserve">n </w:t>
             </w:r>
           </w:p>
@@ -4286,7 +4346,7 @@
       <w:tr>
         <w:tc>
           <w:tcPr>
-            <w:tcW w:w="1217" w:type="dxa"/>
+            <w:tcW w:w="1218" w:type="dxa"/>
             <w:vMerge/>
             <w:tcBorders>
               <w:left w:val="single" w:sz="2" w:space="0" w:color="000000"/>
@@ -4337,7 +4397,7 @@
         </w:tc>
         <w:tc>
           <w:tcPr>
-            <w:tcW w:w="1864" w:type="dxa"/>
+            <w:tcW w:w="1862" w:type="dxa"/>
             <w:tcBorders>
               <w:left w:val="single" w:sz="2" w:space="0" w:color="000000"/>
               <w:bottom w:val="single" w:sz="2" w:space="0" w:color="000000"/>
@@ -4366,7 +4426,7 @@
         </w:tc>
         <w:tc>
           <w:tcPr>
-            <w:tcW w:w="2117" w:type="dxa"/>
+            <w:tcW w:w="2116" w:type="dxa"/>
             <w:tcBorders>
               <w:left w:val="single" w:sz="2" w:space="0" w:color="000000"/>
               <w:bottom w:val="single" w:sz="2" w:space="0" w:color="000000"/>
@@ -4397,7 +4457,7 @@
         </w:tc>
         <w:tc>
           <w:tcPr>
-            <w:tcW w:w="1708" w:type="dxa"/>
+            <w:tcW w:w="1704" w:type="dxa"/>
             <w:tcBorders>
               <w:left w:val="single" w:sz="2" w:space="0" w:color="000000"/>
               <w:bottom w:val="single" w:sz="2" w:space="0" w:color="000000"/>
@@ -4426,7 +4486,7 @@
         </w:tc>
         <w:tc>
           <w:tcPr>
-            <w:tcW w:w="1661" w:type="dxa"/>
+            <w:tcW w:w="1594" w:type="dxa"/>
             <w:gridSpan w:val="2"/>
             <w:tcBorders>
               <w:left w:val="single" w:sz="2" w:space="0" w:color="000000"/>
@@ -4456,7 +4516,7 @@
         </w:tc>
         <w:tc>
           <w:tcPr>
-            <w:tcW w:w="2753" w:type="dxa"/>
+            <w:tcW w:w="4819" w:type="dxa"/>
             <w:tcBorders>
               <w:left w:val="single" w:sz="2" w:space="0" w:color="000000"/>
               <w:bottom w:val="single" w:sz="2" w:space="0" w:color="000000"/>
@@ -4474,7 +4534,7 @@
             <w:pPr>
               <w:pStyle w:val="TableContents"/>
               <w:rPr>
-                <w:rFonts w:ascii="Consolas" w:eastAsiaTheme="minorEastAsia" w:hAnsi="Consolas" w:cs="Consolas"/>
+                <w:rFonts w:ascii="Arial" w:eastAsiaTheme="minorEastAsia" w:hAnsi="Arial" w:cs="Arial"/>
                 <w:sz w:val="20"/>
                 <w:szCs w:val="20"/>
                 <w:lang w:eastAsia="en-GB" w:bidi="ar-SA"/>
@@ -4482,7 +4542,7 @@
             </w:pPr>
             <w:r>
               <w:rPr>
-                <w:rFonts w:ascii="Consolas" w:eastAsiaTheme="minorEastAsia" w:hAnsi="Consolas" w:cs="Consolas"/>
+                <w:rFonts w:ascii="Arial" w:eastAsiaTheme="minorEastAsia" w:hAnsi="Arial" w:cs="Arial"/>
                 <w:sz w:val="20"/>
                 <w:szCs w:val="20"/>
                 <w:lang w:eastAsia="en-GB" w:bidi="ar-SA"/>
@@ -4492,100 +4552,87 @@
             <w:proofErr w:type="spellStart"/>
             <w:r>
               <w:rPr>
-                <w:rFonts w:ascii="Consolas" w:eastAsiaTheme="minorEastAsia" w:hAnsi="Consolas" w:cs="Consolas"/>
+                <w:rFonts w:ascii="Arial" w:eastAsiaTheme="minorEastAsia" w:hAnsi="Arial" w:cs="Arial"/>
                 <w:sz w:val="20"/>
                 <w:szCs w:val="20"/>
                 <w:lang w:eastAsia="en-GB" w:bidi="ar-SA"/>
               </w:rPr>
-              <w:t>message</w:t>
-            </w:r>
-            <w:r>
-              <w:rPr>
-                <w:rFonts w:ascii="Consolas" w:eastAsiaTheme="minorEastAsia" w:hAnsi="Consolas" w:cs="Consolas"/>
+              <w:t>message":"error</w:t>
+            </w:r>
+            <w:proofErr w:type="spellEnd"/>
+            <w:r>
+              <w:rPr>
+                <w:rFonts w:ascii="Arial" w:eastAsiaTheme="minorEastAsia" w:hAnsi="Arial" w:cs="Arial"/>
                 <w:sz w:val="20"/>
                 <w:szCs w:val="20"/>
                 <w:lang w:eastAsia="en-GB" w:bidi="ar-SA"/>
               </w:rPr>
-              <w:t>":</w:t>
-            </w:r>
-            <w:r>
-              <w:rPr>
-                <w:rFonts w:ascii="Consolas" w:eastAsiaTheme="minorEastAsia" w:hAnsi="Consolas" w:cs="Consolas"/>
+              <w:t xml:space="preserve"> could not add"}</w:t>
+            </w:r>
+          </w:p>
+          <w:p>
+            <w:pPr>
+              <w:pStyle w:val="TableContents"/>
+              <w:rPr>
+                <w:rFonts w:ascii="Arial" w:hAnsi="Arial" w:cs="Arial"/>
+                <w:sz w:val="20"/>
+                <w:szCs w:val="20"/>
+              </w:rPr>
+            </w:pPr>
+            <w:r>
+              <w:rPr>
+                <w:rFonts w:ascii="Arial" w:eastAsiaTheme="minorEastAsia" w:hAnsi="Arial" w:cs="Arial"/>
                 <w:sz w:val="20"/>
                 <w:szCs w:val="20"/>
                 <w:lang w:eastAsia="en-GB" w:bidi="ar-SA"/>
               </w:rPr>
-              <w:t>"error</w:t>
+              <w:t>{"</w:t>
+            </w:r>
+            <w:proofErr w:type="spellStart"/>
+            <w:r>
+              <w:rPr>
+                <w:rFonts w:ascii="Arial" w:eastAsiaTheme="minorEastAsia" w:hAnsi="Arial" w:cs="Arial"/>
+                <w:sz w:val="20"/>
+                <w:szCs w:val="20"/>
+                <w:lang w:eastAsia="en-GB" w:bidi="ar-SA"/>
+              </w:rPr>
+              <w:t>message":"added</w:t>
             </w:r>
             <w:proofErr w:type="spellEnd"/>
             <w:r>
               <w:rPr>
-                <w:rFonts w:ascii="Consolas" w:eastAsiaTheme="minorEastAsia" w:hAnsi="Consolas" w:cs="Consolas"/>
+                <w:rFonts w:ascii="Arial" w:eastAsiaTheme="minorEastAsia" w:hAnsi="Arial" w:cs="Arial"/>
                 <w:sz w:val="20"/>
                 <w:szCs w:val="20"/>
                 <w:lang w:eastAsia="en-GB" w:bidi="ar-SA"/>
               </w:rPr>
-              <w:t xml:space="preserve"> could not add"}</w:t>
-            </w:r>
-          </w:p>
-          <w:p>
-            <w:pPr>
-              <w:pStyle w:val="TableContents"/>
-            </w:pPr>
-            <w:r>
-              <w:rPr>
-                <w:rFonts w:ascii="Consolas" w:eastAsiaTheme="minorEastAsia" w:hAnsi="Consolas" w:cs="Consolas"/>
+              <w:t xml:space="preserve"> </w:t>
+            </w:r>
+            <w:proofErr w:type="spellStart"/>
+            <w:r>
+              <w:rPr>
+                <w:rFonts w:ascii="Arial" w:eastAsiaTheme="minorEastAsia" w:hAnsi="Arial" w:cs="Arial"/>
                 <w:sz w:val="20"/>
                 <w:szCs w:val="20"/>
                 <w:lang w:eastAsia="en-GB" w:bidi="ar-SA"/>
               </w:rPr>
-              <w:t>{"</w:t>
-            </w:r>
-            <w:proofErr w:type="spellStart"/>
-            <w:r>
-              <w:rPr>
-                <w:rFonts w:ascii="Consolas" w:eastAsiaTheme="minorEastAsia" w:hAnsi="Consolas" w:cs="Consolas"/>
+              <w:t>sucsefully</w:t>
+            </w:r>
+            <w:proofErr w:type="spellEnd"/>
+            <w:r>
+              <w:rPr>
+                <w:rFonts w:ascii="Arial" w:eastAsiaTheme="minorEastAsia" w:hAnsi="Arial" w:cs="Arial"/>
                 <w:sz w:val="20"/>
                 <w:szCs w:val="20"/>
                 <w:lang w:eastAsia="en-GB" w:bidi="ar-SA"/>
               </w:rPr>
-              <w:t>message":"added</w:t>
-            </w:r>
-            <w:proofErr w:type="spellEnd"/>
-            <w:r>
-              <w:rPr>
-                <w:rFonts w:ascii="Consolas" w:eastAsiaTheme="minorEastAsia" w:hAnsi="Consolas" w:cs="Consolas"/>
-                <w:sz w:val="20"/>
-                <w:szCs w:val="20"/>
-                <w:lang w:eastAsia="en-GB" w:bidi="ar-SA"/>
-              </w:rPr>
-              <w:t xml:space="preserve"> </w:t>
-            </w:r>
-            <w:proofErr w:type="spellStart"/>
-            <w:r>
-              <w:rPr>
-                <w:rFonts w:ascii="Consolas" w:eastAsiaTheme="minorEastAsia" w:hAnsi="Consolas" w:cs="Consolas"/>
-                <w:sz w:val="20"/>
-                <w:szCs w:val="20"/>
-                <w:lang w:eastAsia="en-GB" w:bidi="ar-SA"/>
-              </w:rPr>
-              <w:t>sucsefully</w:t>
-            </w:r>
-            <w:proofErr w:type="spellEnd"/>
-            <w:r>
-              <w:rPr>
-                <w:rFonts w:ascii="Consolas" w:eastAsiaTheme="minorEastAsia" w:hAnsi="Consolas" w:cs="Consolas"/>
-                <w:sz w:val="20"/>
-                <w:szCs w:val="20"/>
-                <w:lang w:eastAsia="en-GB" w:bidi="ar-SA"/>
-              </w:rPr>
               <w:t>"}</w:t>
             </w:r>
           </w:p>
         </w:tc>
         <w:tc>
           <w:tcPr>
-            <w:tcW w:w="2256" w:type="dxa"/>
+            <w:tcW w:w="263" w:type="dxa"/>
             <w:tcBorders>
               <w:left w:val="single" w:sz="2" w:space="0" w:color="000000"/>
               <w:bottom w:val="single" w:sz="2" w:space="0" w:color="000000"/>
@@ -4605,30 +4652,29 @@
       <w:tr>
         <w:tc>
           <w:tcPr>
-            <w:tcW w:w="1217" w:type="dxa"/>
-            <w:tcBorders>
-              <w:left w:val="single" w:sz="2" w:space="0" w:color="000000"/>
-              <w:bottom w:val="single" w:sz="2" w:space="0" w:color="000000"/>
-            </w:tcBorders>
-            <w:shd w:val="clear" w:color="auto" w:fill="auto"/>
-            <w:tcMar>
-              <w:top w:w="55" w:type="dxa"/>
-              <w:left w:w="55" w:type="dxa"/>
-              <w:bottom w:w="55" w:type="dxa"/>
-              <w:right w:w="55" w:type="dxa"/>
-            </w:tcMar>
-          </w:tcPr>
-          <w:p>
-            <w:pPr>
-              <w:pStyle w:val="TableContents"/>
-            </w:pPr>
-            <w:r>
-              <w:rPr>
-                <w:rFonts w:ascii="Arial" w:hAnsi="Arial"/>
-                <w:sz w:val="20"/>
-                <w:szCs w:val="20"/>
-              </w:rPr>
-              <w:lastRenderedPageBreak/>
+            <w:tcW w:w="1218" w:type="dxa"/>
+            <w:tcBorders>
+              <w:left w:val="single" w:sz="2" w:space="0" w:color="000000"/>
+              <w:bottom w:val="single" w:sz="2" w:space="0" w:color="000000"/>
+            </w:tcBorders>
+            <w:shd w:val="clear" w:color="auto" w:fill="auto"/>
+            <w:tcMar>
+              <w:top w:w="55" w:type="dxa"/>
+              <w:left w:w="55" w:type="dxa"/>
+              <w:bottom w:w="55" w:type="dxa"/>
+              <w:right w:w="55" w:type="dxa"/>
+            </w:tcMar>
+          </w:tcPr>
+          <w:p>
+            <w:pPr>
+              <w:pStyle w:val="TableContents"/>
+            </w:pPr>
+            <w:r>
+              <w:rPr>
+                <w:rFonts w:ascii="Arial" w:hAnsi="Arial"/>
+                <w:sz w:val="20"/>
+                <w:szCs w:val="20"/>
+              </w:rPr>
               <w:t>Notifications Menu</w:t>
             </w:r>
           </w:p>
@@ -4664,7 +4710,7 @@
         </w:tc>
         <w:tc>
           <w:tcPr>
-            <w:tcW w:w="1864" w:type="dxa"/>
+            <w:tcW w:w="1862" w:type="dxa"/>
             <w:tcBorders>
               <w:left w:val="single" w:sz="2" w:space="0" w:color="000000"/>
               <w:bottom w:val="single" w:sz="2" w:space="0" w:color="000000"/>
@@ -4693,7 +4739,7 @@
         </w:tc>
         <w:tc>
           <w:tcPr>
-            <w:tcW w:w="2117" w:type="dxa"/>
+            <w:tcW w:w="2116" w:type="dxa"/>
             <w:tcBorders>
               <w:left w:val="single" w:sz="2" w:space="0" w:color="000000"/>
               <w:bottom w:val="single" w:sz="2" w:space="0" w:color="000000"/>
@@ -4724,7 +4770,7 @@
         </w:tc>
         <w:tc>
           <w:tcPr>
-            <w:tcW w:w="3369" w:type="dxa"/>
+            <w:tcW w:w="3298" w:type="dxa"/>
             <w:gridSpan w:val="3"/>
             <w:tcBorders>
               <w:left w:val="single" w:sz="2" w:space="0" w:color="000000"/>
@@ -4754,7 +4800,7 @@
         </w:tc>
         <w:tc>
           <w:tcPr>
-            <w:tcW w:w="2753" w:type="dxa"/>
+            <w:tcW w:w="4819" w:type="dxa"/>
             <w:tcBorders>
               <w:left w:val="single" w:sz="2" w:space="0" w:color="000000"/>
               <w:bottom w:val="single" w:sz="2" w:space="0" w:color="000000"/>
@@ -4771,34 +4817,846 @@
           <w:p>
             <w:pPr>
               <w:pStyle w:val="TableContents"/>
-            </w:pPr>
+              <w:spacing w:after="0" w:line="240" w:lineRule="auto"/>
+              <w:rPr>
+                <w:rStyle w:val="apple-converted-space"/>
+                <w:rFonts w:ascii="Courier New" w:hAnsi="Courier New" w:cs="Courier New"/>
+                <w:color w:val="000000"/>
+                <w:sz w:val="20"/>
+                <w:szCs w:val="20"/>
+                <w:shd w:val="clear" w:color="auto" w:fill="FFFFFF"/>
+              </w:rPr>
+            </w:pPr>
+            <w:r>
+              <w:rPr>
+                <w:rFonts w:ascii="Courier New" w:hAnsi="Courier New" w:cs="Courier New"/>
+                <w:color w:val="000000"/>
+                <w:sz w:val="20"/>
+                <w:szCs w:val="20"/>
+                <w:shd w:val="clear" w:color="auto" w:fill="FFFFFF"/>
+              </w:rPr>
+              <w:t>{</w:t>
+            </w:r>
+            <w:r>
+              <w:rPr>
+                <w:rFonts w:ascii="Courier New" w:hAnsi="Courier New" w:cs="Courier New"/>
+                <w:color w:val="000000"/>
+                <w:sz w:val="20"/>
+                <w:szCs w:val="20"/>
+              </w:rPr>
+              <w:br/>
+            </w:r>
+            <w:r>
+              <w:rPr>
+                <w:rFonts w:ascii="Courier New" w:hAnsi="Courier New" w:cs="Courier New"/>
+                <w:color w:val="000000"/>
+                <w:sz w:val="20"/>
+                <w:szCs w:val="20"/>
+                <w:shd w:val="clear" w:color="auto" w:fill="FFFFFF"/>
+              </w:rPr>
+              <w:t>"</w:t>
+            </w:r>
+            <w:r>
+              <w:rPr>
+                <w:rFonts w:ascii="Courier New" w:hAnsi="Courier New" w:cs="Courier New"/>
+                <w:color w:val="000000"/>
+                <w:sz w:val="20"/>
+                <w:szCs w:val="20"/>
+                <w:shd w:val="clear" w:color="auto" w:fill="FFFFFF"/>
+              </w:rPr>
+              <w:t>Notifications</w:t>
+            </w:r>
+            <w:r>
+              <w:rPr>
+                <w:rFonts w:ascii="Courier New" w:hAnsi="Courier New" w:cs="Courier New"/>
+                <w:color w:val="000000"/>
+                <w:sz w:val="20"/>
+                <w:szCs w:val="20"/>
+                <w:shd w:val="clear" w:color="auto" w:fill="FFFFFF"/>
+              </w:rPr>
+              <w:t>": [</w:t>
+            </w:r>
+            <w:r>
+              <w:rPr>
+                <w:rFonts w:ascii="Courier New" w:hAnsi="Courier New" w:cs="Courier New"/>
+                <w:color w:val="000000"/>
+                <w:sz w:val="20"/>
+                <w:szCs w:val="20"/>
+              </w:rPr>
+              <w:br/>
+            </w:r>
+            <w:r>
+              <w:rPr>
+                <w:rFonts w:ascii="Courier New" w:hAnsi="Courier New" w:cs="Courier New"/>
+                <w:color w:val="000000"/>
+                <w:sz w:val="20"/>
+                <w:szCs w:val="20"/>
+                <w:shd w:val="clear" w:color="auto" w:fill="FFFFFF"/>
+              </w:rPr>
+              <w:t>{ "</w:t>
+            </w:r>
+            <w:proofErr w:type="spellStart"/>
+            <w:r>
+              <w:rPr>
+                <w:rFonts w:ascii="Courier New" w:hAnsi="Courier New" w:cs="Courier New"/>
+                <w:color w:val="000000"/>
+                <w:sz w:val="20"/>
+                <w:szCs w:val="20"/>
+                <w:shd w:val="clear" w:color="auto" w:fill="FFFFFF"/>
+              </w:rPr>
+              <w:t>Type</w:t>
+            </w:r>
+            <w:r>
+              <w:rPr>
+                <w:rFonts w:ascii="Courier New" w:hAnsi="Courier New" w:cs="Courier New"/>
+                <w:color w:val="000000"/>
+                <w:sz w:val="20"/>
+                <w:szCs w:val="20"/>
+                <w:shd w:val="clear" w:color="auto" w:fill="FFFFFF"/>
+              </w:rPr>
+              <w:t>":"</w:t>
+            </w:r>
+            <w:r>
+              <w:rPr>
+                <w:rFonts w:ascii="Arial" w:eastAsiaTheme="minorEastAsia" w:hAnsi="Arial" w:cs="Arial"/>
+                <w:iCs/>
+                <w:color w:val="0000C0"/>
+                <w:sz w:val="20"/>
+                <w:szCs w:val="20"/>
+                <w:lang w:eastAsia="en-GB" w:bidi="ar-SA"/>
+              </w:rPr>
+              <w:t>BATTLE</w:t>
+            </w:r>
+            <w:proofErr w:type="spellEnd"/>
+            <w:r>
+              <w:rPr>
+                <w:rFonts w:ascii="Courier New" w:hAnsi="Courier New" w:cs="Courier New"/>
+                <w:color w:val="000000"/>
+                <w:sz w:val="20"/>
+                <w:szCs w:val="20"/>
+                <w:shd w:val="clear" w:color="auto" w:fill="FFFFFF"/>
+              </w:rPr>
+              <w:t>" , "</w:t>
+            </w:r>
+            <w:r>
+              <w:rPr>
+                <w:rFonts w:ascii="Courier New" w:hAnsi="Courier New" w:cs="Courier New"/>
+                <w:color w:val="000000"/>
+                <w:sz w:val="20"/>
+                <w:szCs w:val="20"/>
+                <w:shd w:val="clear" w:color="auto" w:fill="FFFFFF"/>
+              </w:rPr>
+              <w:t>ID</w:t>
+            </w:r>
+            <w:r>
+              <w:rPr>
+                <w:rFonts w:ascii="Courier New" w:hAnsi="Courier New" w:cs="Courier New"/>
+                <w:color w:val="000000"/>
+                <w:sz w:val="20"/>
+                <w:szCs w:val="20"/>
+                <w:shd w:val="clear" w:color="auto" w:fill="FFFFFF"/>
+              </w:rPr>
+              <w:t>":"</w:t>
+            </w:r>
+            <w:r>
+              <w:rPr>
+                <w:rFonts w:ascii="Courier New" w:hAnsi="Courier New" w:cs="Courier New"/>
+                <w:color w:val="000000"/>
+                <w:sz w:val="20"/>
+                <w:szCs w:val="20"/>
+                <w:shd w:val="clear" w:color="auto" w:fill="FFFFFF"/>
+              </w:rPr>
+              <w:t>1</w:t>
+            </w:r>
+            <w:r>
+              <w:rPr>
+                <w:rFonts w:ascii="Courier New" w:hAnsi="Courier New" w:cs="Courier New"/>
+                <w:color w:val="000000"/>
+                <w:sz w:val="20"/>
+                <w:szCs w:val="20"/>
+                <w:shd w:val="clear" w:color="auto" w:fill="FFFFFF"/>
+              </w:rPr>
+              <w:t>"</w:t>
+            </w:r>
+            <w:r>
+              <w:rPr>
+                <w:rFonts w:ascii="Courier New" w:hAnsi="Courier New" w:cs="Courier New"/>
+                <w:color w:val="000000"/>
+                <w:sz w:val="20"/>
+                <w:szCs w:val="20"/>
+                <w:shd w:val="clear" w:color="auto" w:fill="FFFFFF"/>
+              </w:rPr>
+              <w:t xml:space="preserve"> </w:t>
+            </w:r>
+            <w:r>
+              <w:rPr>
+                <w:rFonts w:ascii="Courier New" w:hAnsi="Courier New" w:cs="Courier New"/>
+                <w:color w:val="000000"/>
+                <w:sz w:val="20"/>
+                <w:szCs w:val="20"/>
+                <w:shd w:val="clear" w:color="auto" w:fill="FFFFFF"/>
+              </w:rPr>
+              <w:t>,</w:t>
+            </w:r>
+            <w:r>
+              <w:rPr>
+                <w:rFonts w:ascii="Courier New" w:hAnsi="Courier New" w:cs="Courier New"/>
+                <w:color w:val="000000"/>
+                <w:sz w:val="20"/>
+                <w:szCs w:val="20"/>
+                <w:shd w:val="clear" w:color="auto" w:fill="FFFFFF"/>
+              </w:rPr>
+              <w:t xml:space="preserve"> </w:t>
+            </w:r>
+            <w:r>
+              <w:rPr>
+                <w:rFonts w:ascii="Courier New" w:hAnsi="Courier New" w:cs="Courier New"/>
+                <w:color w:val="000000"/>
+                <w:sz w:val="20"/>
+                <w:szCs w:val="20"/>
+                <w:shd w:val="clear" w:color="auto" w:fill="FFFFFF"/>
+              </w:rPr>
+              <w:t>"</w:t>
+            </w:r>
+            <w:proofErr w:type="spellStart"/>
+            <w:r>
+              <w:rPr>
+                <w:rFonts w:ascii="Courier New" w:hAnsi="Courier New" w:cs="Courier New"/>
+                <w:color w:val="000000"/>
+                <w:sz w:val="20"/>
+                <w:szCs w:val="20"/>
+                <w:shd w:val="clear" w:color="auto" w:fill="FFFFFF"/>
+              </w:rPr>
+              <w:t>F</w:t>
+            </w:r>
+            <w:r>
+              <w:rPr>
+                <w:rFonts w:ascii="Courier New" w:hAnsi="Courier New" w:cs="Courier New"/>
+                <w:color w:val="000000"/>
+                <w:sz w:val="20"/>
+                <w:szCs w:val="20"/>
+                <w:shd w:val="clear" w:color="auto" w:fill="FFFFFF"/>
+              </w:rPr>
+              <w:t>rom</w:t>
+            </w:r>
+            <w:r>
+              <w:rPr>
+                <w:rFonts w:ascii="Courier New" w:hAnsi="Courier New" w:cs="Courier New"/>
+                <w:color w:val="000000"/>
+                <w:sz w:val="20"/>
+                <w:szCs w:val="20"/>
+                <w:shd w:val="clear" w:color="auto" w:fill="FFFFFF"/>
+              </w:rPr>
+              <w:t>"</w:t>
+            </w:r>
+            <w:r>
+              <w:rPr>
+                <w:rFonts w:ascii="Courier New" w:hAnsi="Courier New" w:cs="Courier New"/>
+                <w:color w:val="000000"/>
+                <w:sz w:val="20"/>
+                <w:szCs w:val="20"/>
+                <w:shd w:val="clear" w:color="auto" w:fill="FFFFFF"/>
+              </w:rPr>
+              <w:t>:</w:t>
+            </w:r>
+            <w:r>
+              <w:rPr>
+                <w:rFonts w:ascii="Courier New" w:hAnsi="Courier New" w:cs="Courier New"/>
+                <w:color w:val="000000"/>
+                <w:sz w:val="20"/>
+                <w:szCs w:val="20"/>
+                <w:shd w:val="clear" w:color="auto" w:fill="FFFFFF"/>
+              </w:rPr>
+              <w:t>"</w:t>
+            </w:r>
+            <w:r>
+              <w:rPr>
+                <w:rFonts w:ascii="Courier New" w:hAnsi="Courier New" w:cs="Courier New"/>
+                <w:color w:val="000000"/>
+                <w:sz w:val="20"/>
+                <w:szCs w:val="20"/>
+                <w:shd w:val="clear" w:color="auto" w:fill="FFFFFF"/>
+              </w:rPr>
+              <w:t>email</w:t>
+            </w:r>
+            <w:proofErr w:type="spellEnd"/>
+            <w:r>
+              <w:rPr>
+                <w:rFonts w:ascii="Courier New" w:hAnsi="Courier New" w:cs="Courier New"/>
+                <w:color w:val="000000"/>
+                <w:sz w:val="20"/>
+                <w:szCs w:val="20"/>
+                <w:shd w:val="clear" w:color="auto" w:fill="FFFFFF"/>
+              </w:rPr>
+              <w:t>"</w:t>
+            </w:r>
+            <w:r>
+              <w:rPr>
+                <w:rFonts w:ascii="Courier New" w:hAnsi="Courier New" w:cs="Courier New"/>
+                <w:color w:val="000000"/>
+                <w:sz w:val="20"/>
+                <w:szCs w:val="20"/>
+                <w:shd w:val="clear" w:color="auto" w:fill="FFFFFF"/>
+              </w:rPr>
+              <w:t xml:space="preserve"> </w:t>
+            </w:r>
+            <w:r>
+              <w:rPr>
+                <w:rFonts w:ascii="Courier New" w:hAnsi="Courier New" w:cs="Courier New"/>
+                <w:color w:val="000000"/>
+                <w:sz w:val="20"/>
+                <w:szCs w:val="20"/>
+                <w:shd w:val="clear" w:color="auto" w:fill="FFFFFF"/>
+              </w:rPr>
+              <w:t>},</w:t>
+            </w:r>
+            <w:r>
+              <w:rPr>
+                <w:rStyle w:val="apple-converted-space"/>
+                <w:rFonts w:ascii="Courier New" w:hAnsi="Courier New" w:cs="Courier New"/>
+                <w:color w:val="000000"/>
+                <w:sz w:val="20"/>
+                <w:szCs w:val="20"/>
+                <w:shd w:val="clear" w:color="auto" w:fill="FFFFFF"/>
+              </w:rPr>
+              <w:t> </w:t>
+            </w:r>
+            <w:r>
+              <w:rPr>
+                <w:rFonts w:ascii="Courier New" w:hAnsi="Courier New" w:cs="Courier New"/>
+                <w:color w:val="000000"/>
+                <w:sz w:val="20"/>
+                <w:szCs w:val="20"/>
+              </w:rPr>
+              <w:br/>
+            </w:r>
+            <w:r>
+              <w:rPr>
+                <w:rFonts w:ascii="Courier New" w:hAnsi="Courier New" w:cs="Courier New"/>
+                <w:color w:val="000000"/>
+                <w:sz w:val="20"/>
+                <w:szCs w:val="20"/>
+                <w:shd w:val="clear" w:color="auto" w:fill="FFFFFF"/>
+              </w:rPr>
+              <w:t>{ "Type":"</w:t>
+            </w:r>
+            <w:r>
+              <w:rPr>
+                <w:rFonts w:ascii="Arial" w:eastAsiaTheme="minorEastAsia" w:hAnsi="Arial" w:cs="Arial"/>
+                <w:iCs/>
+                <w:color w:val="0000C0"/>
+                <w:sz w:val="20"/>
+                <w:szCs w:val="20"/>
+                <w:lang w:eastAsia="en-GB" w:bidi="ar-SA"/>
+              </w:rPr>
+              <w:t xml:space="preserve"> </w:t>
+            </w:r>
+            <w:r>
+              <w:rPr>
+                <w:rFonts w:ascii="Arial" w:eastAsiaTheme="minorEastAsia" w:hAnsi="Arial" w:cs="Arial"/>
+                <w:iCs/>
+                <w:color w:val="0000C0"/>
+                <w:sz w:val="20"/>
+                <w:szCs w:val="20"/>
+                <w:lang w:eastAsia="en-GB" w:bidi="ar-SA"/>
+              </w:rPr>
+              <w:t xml:space="preserve">BREED </w:t>
+            </w:r>
+            <w:r>
+              <w:rPr>
+                <w:rFonts w:ascii="Courier New" w:hAnsi="Courier New" w:cs="Courier New"/>
+                <w:color w:val="000000"/>
+                <w:sz w:val="20"/>
+                <w:szCs w:val="20"/>
+                <w:shd w:val="clear" w:color="auto" w:fill="FFFFFF"/>
+              </w:rPr>
+              <w:t>" , "ID":"</w:t>
+            </w:r>
+            <w:r>
+              <w:rPr>
+                <w:rFonts w:ascii="Courier New" w:hAnsi="Courier New" w:cs="Courier New"/>
+                <w:color w:val="000000"/>
+                <w:sz w:val="20"/>
+                <w:szCs w:val="20"/>
+                <w:shd w:val="clear" w:color="auto" w:fill="FFFFFF"/>
+              </w:rPr>
+              <w:t>2</w:t>
+            </w:r>
+            <w:r>
+              <w:rPr>
+                <w:rFonts w:ascii="Courier New" w:hAnsi="Courier New" w:cs="Courier New"/>
+                <w:color w:val="000000"/>
+                <w:sz w:val="20"/>
+                <w:szCs w:val="20"/>
+                <w:shd w:val="clear" w:color="auto" w:fill="FFFFFF"/>
+              </w:rPr>
+              <w:t xml:space="preserve">" </w:t>
+            </w:r>
+            <w:r>
+              <w:rPr>
+                <w:rFonts w:ascii="Courier New" w:hAnsi="Courier New" w:cs="Courier New"/>
+                <w:color w:val="000000"/>
+                <w:sz w:val="20"/>
+                <w:szCs w:val="20"/>
+                <w:shd w:val="clear" w:color="auto" w:fill="FFFFFF"/>
+              </w:rPr>
+              <w:t>,</w:t>
+            </w:r>
+            <w:r>
+              <w:rPr>
+                <w:rFonts w:ascii="Courier New" w:hAnsi="Courier New" w:cs="Courier New"/>
+                <w:color w:val="000000"/>
+                <w:sz w:val="20"/>
+                <w:szCs w:val="20"/>
+                <w:shd w:val="clear" w:color="auto" w:fill="FFFFFF"/>
+              </w:rPr>
+              <w:t xml:space="preserve"> "</w:t>
+            </w:r>
+            <w:proofErr w:type="spellStart"/>
+            <w:r>
+              <w:rPr>
+                <w:rFonts w:ascii="Courier New" w:hAnsi="Courier New" w:cs="Courier New"/>
+                <w:color w:val="000000"/>
+                <w:sz w:val="20"/>
+                <w:szCs w:val="20"/>
+                <w:shd w:val="clear" w:color="auto" w:fill="FFFFFF"/>
+              </w:rPr>
+              <w:t>F</w:t>
+            </w:r>
+            <w:r>
+              <w:rPr>
+                <w:rFonts w:ascii="Courier New" w:hAnsi="Courier New" w:cs="Courier New"/>
+                <w:color w:val="000000"/>
+                <w:sz w:val="20"/>
+                <w:szCs w:val="20"/>
+                <w:shd w:val="clear" w:color="auto" w:fill="FFFFFF"/>
+              </w:rPr>
+              <w:t>rom</w:t>
+            </w:r>
+            <w:r>
+              <w:rPr>
+                <w:rFonts w:ascii="Courier New" w:hAnsi="Courier New" w:cs="Courier New"/>
+                <w:color w:val="000000"/>
+                <w:sz w:val="20"/>
+                <w:szCs w:val="20"/>
+                <w:shd w:val="clear" w:color="auto" w:fill="FFFFFF"/>
+              </w:rPr>
+              <w:t>"</w:t>
+            </w:r>
+            <w:r>
+              <w:rPr>
+                <w:rFonts w:ascii="Courier New" w:hAnsi="Courier New" w:cs="Courier New"/>
+                <w:color w:val="000000"/>
+                <w:sz w:val="20"/>
+                <w:szCs w:val="20"/>
+                <w:shd w:val="clear" w:color="auto" w:fill="FFFFFF"/>
+              </w:rPr>
+              <w:t>:</w:t>
+            </w:r>
+            <w:r>
+              <w:rPr>
+                <w:rFonts w:ascii="Courier New" w:hAnsi="Courier New" w:cs="Courier New"/>
+                <w:color w:val="000000"/>
+                <w:sz w:val="20"/>
+                <w:szCs w:val="20"/>
+                <w:shd w:val="clear" w:color="auto" w:fill="FFFFFF"/>
+              </w:rPr>
+              <w:t>"email</w:t>
+            </w:r>
+            <w:proofErr w:type="spellEnd"/>
+            <w:r>
+              <w:rPr>
+                <w:rFonts w:ascii="Courier New" w:hAnsi="Courier New" w:cs="Courier New"/>
+                <w:color w:val="000000"/>
+                <w:sz w:val="20"/>
+                <w:szCs w:val="20"/>
+                <w:shd w:val="clear" w:color="auto" w:fill="FFFFFF"/>
+              </w:rPr>
+              <w:t>"</w:t>
+            </w:r>
+            <w:r>
+              <w:rPr>
+                <w:rFonts w:ascii="Courier New" w:hAnsi="Courier New" w:cs="Courier New"/>
+                <w:color w:val="000000"/>
+                <w:sz w:val="20"/>
+                <w:szCs w:val="20"/>
+                <w:shd w:val="clear" w:color="auto" w:fill="FFFFFF"/>
+              </w:rPr>
+              <w:t xml:space="preserve"> </w:t>
+            </w:r>
+            <w:r>
+              <w:rPr>
+                <w:rFonts w:ascii="Courier New" w:hAnsi="Courier New" w:cs="Courier New"/>
+                <w:color w:val="000000"/>
+                <w:sz w:val="20"/>
+                <w:szCs w:val="20"/>
+                <w:shd w:val="clear" w:color="auto" w:fill="FFFFFF"/>
+              </w:rPr>
+              <w:t xml:space="preserve"> },</w:t>
+            </w:r>
+            <w:r>
+              <w:rPr>
+                <w:rStyle w:val="apple-converted-space"/>
+                <w:rFonts w:ascii="Courier New" w:hAnsi="Courier New" w:cs="Courier New"/>
+                <w:color w:val="000000"/>
+                <w:sz w:val="20"/>
+                <w:szCs w:val="20"/>
+                <w:shd w:val="clear" w:color="auto" w:fill="FFFFFF"/>
+              </w:rPr>
+              <w:t> </w:t>
+            </w:r>
+          </w:p>
+          <w:p>
+            <w:pPr>
+              <w:pStyle w:val="TableContents"/>
+              <w:spacing w:line="240" w:lineRule="auto"/>
+              <w:rPr>
+                <w:rFonts w:ascii="Arial" w:hAnsi="Arial" w:cs="Arial"/>
+                <w:sz w:val="20"/>
+                <w:szCs w:val="20"/>
+              </w:rPr>
+            </w:pPr>
+            <w:r>
+              <w:rPr>
+                <w:rFonts w:ascii="Courier New" w:hAnsi="Courier New" w:cs="Courier New"/>
+                <w:color w:val="000000"/>
+                <w:sz w:val="20"/>
+                <w:szCs w:val="20"/>
+                <w:shd w:val="clear" w:color="auto" w:fill="FFFFFF"/>
+              </w:rPr>
+              <w:t>{ "Type</w:t>
+            </w:r>
+            <w:r>
+              <w:rPr>
+                <w:rFonts w:ascii="Courier New" w:hAnsi="Courier New" w:cs="Courier New"/>
+                <w:color w:val="000000"/>
+                <w:sz w:val="20"/>
+                <w:szCs w:val="20"/>
+                <w:shd w:val="clear" w:color="auto" w:fill="FFFFFF"/>
+              </w:rPr>
+              <w:t>":"</w:t>
+            </w:r>
+            <w:r>
+              <w:rPr>
+                <w:rFonts w:ascii="Arial" w:eastAsiaTheme="minorEastAsia" w:hAnsi="Arial" w:cs="Arial"/>
+                <w:iCs/>
+                <w:color w:val="0000C0"/>
+                <w:sz w:val="20"/>
+                <w:szCs w:val="20"/>
+                <w:lang w:eastAsia="en-GB" w:bidi="ar-SA"/>
+              </w:rPr>
+              <w:t xml:space="preserve"> </w:t>
+            </w:r>
+            <w:r>
+              <w:rPr>
+                <w:rFonts w:ascii="Arial" w:eastAsiaTheme="minorEastAsia" w:hAnsi="Arial" w:cs="Arial"/>
+                <w:iCs/>
+                <w:color w:val="0000C0"/>
+                <w:sz w:val="20"/>
+                <w:szCs w:val="20"/>
+                <w:lang w:eastAsia="en-GB" w:bidi="ar-SA"/>
+              </w:rPr>
+              <w:t>FRIEND</w:t>
+            </w:r>
+            <w:r>
+              <w:rPr>
+                <w:rFonts w:ascii="Courier New" w:hAnsi="Courier New" w:cs="Courier New"/>
+                <w:color w:val="000000"/>
+                <w:sz w:val="20"/>
+                <w:szCs w:val="20"/>
+                <w:shd w:val="clear" w:color="auto" w:fill="FFFFFF"/>
+              </w:rPr>
+              <w:t xml:space="preserve"> </w:t>
+            </w:r>
+            <w:r>
+              <w:rPr>
+                <w:rFonts w:ascii="Courier New" w:hAnsi="Courier New" w:cs="Courier New"/>
+                <w:color w:val="000000"/>
+                <w:sz w:val="20"/>
+                <w:szCs w:val="20"/>
+                <w:shd w:val="clear" w:color="auto" w:fill="FFFFFF"/>
+              </w:rPr>
+              <w:t>" , "ID":"</w:t>
+            </w:r>
+            <w:r>
+              <w:rPr>
+                <w:rFonts w:ascii="Courier New" w:hAnsi="Courier New" w:cs="Courier New"/>
+                <w:color w:val="000000"/>
+                <w:sz w:val="20"/>
+                <w:szCs w:val="20"/>
+                <w:shd w:val="clear" w:color="auto" w:fill="FFFFFF"/>
+              </w:rPr>
+              <w:t>3</w:t>
+            </w:r>
+            <w:r>
+              <w:rPr>
+                <w:rFonts w:ascii="Courier New" w:hAnsi="Courier New" w:cs="Courier New"/>
+                <w:color w:val="000000"/>
+                <w:sz w:val="20"/>
+                <w:szCs w:val="20"/>
+                <w:shd w:val="clear" w:color="auto" w:fill="FFFFFF"/>
+              </w:rPr>
+              <w:t xml:space="preserve">" </w:t>
+            </w:r>
+            <w:r>
+              <w:rPr>
+                <w:rFonts w:ascii="Courier New" w:hAnsi="Courier New" w:cs="Courier New"/>
+                <w:color w:val="000000"/>
+                <w:sz w:val="20"/>
+                <w:szCs w:val="20"/>
+                <w:shd w:val="clear" w:color="auto" w:fill="FFFFFF"/>
+              </w:rPr>
+              <w:t>,</w:t>
+            </w:r>
+            <w:r>
+              <w:rPr>
+                <w:rFonts w:ascii="Courier New" w:hAnsi="Courier New" w:cs="Courier New"/>
+                <w:color w:val="000000"/>
+                <w:sz w:val="20"/>
+                <w:szCs w:val="20"/>
+                <w:shd w:val="clear" w:color="auto" w:fill="FFFFFF"/>
+              </w:rPr>
+              <w:t xml:space="preserve"> "</w:t>
+            </w:r>
+            <w:proofErr w:type="spellStart"/>
+            <w:r>
+              <w:rPr>
+                <w:rFonts w:ascii="Courier New" w:hAnsi="Courier New" w:cs="Courier New"/>
+                <w:color w:val="000000"/>
+                <w:sz w:val="20"/>
+                <w:szCs w:val="20"/>
+                <w:shd w:val="clear" w:color="auto" w:fill="FFFFFF"/>
+              </w:rPr>
+              <w:t>F</w:t>
+            </w:r>
+            <w:r>
+              <w:rPr>
+                <w:rFonts w:ascii="Courier New" w:hAnsi="Courier New" w:cs="Courier New"/>
+                <w:color w:val="000000"/>
+                <w:sz w:val="20"/>
+                <w:szCs w:val="20"/>
+                <w:shd w:val="clear" w:color="auto" w:fill="FFFFFF"/>
+              </w:rPr>
+              <w:t>rom</w:t>
+            </w:r>
+            <w:r>
+              <w:rPr>
+                <w:rFonts w:ascii="Courier New" w:hAnsi="Courier New" w:cs="Courier New"/>
+                <w:color w:val="000000"/>
+                <w:sz w:val="20"/>
+                <w:szCs w:val="20"/>
+                <w:shd w:val="clear" w:color="auto" w:fill="FFFFFF"/>
+              </w:rPr>
+              <w:t>"</w:t>
+            </w:r>
+            <w:r>
+              <w:rPr>
+                <w:rFonts w:ascii="Courier New" w:hAnsi="Courier New" w:cs="Courier New"/>
+                <w:color w:val="000000"/>
+                <w:sz w:val="20"/>
+                <w:szCs w:val="20"/>
+                <w:shd w:val="clear" w:color="auto" w:fill="FFFFFF"/>
+              </w:rPr>
+              <w:t>:</w:t>
+            </w:r>
+            <w:r>
+              <w:rPr>
+                <w:rFonts w:ascii="Courier New" w:hAnsi="Courier New" w:cs="Courier New"/>
+                <w:color w:val="000000"/>
+                <w:sz w:val="20"/>
+                <w:szCs w:val="20"/>
+                <w:shd w:val="clear" w:color="auto" w:fill="FFFFFF"/>
+              </w:rPr>
+              <w:t>"email</w:t>
+            </w:r>
+            <w:proofErr w:type="spellEnd"/>
+            <w:r>
+              <w:rPr>
+                <w:rFonts w:ascii="Courier New" w:hAnsi="Courier New" w:cs="Courier New"/>
+                <w:color w:val="000000"/>
+                <w:sz w:val="20"/>
+                <w:szCs w:val="20"/>
+                <w:shd w:val="clear" w:color="auto" w:fill="FFFFFF"/>
+              </w:rPr>
+              <w:t>"</w:t>
+            </w:r>
+            <w:r>
+              <w:rPr>
+                <w:rFonts w:ascii="Courier New" w:hAnsi="Courier New" w:cs="Courier New"/>
+                <w:color w:val="000000"/>
+                <w:sz w:val="20"/>
+                <w:szCs w:val="20"/>
+                <w:shd w:val="clear" w:color="auto" w:fill="FFFFFF"/>
+              </w:rPr>
+              <w:t xml:space="preserve"> </w:t>
+            </w:r>
+            <w:r>
+              <w:rPr>
+                <w:rFonts w:ascii="Courier New" w:hAnsi="Courier New" w:cs="Courier New"/>
+                <w:color w:val="000000"/>
+                <w:sz w:val="20"/>
+                <w:szCs w:val="20"/>
+                <w:shd w:val="clear" w:color="auto" w:fill="FFFFFF"/>
+              </w:rPr>
+              <w:t xml:space="preserve"> },</w:t>
+            </w:r>
+            <w:r>
+              <w:rPr>
+                <w:rStyle w:val="apple-converted-space"/>
+                <w:rFonts w:ascii="Courier New" w:hAnsi="Courier New" w:cs="Courier New"/>
+                <w:color w:val="000000"/>
+                <w:sz w:val="20"/>
+                <w:szCs w:val="20"/>
+                <w:shd w:val="clear" w:color="auto" w:fill="FFFFFF"/>
+              </w:rPr>
+              <w:t> </w:t>
+            </w:r>
+            <w:r>
+              <w:rPr>
+                <w:rFonts w:ascii="Courier New" w:hAnsi="Courier New" w:cs="Courier New"/>
+                <w:color w:val="000000"/>
+                <w:sz w:val="20"/>
+                <w:szCs w:val="20"/>
+              </w:rPr>
+              <w:br/>
+            </w:r>
+            <w:r>
+              <w:rPr>
+                <w:rFonts w:ascii="Courier New" w:hAnsi="Courier New" w:cs="Courier New"/>
+                <w:color w:val="000000"/>
+                <w:sz w:val="20"/>
+                <w:szCs w:val="20"/>
+                <w:shd w:val="clear" w:color="auto" w:fill="FFFFFF"/>
+              </w:rPr>
+              <w:t>]</w:t>
+            </w:r>
+            <w:r>
+              <w:rPr>
+                <w:rFonts w:ascii="Courier New" w:hAnsi="Courier New" w:cs="Courier New"/>
+                <w:color w:val="000000"/>
+                <w:sz w:val="20"/>
+                <w:szCs w:val="20"/>
+              </w:rPr>
+              <w:br/>
+            </w:r>
+            <w:r>
+              <w:rPr>
+                <w:rFonts w:ascii="Courier New" w:hAnsi="Courier New" w:cs="Courier New"/>
+                <w:color w:val="000000"/>
+                <w:sz w:val="20"/>
+                <w:szCs w:val="20"/>
+                <w:shd w:val="clear" w:color="auto" w:fill="FFFFFF"/>
+              </w:rPr>
+              <w:t>}</w:t>
+            </w:r>
+            <w:r>
+              <w:rPr>
+                <w:rFonts w:ascii="Arial" w:hAnsi="Arial" w:cs="Arial"/>
+                <w:sz w:val="20"/>
+                <w:szCs w:val="20"/>
+              </w:rPr>
+              <w:t xml:space="preserve"> </w:t>
+            </w:r>
+          </w:p>
+          <w:p>
+            <w:pPr>
+              <w:pStyle w:val="TableContents"/>
+              <w:rPr>
+                <w:rFonts w:ascii="Arial" w:hAnsi="Arial" w:cs="Arial"/>
+                <w:sz w:val="20"/>
+                <w:szCs w:val="20"/>
+              </w:rPr>
+            </w:pPr>
+            <w:r>
+              <w:rPr>
+                <w:rFonts w:ascii="Arial" w:hAnsi="Arial" w:cs="Arial"/>
+                <w:sz w:val="20"/>
+                <w:szCs w:val="20"/>
+              </w:rPr>
+              <w:t xml:space="preserve">Type can be </w:t>
+            </w:r>
+            <w:r>
+              <w:rPr>
+                <w:rFonts w:ascii="Arial" w:eastAsiaTheme="minorEastAsia" w:hAnsi="Arial" w:cs="Arial"/>
+                <w:iCs/>
+                <w:color w:val="0000C0"/>
+                <w:sz w:val="20"/>
+                <w:szCs w:val="20"/>
+                <w:lang w:eastAsia="en-GB" w:bidi="ar-SA"/>
+              </w:rPr>
+              <w:t>BATTLE</w:t>
+            </w:r>
+            <w:r>
+              <w:rPr>
+                <w:rFonts w:ascii="Arial" w:eastAsiaTheme="minorEastAsia" w:hAnsi="Arial" w:cs="Arial"/>
+                <w:iCs/>
+                <w:color w:val="0000C0"/>
+                <w:sz w:val="20"/>
+                <w:szCs w:val="20"/>
+                <w:lang w:eastAsia="en-GB" w:bidi="ar-SA"/>
+              </w:rPr>
+              <w:t xml:space="preserve"> </w:t>
+            </w:r>
+            <w:r>
+              <w:rPr>
+                <w:rFonts w:ascii="Arial" w:eastAsiaTheme="minorEastAsia" w:hAnsi="Arial" w:cs="Arial"/>
+                <w:iCs/>
+                <w:color w:val="0000C0"/>
+                <w:sz w:val="20"/>
+                <w:szCs w:val="20"/>
+                <w:lang w:eastAsia="en-GB" w:bidi="ar-SA"/>
+              </w:rPr>
+              <w:t>BREED</w:t>
+            </w:r>
+            <w:r>
+              <w:rPr>
+                <w:rFonts w:ascii="Arial" w:eastAsiaTheme="minorEastAsia" w:hAnsi="Arial" w:cs="Arial"/>
+                <w:iCs/>
+                <w:color w:val="0000C0"/>
+                <w:sz w:val="20"/>
+                <w:szCs w:val="20"/>
+                <w:lang w:eastAsia="en-GB" w:bidi="ar-SA"/>
+              </w:rPr>
+              <w:t xml:space="preserve"> or </w:t>
+            </w:r>
+            <w:r>
+              <w:rPr>
+                <w:rFonts w:ascii="Arial" w:eastAsiaTheme="minorEastAsia" w:hAnsi="Arial" w:cs="Arial"/>
+                <w:iCs/>
+                <w:color w:val="0000C0"/>
+                <w:sz w:val="20"/>
+                <w:szCs w:val="20"/>
+                <w:lang w:eastAsia="en-GB" w:bidi="ar-SA"/>
+              </w:rPr>
+              <w:t>FRIEND</w:t>
+            </w:r>
+          </w:p>
+        </w:tc>
+        <w:tc>
+          <w:tcPr>
+            <w:tcW w:w="263" w:type="dxa"/>
+            <w:tcBorders>
+              <w:left w:val="single" w:sz="2" w:space="0" w:color="000000"/>
+              <w:bottom w:val="single" w:sz="2" w:space="0" w:color="000000"/>
+              <w:right w:val="single" w:sz="2" w:space="0" w:color="000000"/>
+            </w:tcBorders>
+          </w:tcPr>
+          <w:p>
+            <w:pPr>
+              <w:pStyle w:val="TableContents"/>
+            </w:pPr>
+            <w:r>
+              <w:t>y</w:t>
+            </w:r>
             <w:bookmarkStart w:id="1" w:name="_GoBack"/>
             <w:bookmarkEnd w:id="1"/>
           </w:p>
         </w:tc>
-        <w:tc>
-          <w:tcPr>
-            <w:tcW w:w="2256" w:type="dxa"/>
-            <w:tcBorders>
-              <w:left w:val="single" w:sz="2" w:space="0" w:color="000000"/>
-              <w:bottom w:val="single" w:sz="2" w:space="0" w:color="000000"/>
-              <w:right w:val="single" w:sz="2" w:space="0" w:color="000000"/>
-            </w:tcBorders>
-          </w:tcPr>
-          <w:p>
-            <w:pPr>
-              <w:pStyle w:val="TableContents"/>
-            </w:pPr>
-            <w:r>
-              <w:t>n</w:t>
-            </w:r>
-          </w:p>
-        </w:tc>
       </w:tr>
       <w:tr>
         <w:tc>
           <w:tcPr>
-            <w:tcW w:w="1217" w:type="dxa"/>
+            <w:tcW w:w="1218" w:type="dxa"/>
             <w:tcBorders>
               <w:left w:val="single" w:sz="2" w:space="0" w:color="000000"/>
               <w:bottom w:val="single" w:sz="2" w:space="0" w:color="000000"/>
@@ -4848,7 +5706,7 @@
         </w:tc>
         <w:tc>
           <w:tcPr>
-            <w:tcW w:w="1864" w:type="dxa"/>
+            <w:tcW w:w="1862" w:type="dxa"/>
             <w:tcBorders>
               <w:left w:val="single" w:sz="2" w:space="0" w:color="000000"/>
               <w:bottom w:val="single" w:sz="2" w:space="0" w:color="000000"/>
@@ -4877,7 +5735,7 @@
         </w:tc>
         <w:tc>
           <w:tcPr>
-            <w:tcW w:w="2117" w:type="dxa"/>
+            <w:tcW w:w="2116" w:type="dxa"/>
             <w:tcBorders>
               <w:left w:val="single" w:sz="2" w:space="0" w:color="000000"/>
               <w:bottom w:val="single" w:sz="2" w:space="0" w:color="000000"/>
@@ -4908,7 +5766,7 @@
         </w:tc>
         <w:tc>
           <w:tcPr>
-            <w:tcW w:w="1708" w:type="dxa"/>
+            <w:tcW w:w="1704" w:type="dxa"/>
             <w:tcBorders>
               <w:left w:val="single" w:sz="2" w:space="0" w:color="000000"/>
               <w:bottom w:val="single" w:sz="2" w:space="0" w:color="000000"/>
@@ -4947,7 +5805,7 @@
         </w:tc>
         <w:tc>
           <w:tcPr>
-            <w:tcW w:w="1661" w:type="dxa"/>
+            <w:tcW w:w="1594" w:type="dxa"/>
             <w:gridSpan w:val="2"/>
             <w:tcBorders>
               <w:left w:val="single" w:sz="2" w:space="0" w:color="000000"/>
@@ -4977,7 +5835,7 @@
         </w:tc>
         <w:tc>
           <w:tcPr>
-            <w:tcW w:w="2753" w:type="dxa"/>
+            <w:tcW w:w="4819" w:type="dxa"/>
             <w:tcBorders>
               <w:left w:val="single" w:sz="2" w:space="0" w:color="000000"/>
               <w:bottom w:val="single" w:sz="2" w:space="0" w:color="000000"/>
@@ -4999,7 +5857,7 @@
         </w:tc>
         <w:tc>
           <w:tcPr>
-            <w:tcW w:w="2256" w:type="dxa"/>
+            <w:tcW w:w="263" w:type="dxa"/>
             <w:tcBorders>
               <w:left w:val="single" w:sz="2" w:space="0" w:color="000000"/>
               <w:bottom w:val="single" w:sz="2" w:space="0" w:color="000000"/>
@@ -5019,7 +5877,7 @@
       <w:tr>
         <w:tc>
           <w:tcPr>
-            <w:tcW w:w="1217" w:type="dxa"/>
+            <w:tcW w:w="1218" w:type="dxa"/>
             <w:tcBorders>
               <w:left w:val="single" w:sz="2" w:space="0" w:color="000000"/>
               <w:bottom w:val="single" w:sz="2" w:space="0" w:color="000000"/>
@@ -5069,7 +5927,7 @@
         </w:tc>
         <w:tc>
           <w:tcPr>
-            <w:tcW w:w="1864" w:type="dxa"/>
+            <w:tcW w:w="1862" w:type="dxa"/>
             <w:tcBorders>
               <w:left w:val="single" w:sz="2" w:space="0" w:color="000000"/>
               <w:bottom w:val="single" w:sz="2" w:space="0" w:color="000000"/>
@@ -5108,7 +5966,7 @@
         </w:tc>
         <w:tc>
           <w:tcPr>
-            <w:tcW w:w="2117" w:type="dxa"/>
+            <w:tcW w:w="2116" w:type="dxa"/>
             <w:tcBorders>
               <w:left w:val="single" w:sz="2" w:space="0" w:color="000000"/>
               <w:bottom w:val="single" w:sz="2" w:space="0" w:color="000000"/>
@@ -5139,7 +5997,7 @@
         </w:tc>
         <w:tc>
           <w:tcPr>
-            <w:tcW w:w="1708" w:type="dxa"/>
+            <w:tcW w:w="1704" w:type="dxa"/>
             <w:tcBorders>
               <w:left w:val="single" w:sz="2" w:space="0" w:color="000000"/>
               <w:bottom w:val="single" w:sz="2" w:space="0" w:color="000000"/>
@@ -5178,7 +6036,7 @@
         </w:tc>
         <w:tc>
           <w:tcPr>
-            <w:tcW w:w="1661" w:type="dxa"/>
+            <w:tcW w:w="1594" w:type="dxa"/>
             <w:gridSpan w:val="2"/>
             <w:tcBorders>
               <w:left w:val="single" w:sz="2" w:space="0" w:color="000000"/>
@@ -5208,7 +6066,7 @@
         </w:tc>
         <w:tc>
           <w:tcPr>
-            <w:tcW w:w="2753" w:type="dxa"/>
+            <w:tcW w:w="4819" w:type="dxa"/>
             <w:tcBorders>
               <w:left w:val="single" w:sz="2" w:space="0" w:color="000000"/>
               <w:bottom w:val="single" w:sz="2" w:space="0" w:color="000000"/>
@@ -5230,7 +6088,7 @@
         </w:tc>
         <w:tc>
           <w:tcPr>
-            <w:tcW w:w="2256" w:type="dxa"/>
+            <w:tcW w:w="263" w:type="dxa"/>
             <w:tcBorders>
               <w:left w:val="single" w:sz="2" w:space="0" w:color="000000"/>
               <w:bottom w:val="single" w:sz="2" w:space="0" w:color="000000"/>
@@ -5530,6 +6388,11 @@
         <w:tab w:val="right" w:pos="9638"/>
       </w:tabs>
     </w:pPr>
+  </w:style>
+  <w:style w:type="character" w:customStyle="1" w:styleId="apple-converted-space">
+    <w:name w:val="apple-converted-space"/>
+    <w:basedOn w:val="DefaultParagraphFont"/>
+    <w:rsid w:val="004A22A2"/>
   </w:style>
 </w:styles>
 </file>

</xml_diff>

<commit_message>
clean up of yesterdays work
</commit_message>
<xml_diff>
--- a/N17/docs/Requests.docx
+++ b/N17/docs/Requests.docx
@@ -29,12 +29,6 @@
         <w:gridCol w:w="2608"/>
       </w:tblGrid>
       <w:tr>
-        <w:tblPrEx>
-          <w:tblCellMar>
-            <w:top w:w="0" w:type="dxa"/>
-            <w:bottom w:w="0" w:type="dxa"/>
-          </w:tblCellMar>
-        </w:tblPrEx>
         <w:trPr>
           <w:cantSplit/>
         </w:trPr>
@@ -260,12 +254,6 @@
         </w:tc>
       </w:tr>
       <w:tr>
-        <w:tblPrEx>
-          <w:tblCellMar>
-            <w:top w:w="0" w:type="dxa"/>
-            <w:bottom w:w="0" w:type="dxa"/>
-          </w:tblCellMar>
-        </w:tblPrEx>
         <w:trPr>
           <w:cantSplit/>
         </w:trPr>
@@ -378,7 +366,6 @@
             <w:pPr>
               <w:pStyle w:val="TableContents"/>
             </w:pPr>
-            <w:proofErr w:type="spellStart"/>
             <w:r>
               <w:rPr>
                 <w:rFonts w:ascii="Arial" w:hAnsi="Arial"/>
@@ -388,7 +375,6 @@
               </w:rPr>
               <w:t>getMonsters</w:t>
             </w:r>
-            <w:proofErr w:type="spellEnd"/>
           </w:p>
         </w:tc>
         <w:tc>
@@ -477,12 +463,6 @@
         </w:tc>
       </w:tr>
       <w:tr>
-        <w:tblPrEx>
-          <w:tblCellMar>
-            <w:top w:w="0" w:type="dxa"/>
-            <w:bottom w:w="0" w:type="dxa"/>
-          </w:tblCellMar>
-        </w:tblPrEx>
         <w:trPr>
           <w:cantSplit/>
         </w:trPr>
@@ -598,7 +578,6 @@
             <w:pPr>
               <w:pStyle w:val="TableContents"/>
             </w:pPr>
-            <w:proofErr w:type="spellStart"/>
             <w:r>
               <w:rPr>
                 <w:rFonts w:ascii="Arial" w:hAnsi="Arial"/>
@@ -608,7 +587,6 @@
               </w:rPr>
               <w:t>getMonsters</w:t>
             </w:r>
-            <w:proofErr w:type="spellEnd"/>
           </w:p>
         </w:tc>
         <w:tc>
@@ -697,12 +675,6 @@
         </w:tc>
       </w:tr>
       <w:tr>
-        <w:tblPrEx>
-          <w:tblCellMar>
-            <w:top w:w="0" w:type="dxa"/>
-            <w:bottom w:w="0" w:type="dxa"/>
-          </w:tblCellMar>
-        </w:tblPrEx>
         <w:trPr>
           <w:cantSplit/>
         </w:trPr>
@@ -783,7 +755,6 @@
             <w:pPr>
               <w:pStyle w:val="TableContents"/>
             </w:pPr>
-            <w:proofErr w:type="spellStart"/>
             <w:r>
               <w:rPr>
                 <w:rFonts w:ascii="Arial" w:hAnsi="Arial"/>
@@ -793,7 +764,6 @@
               </w:rPr>
               <w:t>getFriends</w:t>
             </w:r>
-            <w:proofErr w:type="spellEnd"/>
           </w:p>
         </w:tc>
         <w:tc>
@@ -882,12 +852,6 @@
         </w:tc>
       </w:tr>
       <w:tr>
-        <w:tblPrEx>
-          <w:tblCellMar>
-            <w:top w:w="0" w:type="dxa"/>
-            <w:bottom w:w="0" w:type="dxa"/>
-          </w:tblCellMar>
-        </w:tblPrEx>
         <w:trPr>
           <w:cantSplit/>
           <w:trHeight w:val="435"/>
@@ -993,7 +957,6 @@
             <w:pPr>
               <w:pStyle w:val="TableContents"/>
             </w:pPr>
-            <w:proofErr w:type="spellStart"/>
             <w:r>
               <w:rPr>
                 <w:rFonts w:ascii="Arial" w:hAnsi="Arial"/>
@@ -1003,7 +966,6 @@
               </w:rPr>
               <w:t>getFriendsMonsters</w:t>
             </w:r>
-            <w:proofErr w:type="spellEnd"/>
           </w:p>
         </w:tc>
         <w:tc>
@@ -1026,37 +988,15 @@
             <w:pPr>
               <w:pStyle w:val="TableContents"/>
             </w:pPr>
-            <w:proofErr w:type="spellStart"/>
-            <w:r>
-              <w:rPr>
-                <w:rFonts w:ascii="Arial" w:hAnsi="Arial"/>
-                <w:color w:val="000000"/>
-                <w:sz w:val="20"/>
-                <w:szCs w:val="20"/>
-              </w:rPr>
-              <w:t>friendId</w:t>
-            </w:r>
-            <w:proofErr w:type="spellEnd"/>
-            <w:r>
-              <w:rPr>
-                <w:rFonts w:ascii="Arial" w:hAnsi="Arial"/>
-                <w:color w:val="000000"/>
-                <w:sz w:val="20"/>
-                <w:szCs w:val="20"/>
-              </w:rPr>
-              <w:t xml:space="preserve"> : </w:t>
-            </w:r>
-            <w:proofErr w:type="spellStart"/>
-            <w:r>
-              <w:rPr>
-                <w:rFonts w:ascii="Arial" w:hAnsi="Arial"/>
-                <w:color w:val="000000"/>
-                <w:sz w:val="20"/>
-                <w:szCs w:val="20"/>
-              </w:rPr>
-              <w:t>Int</w:t>
-            </w:r>
-            <w:proofErr w:type="spellEnd"/>
+            <w:r>
+              <w:rPr>
+                <w:rFonts w:ascii="Arial" w:hAnsi="Arial"/>
+                <w:color w:val="000000"/>
+                <w:sz w:val="20"/>
+                <w:szCs w:val="20"/>
+              </w:rPr>
+              <w:t>friendId : Int</w:t>
+            </w:r>
           </w:p>
         </w:tc>
         <w:tc>
@@ -1144,12 +1084,6 @@
         </w:tc>
       </w:tr>
       <w:tr>
-        <w:tblPrEx>
-          <w:tblCellMar>
-            <w:top w:w="0" w:type="dxa"/>
-            <w:bottom w:w="0" w:type="dxa"/>
-          </w:tblCellMar>
-        </w:tblPrEx>
         <w:trPr>
           <w:cantSplit/>
         </w:trPr>
@@ -1257,7 +1191,6 @@
             <w:pPr>
               <w:pStyle w:val="TableContents"/>
             </w:pPr>
-            <w:proofErr w:type="spellStart"/>
             <w:r>
               <w:rPr>
                 <w:rFonts w:ascii="Arial" w:hAnsi="Arial"/>
@@ -1267,7 +1200,6 @@
               </w:rPr>
               <w:t>newBattleRequest</w:t>
             </w:r>
-            <w:proofErr w:type="spellEnd"/>
           </w:p>
         </w:tc>
         <w:tc>
@@ -1290,37 +1222,15 @@
             <w:pPr>
               <w:pStyle w:val="TableContents"/>
             </w:pPr>
-            <w:proofErr w:type="spellStart"/>
-            <w:r>
-              <w:rPr>
-                <w:rFonts w:ascii="Arial" w:hAnsi="Arial"/>
-                <w:color w:val="000000"/>
-                <w:sz w:val="20"/>
-                <w:szCs w:val="20"/>
-              </w:rPr>
-              <w:t>userMonsterId</w:t>
-            </w:r>
-            <w:proofErr w:type="spellEnd"/>
-            <w:r>
-              <w:rPr>
-                <w:rFonts w:ascii="Arial" w:hAnsi="Arial"/>
-                <w:color w:val="000000"/>
-                <w:sz w:val="20"/>
-                <w:szCs w:val="20"/>
-              </w:rPr>
-              <w:t xml:space="preserve">: </w:t>
-            </w:r>
-            <w:proofErr w:type="spellStart"/>
-            <w:r>
-              <w:rPr>
-                <w:rFonts w:ascii="Arial" w:hAnsi="Arial"/>
-                <w:color w:val="000000"/>
-                <w:sz w:val="20"/>
-                <w:szCs w:val="20"/>
-              </w:rPr>
-              <w:t>Int</w:t>
-            </w:r>
-            <w:proofErr w:type="spellEnd"/>
+            <w:r>
+              <w:rPr>
+                <w:rFonts w:ascii="Arial" w:hAnsi="Arial"/>
+                <w:color w:val="000000"/>
+                <w:sz w:val="20"/>
+                <w:szCs w:val="20"/>
+              </w:rPr>
+              <w:t>userMonsterId: Int</w:t>
+            </w:r>
           </w:p>
         </w:tc>
         <w:tc>
@@ -1382,17 +1292,7 @@
                 <w:szCs w:val="20"/>
                 <w:lang w:eastAsia="en-GB" w:bidi="ar-SA"/>
               </w:rPr>
-              <w:t xml:space="preserve">{"message":"Request </w:t>
-            </w:r>
-            <w:r>
-              <w:rPr>
-                <w:rFonts w:ascii="Arial" w:hAnsi="Arial" w:cs="Arial"/>
-                <w:color w:val="000000"/>
-                <w:sz w:val="20"/>
-                <w:szCs w:val="20"/>
-                <w:lang w:eastAsia="en-GB" w:bidi="ar-SA"/>
-              </w:rPr>
-              <w:t>failed to send"}</w:t>
+              <w:t>{"message":"Request failed to send"}</w:t>
             </w:r>
           </w:p>
           <w:p>
@@ -1446,12 +1346,6 @@
         </w:tc>
       </w:tr>
       <w:tr>
-        <w:tblPrEx>
-          <w:tblCellMar>
-            <w:top w:w="0" w:type="dxa"/>
-            <w:bottom w:w="0" w:type="dxa"/>
-          </w:tblCellMar>
-        </w:tblPrEx>
         <w:trPr>
           <w:cantSplit/>
         </w:trPr>
@@ -1563,37 +1457,15 @@
             <w:pPr>
               <w:pStyle w:val="TableContents"/>
             </w:pPr>
-            <w:proofErr w:type="spellStart"/>
-            <w:r>
-              <w:rPr>
-                <w:rFonts w:ascii="Arial" w:hAnsi="Arial"/>
-                <w:color w:val="000000"/>
-                <w:sz w:val="20"/>
-                <w:szCs w:val="20"/>
-              </w:rPr>
-              <w:t>friendId</w:t>
-            </w:r>
-            <w:proofErr w:type="spellEnd"/>
-            <w:r>
-              <w:rPr>
-                <w:rFonts w:ascii="Arial" w:hAnsi="Arial"/>
-                <w:color w:val="000000"/>
-                <w:sz w:val="20"/>
-                <w:szCs w:val="20"/>
-              </w:rPr>
-              <w:t xml:space="preserve">: </w:t>
-            </w:r>
-            <w:proofErr w:type="spellStart"/>
-            <w:r>
-              <w:rPr>
-                <w:rFonts w:ascii="Arial" w:hAnsi="Arial"/>
-                <w:color w:val="000000"/>
-                <w:sz w:val="20"/>
-                <w:szCs w:val="20"/>
-              </w:rPr>
-              <w:t>Int</w:t>
-            </w:r>
-            <w:proofErr w:type="spellEnd"/>
+            <w:r>
+              <w:rPr>
+                <w:rFonts w:ascii="Arial" w:hAnsi="Arial"/>
+                <w:color w:val="000000"/>
+                <w:sz w:val="20"/>
+                <w:szCs w:val="20"/>
+              </w:rPr>
+              <w:t>friendId: Int</w:t>
+            </w:r>
           </w:p>
         </w:tc>
         <w:tc>
@@ -1673,12 +1545,6 @@
         </w:tc>
       </w:tr>
       <w:tr>
-        <w:tblPrEx>
-          <w:tblCellMar>
-            <w:top w:w="0" w:type="dxa"/>
-            <w:bottom w:w="0" w:type="dxa"/>
-          </w:tblCellMar>
-        </w:tblPrEx>
         <w:trPr>
           <w:cantSplit/>
           <w:trHeight w:val="578"/>
@@ -1791,37 +1657,15 @@
             <w:pPr>
               <w:pStyle w:val="TableContents"/>
             </w:pPr>
-            <w:proofErr w:type="spellStart"/>
-            <w:r>
-              <w:rPr>
-                <w:rFonts w:ascii="Arial" w:hAnsi="Arial"/>
-                <w:color w:val="000000"/>
-                <w:sz w:val="20"/>
-                <w:szCs w:val="20"/>
-              </w:rPr>
-              <w:t>monsterId</w:t>
-            </w:r>
-            <w:proofErr w:type="spellEnd"/>
-            <w:r>
-              <w:rPr>
-                <w:rFonts w:ascii="Arial" w:hAnsi="Arial"/>
-                <w:color w:val="000000"/>
-                <w:sz w:val="20"/>
-                <w:szCs w:val="20"/>
-              </w:rPr>
-              <w:t xml:space="preserve">: </w:t>
-            </w:r>
-            <w:proofErr w:type="spellStart"/>
-            <w:r>
-              <w:rPr>
-                <w:rFonts w:ascii="Arial" w:hAnsi="Arial"/>
-                <w:color w:val="000000"/>
-                <w:sz w:val="20"/>
-                <w:szCs w:val="20"/>
-              </w:rPr>
-              <w:t>Int</w:t>
-            </w:r>
-            <w:proofErr w:type="spellEnd"/>
+            <w:r>
+              <w:rPr>
+                <w:rFonts w:ascii="Arial" w:hAnsi="Arial"/>
+                <w:color w:val="000000"/>
+                <w:sz w:val="20"/>
+                <w:szCs w:val="20"/>
+              </w:rPr>
+              <w:t>monsterId: Int</w:t>
+            </w:r>
           </w:p>
         </w:tc>
         <w:tc>
@@ -1902,12 +1746,6 @@
         </w:tc>
       </w:tr>
       <w:tr>
-        <w:tblPrEx>
-          <w:tblCellMar>
-            <w:top w:w="0" w:type="dxa"/>
-            <w:bottom w:w="0" w:type="dxa"/>
-          </w:tblCellMar>
-        </w:tblPrEx>
         <w:trPr>
           <w:cantSplit/>
         </w:trPr>
@@ -2023,7 +1861,6 @@
             <w:pPr>
               <w:pStyle w:val="TableContents"/>
             </w:pPr>
-            <w:proofErr w:type="spellStart"/>
             <w:r>
               <w:rPr>
                 <w:rFonts w:ascii="Arial" w:hAnsi="Arial"/>
@@ -2033,7 +1870,6 @@
               </w:rPr>
               <w:t>getMonsters</w:t>
             </w:r>
-            <w:proofErr w:type="spellEnd"/>
           </w:p>
         </w:tc>
         <w:tc>
@@ -2123,12 +1959,6 @@
         </w:tc>
       </w:tr>
       <w:tr>
-        <w:tblPrEx>
-          <w:tblCellMar>
-            <w:top w:w="0" w:type="dxa"/>
-            <w:bottom w:w="0" w:type="dxa"/>
-          </w:tblCellMar>
-        </w:tblPrEx>
         <w:trPr>
           <w:cantSplit/>
         </w:trPr>
@@ -2217,7 +2047,6 @@
             <w:pPr>
               <w:pStyle w:val="TableContents"/>
             </w:pPr>
-            <w:proofErr w:type="spellStart"/>
             <w:r>
               <w:rPr>
                 <w:rFonts w:ascii="Arial" w:hAnsi="Arial"/>
@@ -2227,7 +2056,6 @@
               </w:rPr>
               <w:t>getFriends</w:t>
             </w:r>
-            <w:proofErr w:type="spellEnd"/>
           </w:p>
         </w:tc>
         <w:tc>
@@ -2317,12 +2145,6 @@
         </w:tc>
       </w:tr>
       <w:tr>
-        <w:tblPrEx>
-          <w:tblCellMar>
-            <w:top w:w="0" w:type="dxa"/>
-            <w:bottom w:w="0" w:type="dxa"/>
-          </w:tblCellMar>
-        </w:tblPrEx>
         <w:trPr>
           <w:cantSplit/>
         </w:trPr>
@@ -2427,7 +2249,6 @@
             <w:pPr>
               <w:pStyle w:val="TableContents"/>
             </w:pPr>
-            <w:proofErr w:type="spellStart"/>
             <w:r>
               <w:rPr>
                 <w:rFonts w:ascii="Arial" w:hAnsi="Arial"/>
@@ -2437,7 +2258,6 @@
               </w:rPr>
               <w:t>getFriendsMonsters</w:t>
             </w:r>
-            <w:proofErr w:type="spellEnd"/>
           </w:p>
         </w:tc>
         <w:tc>
@@ -2459,37 +2279,15 @@
             <w:pPr>
               <w:pStyle w:val="TableContents"/>
             </w:pPr>
-            <w:proofErr w:type="spellStart"/>
-            <w:r>
-              <w:rPr>
-                <w:rFonts w:ascii="Arial" w:hAnsi="Arial"/>
-                <w:color w:val="000000"/>
-                <w:sz w:val="20"/>
-                <w:szCs w:val="20"/>
-              </w:rPr>
-              <w:t>friendId</w:t>
-            </w:r>
-            <w:proofErr w:type="spellEnd"/>
-            <w:r>
-              <w:rPr>
-                <w:rFonts w:ascii="Arial" w:hAnsi="Arial"/>
-                <w:color w:val="000000"/>
-                <w:sz w:val="20"/>
-                <w:szCs w:val="20"/>
-              </w:rPr>
-              <w:t xml:space="preserve"> : </w:t>
-            </w:r>
-            <w:proofErr w:type="spellStart"/>
-            <w:r>
-              <w:rPr>
-                <w:rFonts w:ascii="Arial" w:hAnsi="Arial"/>
-                <w:color w:val="000000"/>
-                <w:sz w:val="20"/>
-                <w:szCs w:val="20"/>
-              </w:rPr>
-              <w:t>Int</w:t>
-            </w:r>
-            <w:proofErr w:type="spellEnd"/>
+            <w:r>
+              <w:rPr>
+                <w:rFonts w:ascii="Arial" w:hAnsi="Arial"/>
+                <w:color w:val="000000"/>
+                <w:sz w:val="20"/>
+                <w:szCs w:val="20"/>
+              </w:rPr>
+              <w:t>friendId : Int</w:t>
+            </w:r>
           </w:p>
         </w:tc>
         <w:tc>
@@ -2578,12 +2376,6 @@
         </w:tc>
       </w:tr>
       <w:tr>
-        <w:tblPrEx>
-          <w:tblCellMar>
-            <w:top w:w="0" w:type="dxa"/>
-            <w:bottom w:w="0" w:type="dxa"/>
-          </w:tblCellMar>
-        </w:tblPrEx>
         <w:trPr>
           <w:cantSplit/>
         </w:trPr>
@@ -2691,7 +2483,6 @@
             <w:pPr>
               <w:pStyle w:val="TableContents"/>
             </w:pPr>
-            <w:proofErr w:type="spellStart"/>
             <w:r>
               <w:rPr>
                 <w:rFonts w:ascii="Arial" w:hAnsi="Arial"/>
@@ -2701,7 +2492,6 @@
               </w:rPr>
               <w:t>newBreedRequest</w:t>
             </w:r>
-            <w:proofErr w:type="spellEnd"/>
           </w:p>
         </w:tc>
         <w:tc>
@@ -2723,37 +2513,15 @@
             <w:pPr>
               <w:pStyle w:val="TableContents"/>
             </w:pPr>
-            <w:proofErr w:type="spellStart"/>
-            <w:r>
-              <w:rPr>
-                <w:rFonts w:ascii="Arial" w:hAnsi="Arial"/>
-                <w:color w:val="000000"/>
-                <w:sz w:val="20"/>
-                <w:szCs w:val="20"/>
-              </w:rPr>
-              <w:t>userMonsterId</w:t>
-            </w:r>
-            <w:proofErr w:type="spellEnd"/>
-            <w:r>
-              <w:rPr>
-                <w:rFonts w:ascii="Arial" w:hAnsi="Arial"/>
-                <w:color w:val="000000"/>
-                <w:sz w:val="20"/>
-                <w:szCs w:val="20"/>
-              </w:rPr>
-              <w:t xml:space="preserve">: </w:t>
-            </w:r>
-            <w:proofErr w:type="spellStart"/>
-            <w:r>
-              <w:rPr>
-                <w:rFonts w:ascii="Arial" w:hAnsi="Arial"/>
-                <w:color w:val="000000"/>
-                <w:sz w:val="20"/>
-                <w:szCs w:val="20"/>
-              </w:rPr>
-              <w:t>Int</w:t>
-            </w:r>
-            <w:proofErr w:type="spellEnd"/>
+            <w:r>
+              <w:rPr>
+                <w:rFonts w:ascii="Arial" w:hAnsi="Arial"/>
+                <w:color w:val="000000"/>
+                <w:sz w:val="20"/>
+                <w:szCs w:val="20"/>
+              </w:rPr>
+              <w:t>userMonsterId: Int</w:t>
+            </w:r>
           </w:p>
         </w:tc>
         <w:tc>
@@ -2816,39 +2584,7 @@
                 <w:szCs w:val="20"/>
                 <w:lang w:eastAsia="en-GB" w:bidi="ar-SA"/>
               </w:rPr>
-              <w:t>{</w:t>
-            </w:r>
-            <w:r>
-              <w:rPr>
-                <w:rFonts w:ascii="Arial" w:hAnsi="Arial" w:cs="Arial"/>
-                <w:color w:val="000000"/>
-                <w:sz w:val="20"/>
-                <w:szCs w:val="20"/>
-                <w:lang w:eastAsia="en-GB" w:bidi="ar-SA"/>
-              </w:rPr>
-              <w:t xml:space="preserve">"message":"Request </w:t>
-            </w:r>
-            <w:proofErr w:type="spellStart"/>
-            <w:r>
-              <w:rPr>
-                <w:rFonts w:ascii="Arial" w:hAnsi="Arial" w:cs="Arial"/>
-                <w:color w:val="000000"/>
-                <w:sz w:val="20"/>
-                <w:szCs w:val="20"/>
-                <w:lang w:eastAsia="en-GB" w:bidi="ar-SA"/>
-              </w:rPr>
-              <w:t>faild</w:t>
-            </w:r>
-            <w:proofErr w:type="spellEnd"/>
-            <w:r>
-              <w:rPr>
-                <w:rFonts w:ascii="Arial" w:hAnsi="Arial" w:cs="Arial"/>
-                <w:color w:val="000000"/>
-                <w:sz w:val="20"/>
-                <w:szCs w:val="20"/>
-                <w:lang w:eastAsia="en-GB" w:bidi="ar-SA"/>
-              </w:rPr>
-              <w:t xml:space="preserve"> to send"}</w:t>
+              <w:t>{"message":"Request faild to send"}</w:t>
             </w:r>
           </w:p>
           <w:p>
@@ -2904,12 +2640,6 @@
         </w:tc>
       </w:tr>
       <w:tr>
-        <w:tblPrEx>
-          <w:tblCellMar>
-            <w:top w:w="0" w:type="dxa"/>
-            <w:bottom w:w="0" w:type="dxa"/>
-          </w:tblCellMar>
-        </w:tblPrEx>
         <w:trPr>
           <w:cantSplit/>
           <w:trHeight w:val="239"/>
@@ -3021,37 +2751,15 @@
             <w:pPr>
               <w:pStyle w:val="TableContents"/>
             </w:pPr>
-            <w:proofErr w:type="spellStart"/>
-            <w:r>
-              <w:rPr>
-                <w:rFonts w:ascii="Arial" w:hAnsi="Arial"/>
-                <w:color w:val="000000"/>
-                <w:sz w:val="20"/>
-                <w:szCs w:val="20"/>
-              </w:rPr>
-              <w:t>friendId</w:t>
-            </w:r>
-            <w:proofErr w:type="spellEnd"/>
-            <w:r>
-              <w:rPr>
-                <w:rFonts w:ascii="Arial" w:hAnsi="Arial"/>
-                <w:color w:val="000000"/>
-                <w:sz w:val="20"/>
-                <w:szCs w:val="20"/>
-              </w:rPr>
-              <w:t xml:space="preserve">: </w:t>
-            </w:r>
-            <w:proofErr w:type="spellStart"/>
-            <w:r>
-              <w:rPr>
-                <w:rFonts w:ascii="Arial" w:hAnsi="Arial"/>
-                <w:color w:val="000000"/>
-                <w:sz w:val="20"/>
-                <w:szCs w:val="20"/>
-              </w:rPr>
-              <w:t>Int</w:t>
-            </w:r>
-            <w:proofErr w:type="spellEnd"/>
+            <w:r>
+              <w:rPr>
+                <w:rFonts w:ascii="Arial" w:hAnsi="Arial"/>
+                <w:color w:val="000000"/>
+                <w:sz w:val="20"/>
+                <w:szCs w:val="20"/>
+              </w:rPr>
+              <w:t>friendId: Int</w:t>
+            </w:r>
           </w:p>
         </w:tc>
         <w:tc>
@@ -3133,12 +2841,6 @@
         </w:tc>
       </w:tr>
       <w:tr>
-        <w:tblPrEx>
-          <w:tblCellMar>
-            <w:top w:w="0" w:type="dxa"/>
-            <w:bottom w:w="0" w:type="dxa"/>
-          </w:tblCellMar>
-        </w:tblPrEx>
         <w:trPr>
           <w:cantSplit/>
         </w:trPr>
@@ -3249,37 +2951,15 @@
             <w:pPr>
               <w:pStyle w:val="TableContents"/>
             </w:pPr>
-            <w:proofErr w:type="spellStart"/>
-            <w:r>
-              <w:rPr>
-                <w:rFonts w:ascii="Arial" w:hAnsi="Arial"/>
-                <w:color w:val="000000"/>
-                <w:sz w:val="20"/>
-                <w:szCs w:val="20"/>
-              </w:rPr>
-              <w:t>monsterId</w:t>
-            </w:r>
-            <w:proofErr w:type="spellEnd"/>
-            <w:r>
-              <w:rPr>
-                <w:rFonts w:ascii="Arial" w:hAnsi="Arial"/>
-                <w:color w:val="000000"/>
-                <w:sz w:val="20"/>
-                <w:szCs w:val="20"/>
-              </w:rPr>
-              <w:t xml:space="preserve">: </w:t>
-            </w:r>
-            <w:proofErr w:type="spellStart"/>
-            <w:r>
-              <w:rPr>
-                <w:rFonts w:ascii="Arial" w:hAnsi="Arial"/>
-                <w:color w:val="000000"/>
-                <w:sz w:val="20"/>
-                <w:szCs w:val="20"/>
-              </w:rPr>
-              <w:t>Int</w:t>
-            </w:r>
-            <w:proofErr w:type="spellEnd"/>
+            <w:r>
+              <w:rPr>
+                <w:rFonts w:ascii="Arial" w:hAnsi="Arial"/>
+                <w:color w:val="000000"/>
+                <w:sz w:val="20"/>
+                <w:szCs w:val="20"/>
+              </w:rPr>
+              <w:t>monsterId: Int</w:t>
+            </w:r>
           </w:p>
         </w:tc>
         <w:tc>
@@ -3361,12 +3041,6 @@
         </w:tc>
       </w:tr>
       <w:tr>
-        <w:tblPrEx>
-          <w:tblCellMar>
-            <w:top w:w="0" w:type="dxa"/>
-            <w:bottom w:w="0" w:type="dxa"/>
-          </w:tblCellMar>
-        </w:tblPrEx>
         <w:trPr>
           <w:cantSplit/>
         </w:trPr>
@@ -3481,7 +3155,6 @@
             <w:pPr>
               <w:pStyle w:val="TableContents"/>
             </w:pPr>
-            <w:proofErr w:type="spellStart"/>
             <w:r>
               <w:rPr>
                 <w:rFonts w:ascii="Arial" w:hAnsi="Arial"/>
@@ -3491,7 +3164,6 @@
               </w:rPr>
               <w:t>getFriends</w:t>
             </w:r>
-            <w:proofErr w:type="spellEnd"/>
           </w:p>
         </w:tc>
         <w:tc>
@@ -3581,12 +3253,6 @@
         </w:tc>
       </w:tr>
       <w:tr>
-        <w:tblPrEx>
-          <w:tblCellMar>
-            <w:top w:w="0" w:type="dxa"/>
-            <w:bottom w:w="0" w:type="dxa"/>
-          </w:tblCellMar>
-        </w:tblPrEx>
         <w:trPr>
           <w:cantSplit/>
         </w:trPr>
@@ -3660,16 +3326,7 @@
                 <w:sz w:val="20"/>
                 <w:szCs w:val="20"/>
               </w:rPr>
-              <w:t xml:space="preserve">Request a list of </w:t>
-            </w:r>
-            <w:r>
-              <w:rPr>
-                <w:rFonts w:ascii="Arial" w:hAnsi="Arial"/>
-                <w:color w:val="000000"/>
-                <w:sz w:val="20"/>
-                <w:szCs w:val="20"/>
-              </w:rPr>
-              <w:t>pending friends.</w:t>
+              <w:t>Request a list of pending friends.</w:t>
             </w:r>
           </w:p>
         </w:tc>
@@ -3692,25 +3349,14 @@
             <w:pPr>
               <w:pStyle w:val="TableContents"/>
             </w:pPr>
-            <w:proofErr w:type="spellStart"/>
-            <w:r>
-              <w:rPr>
-                <w:rFonts w:ascii="Arial" w:hAnsi="Arial" w:cs="Arial"/>
-                <w:color w:val="000000"/>
-                <w:sz w:val="20"/>
-                <w:szCs w:val="20"/>
-              </w:rPr>
-              <w:t>getAllNotifications</w:t>
-            </w:r>
-            <w:proofErr w:type="spellEnd"/>
-            <w:r>
-              <w:rPr>
-                <w:rFonts w:ascii="Arial" w:hAnsi="Arial" w:cs="Arial"/>
-                <w:color w:val="000000"/>
-                <w:sz w:val="20"/>
-                <w:szCs w:val="20"/>
-              </w:rPr>
-              <w:t xml:space="preserve"> </w:t>
+            <w:r>
+              <w:rPr>
+                <w:rFonts w:ascii="Arial" w:hAnsi="Arial" w:cs="Arial"/>
+                <w:color w:val="000000"/>
+                <w:sz w:val="20"/>
+                <w:szCs w:val="20"/>
+              </w:rPr>
+              <w:t xml:space="preserve">getAllNotifications </w:t>
             </w:r>
           </w:p>
         </w:tc>
@@ -3800,12 +3446,6 @@
         </w:tc>
       </w:tr>
       <w:tr>
-        <w:tblPrEx>
-          <w:tblCellMar>
-            <w:top w:w="0" w:type="dxa"/>
-            <w:bottom w:w="0" w:type="dxa"/>
-          </w:tblCellMar>
-        </w:tblPrEx>
         <w:trPr>
           <w:cantSplit/>
         </w:trPr>
@@ -3910,7 +3550,6 @@
             <w:pPr>
               <w:pStyle w:val="TableContents"/>
             </w:pPr>
-            <w:proofErr w:type="spellStart"/>
             <w:r>
               <w:rPr>
                 <w:rFonts w:ascii="Arial" w:hAnsi="Arial"/>
@@ -3920,7 +3559,6 @@
               </w:rPr>
               <w:t>acceptRequest</w:t>
             </w:r>
-            <w:proofErr w:type="spellEnd"/>
           </w:p>
         </w:tc>
         <w:tc>
@@ -3949,19 +3587,8 @@
                 <w:sz w:val="20"/>
                 <w:szCs w:val="20"/>
               </w:rPr>
-              <w:t xml:space="preserve">id: </w:t>
-            </w:r>
-            <w:proofErr w:type="spellStart"/>
-            <w:r>
-              <w:rPr>
-                <w:rFonts w:ascii="Arial" w:hAnsi="Arial"/>
-                <w:color w:val="000000"/>
-                <w:sz w:val="20"/>
-                <w:szCs w:val="20"/>
-              </w:rPr>
-              <w:t>Int</w:t>
-            </w:r>
-            <w:proofErr w:type="spellEnd"/>
+              <w:t>id: Int</w:t>
+            </w:r>
           </w:p>
         </w:tc>
         <w:tc>
@@ -4052,12 +3679,6 @@
         </w:tc>
       </w:tr>
       <w:tr>
-        <w:tblPrEx>
-          <w:tblCellMar>
-            <w:top w:w="0" w:type="dxa"/>
-            <w:bottom w:w="0" w:type="dxa"/>
-          </w:tblCellMar>
-        </w:tblPrEx>
         <w:trPr>
           <w:cantSplit/>
         </w:trPr>
@@ -4162,7 +3783,6 @@
             <w:pPr>
               <w:pStyle w:val="TableContents"/>
             </w:pPr>
-            <w:proofErr w:type="spellStart"/>
             <w:r>
               <w:rPr>
                 <w:rFonts w:ascii="Arial" w:hAnsi="Arial"/>
@@ -4172,7 +3792,6 @@
               </w:rPr>
               <w:t>declineRequest</w:t>
             </w:r>
-            <w:proofErr w:type="spellEnd"/>
           </w:p>
         </w:tc>
         <w:tc>
@@ -4201,19 +3820,8 @@
                 <w:sz w:val="20"/>
                 <w:szCs w:val="20"/>
               </w:rPr>
-              <w:t xml:space="preserve">id: </w:t>
-            </w:r>
-            <w:proofErr w:type="spellStart"/>
-            <w:r>
-              <w:rPr>
-                <w:rFonts w:ascii="Arial" w:hAnsi="Arial"/>
-                <w:color w:val="000000"/>
-                <w:sz w:val="20"/>
-                <w:szCs w:val="20"/>
-              </w:rPr>
-              <w:t>Int</w:t>
-            </w:r>
-            <w:proofErr w:type="spellEnd"/>
+              <w:t>id: Int</w:t>
+            </w:r>
           </w:p>
         </w:tc>
         <w:tc>
@@ -4302,12 +3910,6 @@
         </w:tc>
       </w:tr>
       <w:tr>
-        <w:tblPrEx>
-          <w:tblCellMar>
-            <w:top w:w="0" w:type="dxa"/>
-            <w:bottom w:w="0" w:type="dxa"/>
-          </w:tblCellMar>
-        </w:tblPrEx>
         <w:trPr>
           <w:cantSplit/>
         </w:trPr>
@@ -4412,7 +4014,6 @@
             <w:pPr>
               <w:pStyle w:val="TableContents"/>
             </w:pPr>
-            <w:proofErr w:type="spellStart"/>
             <w:r>
               <w:rPr>
                 <w:rFonts w:ascii="Arial" w:hAnsi="Arial"/>
@@ -4422,7 +4023,6 @@
               </w:rPr>
               <w:t>addFriend</w:t>
             </w:r>
-            <w:proofErr w:type="spellEnd"/>
           </w:p>
         </w:tc>
         <w:tc>
@@ -4566,12 +4166,6 @@
         </w:tc>
       </w:tr>
       <w:tr>
-        <w:tblPrEx>
-          <w:tblCellMar>
-            <w:top w:w="0" w:type="dxa"/>
-            <w:bottom w:w="0" w:type="dxa"/>
-          </w:tblCellMar>
-        </w:tblPrEx>
         <w:trPr>
           <w:cantSplit/>
         </w:trPr>
@@ -4662,16 +4256,7 @@
                 <w:sz w:val="20"/>
                 <w:szCs w:val="20"/>
               </w:rPr>
-              <w:t xml:space="preserve">Request a list of all </w:t>
-            </w:r>
-            <w:r>
-              <w:rPr>
-                <w:rFonts w:ascii="Arial" w:hAnsi="Arial"/>
-                <w:color w:val="000000"/>
-                <w:sz w:val="20"/>
-                <w:szCs w:val="20"/>
-              </w:rPr>
-              <w:t>notifications for the current user.</w:t>
+              <w:t>Request a list of all notifications for the current user.</w:t>
             </w:r>
           </w:p>
         </w:tc>
@@ -4694,7 +4279,6 @@
             <w:pPr>
               <w:pStyle w:val="TableContents"/>
             </w:pPr>
-            <w:proofErr w:type="spellStart"/>
             <w:r>
               <w:rPr>
                 <w:rFonts w:ascii="Arial" w:hAnsi="Arial"/>
@@ -4704,7 +4288,6 @@
               </w:rPr>
               <w:t>getAllNotifications</w:t>
             </w:r>
-            <w:proofErr w:type="spellEnd"/>
           </w:p>
         </w:tc>
         <w:tc>
@@ -5047,12 +4630,6 @@
         </w:tc>
       </w:tr>
       <w:tr>
-        <w:tblPrEx>
-          <w:tblCellMar>
-            <w:top w:w="0" w:type="dxa"/>
-            <w:bottom w:w="0" w:type="dxa"/>
-          </w:tblCellMar>
-        </w:tblPrEx>
         <w:trPr>
           <w:cantSplit/>
         </w:trPr>
@@ -5156,7 +4733,6 @@
             <w:pPr>
               <w:pStyle w:val="TableContents"/>
             </w:pPr>
-            <w:proofErr w:type="spellStart"/>
             <w:r>
               <w:rPr>
                 <w:rFonts w:ascii="Arial" w:hAnsi="Arial"/>
@@ -5166,7 +4742,6 @@
               </w:rPr>
               <w:t>acceptRequest</w:t>
             </w:r>
-            <w:proofErr w:type="spellEnd"/>
           </w:p>
         </w:tc>
         <w:tc>
@@ -5195,19 +4770,8 @@
                 <w:sz w:val="20"/>
                 <w:szCs w:val="20"/>
               </w:rPr>
-              <w:t>id :</w:t>
-            </w:r>
-            <w:proofErr w:type="spellStart"/>
-            <w:r>
-              <w:rPr>
-                <w:rFonts w:ascii="Arial" w:hAnsi="Arial"/>
-                <w:color w:val="000000"/>
-                <w:sz w:val="20"/>
-                <w:szCs w:val="20"/>
-              </w:rPr>
-              <w:t>Int</w:t>
-            </w:r>
-            <w:proofErr w:type="spellEnd"/>
+              <w:t>id :Int</w:t>
+            </w:r>
           </w:p>
         </w:tc>
         <w:tc>
@@ -5296,12 +4860,6 @@
         </w:tc>
       </w:tr>
       <w:tr>
-        <w:tblPrEx>
-          <w:tblCellMar>
-            <w:top w:w="0" w:type="dxa"/>
-            <w:bottom w:w="0" w:type="dxa"/>
-          </w:tblCellMar>
-        </w:tblPrEx>
         <w:trPr>
           <w:cantSplit/>
         </w:trPr>
@@ -5405,7 +4963,6 @@
             <w:pPr>
               <w:pStyle w:val="TableContents"/>
             </w:pPr>
-            <w:proofErr w:type="spellStart"/>
             <w:r>
               <w:rPr>
                 <w:rFonts w:ascii="Arial" w:hAnsi="Arial"/>
@@ -5415,7 +4972,6 @@
               </w:rPr>
               <w:t>declineRequest</w:t>
             </w:r>
-            <w:proofErr w:type="spellEnd"/>
           </w:p>
         </w:tc>
         <w:tc>
@@ -5444,19 +5000,8 @@
                 <w:sz w:val="20"/>
                 <w:szCs w:val="20"/>
               </w:rPr>
-              <w:t>Id :</w:t>
-            </w:r>
-            <w:proofErr w:type="spellStart"/>
-            <w:r>
-              <w:rPr>
-                <w:rFonts w:ascii="Arial" w:hAnsi="Arial"/>
-                <w:color w:val="000000"/>
-                <w:sz w:val="20"/>
-                <w:szCs w:val="20"/>
-              </w:rPr>
-              <w:t>Int</w:t>
-            </w:r>
-            <w:proofErr w:type="spellEnd"/>
+              <w:t>Id :Int</w:t>
+            </w:r>
           </w:p>
         </w:tc>
         <w:tc>
@@ -5586,7 +5131,6 @@
           </w:tcPr>
           <w:p>
             <w:pPr>
-              <w:spacing w:after="0"/>
               <w:rPr>
                 <w:rFonts w:ascii="Arial" w:hAnsi="Arial" w:cs="Arial"/>
                 <w:sz w:val="20"/>
@@ -5609,7 +5153,6 @@
           </w:tcPr>
           <w:p>
             <w:pPr>
-              <w:spacing w:after="0"/>
               <w:rPr>
                 <w:rFonts w:ascii="Arial" w:hAnsi="Arial" w:cs="Arial"/>
                 <w:sz w:val="20"/>
@@ -5632,14 +5175,12 @@
           </w:tcPr>
           <w:p>
             <w:pPr>
-              <w:spacing w:after="0"/>
-              <w:rPr>
-                <w:rFonts w:ascii="Arial" w:hAnsi="Arial" w:cs="Arial"/>
-                <w:sz w:val="20"/>
-                <w:szCs w:val="20"/>
-              </w:rPr>
-            </w:pPr>
-            <w:proofErr w:type="spellStart"/>
+              <w:rPr>
+                <w:rFonts w:ascii="Arial" w:hAnsi="Arial" w:cs="Arial"/>
+                <w:sz w:val="20"/>
+                <w:szCs w:val="20"/>
+              </w:rPr>
+            </w:pPr>
             <w:r>
               <w:rPr>
                 <w:rFonts w:ascii="Arial" w:hAnsi="Arial" w:cs="Arial"/>
@@ -5648,7 +5189,6 @@
               </w:rPr>
               <w:t>responce</w:t>
             </w:r>
-            <w:proofErr w:type="spellEnd"/>
           </w:p>
         </w:tc>
       </w:tr>
@@ -5659,7 +5199,6 @@
           </w:tcPr>
           <w:p>
             <w:pPr>
-              <w:spacing w:after="0"/>
               <w:rPr>
                 <w:rFonts w:ascii="Arial" w:hAnsi="Arial" w:cs="Arial"/>
                 <w:sz w:val="20"/>
@@ -5682,14 +5221,12 @@
           </w:tcPr>
           <w:p>
             <w:pPr>
-              <w:spacing w:after="0"/>
-              <w:rPr>
-                <w:rFonts w:ascii="Arial" w:hAnsi="Arial" w:cs="Arial"/>
-                <w:sz w:val="20"/>
-                <w:szCs w:val="20"/>
-              </w:rPr>
-            </w:pPr>
-            <w:proofErr w:type="spellStart"/>
+              <w:rPr>
+                <w:rFonts w:ascii="Arial" w:hAnsi="Arial" w:cs="Arial"/>
+                <w:sz w:val="20"/>
+                <w:szCs w:val="20"/>
+              </w:rPr>
+            </w:pPr>
             <w:r>
               <w:rPr>
                 <w:rFonts w:ascii="Arial" w:hAnsi="Arial" w:cs="Arial"/>
@@ -5698,18 +5235,15 @@
               </w:rPr>
               <w:t>username:String</w:t>
             </w:r>
-            <w:proofErr w:type="spellEnd"/>
-          </w:p>
-          <w:p>
-            <w:pPr>
-              <w:spacing w:after="0"/>
-              <w:rPr>
-                <w:rFonts w:ascii="Arial" w:hAnsi="Arial" w:cs="Arial"/>
-                <w:sz w:val="20"/>
-                <w:szCs w:val="20"/>
-              </w:rPr>
-            </w:pPr>
-            <w:proofErr w:type="spellStart"/>
+          </w:p>
+          <w:p>
+            <w:pPr>
+              <w:rPr>
+                <w:rFonts w:ascii="Arial" w:hAnsi="Arial" w:cs="Arial"/>
+                <w:sz w:val="20"/>
+                <w:szCs w:val="20"/>
+              </w:rPr>
+            </w:pPr>
             <w:r>
               <w:rPr>
                 <w:rFonts w:ascii="Arial" w:hAnsi="Arial" w:cs="Arial"/>
@@ -5718,7 +5252,6 @@
               </w:rPr>
               <w:t>password:String</w:t>
             </w:r>
-            <w:proofErr w:type="spellEnd"/>
           </w:p>
         </w:tc>
         <w:tc>
@@ -5727,43 +5260,23 @@
           </w:tcPr>
           <w:p>
             <w:pPr>
-              <w:spacing w:after="0"/>
-              <w:rPr>
-                <w:rFonts w:ascii="Arial" w:hAnsi="Arial" w:cs="Arial"/>
-                <w:sz w:val="20"/>
-                <w:szCs w:val="20"/>
-              </w:rPr>
-            </w:pPr>
-            <w:r>
-              <w:rPr>
-                <w:rFonts w:ascii="Arial" w:hAnsi="Arial" w:cs="Arial"/>
-                <w:sz w:val="20"/>
-                <w:szCs w:val="20"/>
-              </w:rPr>
-              <w:t xml:space="preserve">Redirect + </w:t>
-            </w:r>
-            <w:proofErr w:type="spellStart"/>
-            <w:r>
-              <w:rPr>
-                <w:rFonts w:ascii="Arial" w:hAnsi="Arial" w:cs="Arial"/>
-                <w:sz w:val="20"/>
-                <w:szCs w:val="20"/>
-              </w:rPr>
-              <w:t>sertion</w:t>
-            </w:r>
-            <w:proofErr w:type="spellEnd"/>
-            <w:r>
-              <w:rPr>
-                <w:rFonts w:ascii="Arial" w:hAnsi="Arial" w:cs="Arial"/>
-                <w:sz w:val="20"/>
-                <w:szCs w:val="20"/>
-              </w:rPr>
-              <w:t xml:space="preserve"> set</w:t>
-            </w:r>
-          </w:p>
-          <w:p>
-            <w:pPr>
-              <w:spacing w:after="0"/>
+              <w:rPr>
+                <w:rFonts w:ascii="Arial" w:hAnsi="Arial" w:cs="Arial"/>
+                <w:sz w:val="20"/>
+                <w:szCs w:val="20"/>
+              </w:rPr>
+            </w:pPr>
+            <w:r>
+              <w:rPr>
+                <w:rFonts w:ascii="Arial" w:hAnsi="Arial" w:cs="Arial"/>
+                <w:sz w:val="20"/>
+                <w:szCs w:val="20"/>
+              </w:rPr>
+              <w:t>Redirect + sertion set</w:t>
+            </w:r>
+          </w:p>
+          <w:p>
+            <w:pPr>
               <w:rPr>
                 <w:rFonts w:ascii="Arial" w:hAnsi="Arial" w:cs="Arial"/>
                 <w:sz w:val="20"/>
@@ -5781,7 +5294,6 @@
           </w:p>
           <w:p>
             <w:pPr>
-              <w:spacing w:after="0"/>
               <w:rPr>
                 <w:rFonts w:ascii="Arial" w:hAnsi="Arial" w:cs="Arial"/>
                 <w:sz w:val="20"/>
@@ -5806,7 +5318,6 @@
           </w:tcPr>
           <w:p>
             <w:pPr>
-              <w:spacing w:after="0"/>
               <w:rPr>
                 <w:rFonts w:ascii="Arial" w:hAnsi="Arial" w:cs="Arial"/>
                 <w:sz w:val="20"/>
@@ -5829,38 +5340,19 @@
           </w:tcPr>
           <w:p>
             <w:pPr>
-              <w:spacing w:after="0"/>
-              <w:rPr>
-                <w:rFonts w:ascii="Arial" w:hAnsi="Arial" w:cs="Arial"/>
-                <w:sz w:val="20"/>
-                <w:szCs w:val="20"/>
-              </w:rPr>
-            </w:pPr>
-            <w:r>
-              <w:rPr>
-                <w:rFonts w:ascii="Arial" w:hAnsi="Arial" w:cs="Arial"/>
-                <w:sz w:val="20"/>
-                <w:szCs w:val="20"/>
-              </w:rPr>
-              <w:t>N/A-</w:t>
-            </w:r>
-            <w:proofErr w:type="spellStart"/>
-            <w:r>
-              <w:rPr>
-                <w:rFonts w:ascii="Arial" w:hAnsi="Arial" w:cs="Arial"/>
-                <w:sz w:val="20"/>
-                <w:szCs w:val="20"/>
-              </w:rPr>
-              <w:t>setion</w:t>
-            </w:r>
-            <w:proofErr w:type="spellEnd"/>
-            <w:r>
-              <w:rPr>
-                <w:rFonts w:ascii="Arial" w:hAnsi="Arial" w:cs="Arial"/>
-                <w:sz w:val="20"/>
-                <w:szCs w:val="20"/>
-              </w:rPr>
-              <w:t xml:space="preserve"> based</w:t>
+              <w:rPr>
+                <w:rFonts w:ascii="Arial" w:hAnsi="Arial" w:cs="Arial"/>
+                <w:sz w:val="20"/>
+                <w:szCs w:val="20"/>
+              </w:rPr>
+            </w:pPr>
+            <w:r>
+              <w:rPr>
+                <w:rFonts w:ascii="Arial" w:hAnsi="Arial" w:cs="Arial"/>
+                <w:sz w:val="20"/>
+                <w:szCs w:val="20"/>
+              </w:rPr>
+              <w:t>N/A-setion based</w:t>
             </w:r>
           </w:p>
         </w:tc>
@@ -5870,43 +5362,23 @@
           </w:tcPr>
           <w:p>
             <w:pPr>
-              <w:spacing w:after="0"/>
-              <w:rPr>
-                <w:rFonts w:ascii="Arial" w:hAnsi="Arial" w:cs="Arial"/>
-                <w:sz w:val="20"/>
-                <w:szCs w:val="20"/>
-              </w:rPr>
-            </w:pPr>
-            <w:r>
-              <w:rPr>
-                <w:rFonts w:ascii="Arial" w:hAnsi="Arial" w:cs="Arial"/>
-                <w:sz w:val="20"/>
-                <w:szCs w:val="20"/>
-              </w:rPr>
-              <w:t xml:space="preserve">Redirect + </w:t>
-            </w:r>
-            <w:proofErr w:type="spellStart"/>
-            <w:r>
-              <w:rPr>
-                <w:rFonts w:ascii="Arial" w:hAnsi="Arial" w:cs="Arial"/>
-                <w:sz w:val="20"/>
-                <w:szCs w:val="20"/>
-              </w:rPr>
-              <w:t>sertion</w:t>
-            </w:r>
-            <w:proofErr w:type="spellEnd"/>
-            <w:r>
-              <w:rPr>
-                <w:rFonts w:ascii="Arial" w:hAnsi="Arial" w:cs="Arial"/>
-                <w:sz w:val="20"/>
-                <w:szCs w:val="20"/>
-              </w:rPr>
-              <w:t xml:space="preserve"> cleared</w:t>
-            </w:r>
-          </w:p>
-          <w:p>
-            <w:pPr>
-              <w:spacing w:after="0"/>
+              <w:rPr>
+                <w:rFonts w:ascii="Arial" w:hAnsi="Arial" w:cs="Arial"/>
+                <w:sz w:val="20"/>
+                <w:szCs w:val="20"/>
+              </w:rPr>
+            </w:pPr>
+            <w:r>
+              <w:rPr>
+                <w:rFonts w:ascii="Arial" w:hAnsi="Arial" w:cs="Arial"/>
+                <w:sz w:val="20"/>
+                <w:szCs w:val="20"/>
+              </w:rPr>
+              <w:t>Redirect + sertion cleared</w:t>
+            </w:r>
+          </w:p>
+          <w:p>
+            <w:pPr>
               <w:rPr>
                 <w:rFonts w:ascii="Arial" w:hAnsi="Arial" w:cs="Arial"/>
                 <w:sz w:val="20"/>
@@ -5923,14 +5395,12 @@
           </w:tcPr>
           <w:p>
             <w:pPr>
-              <w:spacing w:after="0"/>
-              <w:rPr>
-                <w:rFonts w:ascii="Arial" w:hAnsi="Arial" w:cs="Arial"/>
-                <w:sz w:val="20"/>
-                <w:szCs w:val="20"/>
-              </w:rPr>
-            </w:pPr>
-            <w:proofErr w:type="spellStart"/>
+              <w:rPr>
+                <w:rFonts w:ascii="Arial" w:hAnsi="Arial" w:cs="Arial"/>
+                <w:sz w:val="20"/>
+                <w:szCs w:val="20"/>
+              </w:rPr>
+            </w:pPr>
             <w:r>
               <w:rPr>
                 <w:rFonts w:ascii="Arial" w:hAnsi="Arial" w:cs="Arial"/>
@@ -5939,7 +5409,6 @@
               </w:rPr>
               <w:t>newuser</w:t>
             </w:r>
-            <w:proofErr w:type="spellEnd"/>
           </w:p>
         </w:tc>
         <w:tc>
@@ -5948,14 +5417,12 @@
           </w:tcPr>
           <w:p>
             <w:pPr>
-              <w:spacing w:after="0"/>
-              <w:rPr>
-                <w:rFonts w:ascii="Arial" w:hAnsi="Arial" w:cs="Arial"/>
-                <w:sz w:val="20"/>
-                <w:szCs w:val="20"/>
-              </w:rPr>
-            </w:pPr>
-            <w:proofErr w:type="spellStart"/>
+              <w:rPr>
+                <w:rFonts w:ascii="Arial" w:hAnsi="Arial" w:cs="Arial"/>
+                <w:sz w:val="20"/>
+                <w:szCs w:val="20"/>
+              </w:rPr>
+            </w:pPr>
             <w:r>
               <w:rPr>
                 <w:rFonts w:ascii="Arial" w:hAnsi="Arial" w:cs="Arial"/>
@@ -5964,18 +5431,15 @@
               </w:rPr>
               <w:t>username:String</w:t>
             </w:r>
-            <w:proofErr w:type="spellEnd"/>
-          </w:p>
-          <w:p>
-            <w:pPr>
-              <w:spacing w:after="0"/>
-              <w:rPr>
-                <w:rFonts w:ascii="Arial" w:hAnsi="Arial" w:cs="Arial"/>
-                <w:sz w:val="20"/>
-                <w:szCs w:val="20"/>
-              </w:rPr>
-            </w:pPr>
-            <w:proofErr w:type="spellStart"/>
+          </w:p>
+          <w:p>
+            <w:pPr>
+              <w:rPr>
+                <w:rFonts w:ascii="Arial" w:hAnsi="Arial" w:cs="Arial"/>
+                <w:sz w:val="20"/>
+                <w:szCs w:val="20"/>
+              </w:rPr>
+            </w:pPr>
             <w:r>
               <w:rPr>
                 <w:rFonts w:ascii="Arial" w:hAnsi="Arial" w:cs="Arial"/>
@@ -5984,7 +5448,6 @@
               </w:rPr>
               <w:t>password:String</w:t>
             </w:r>
-            <w:proofErr w:type="spellEnd"/>
           </w:p>
         </w:tc>
         <w:tc>
@@ -5993,38 +5456,19 @@
           </w:tcPr>
           <w:p>
             <w:pPr>
-              <w:spacing w:after="0"/>
-              <w:rPr>
-                <w:rFonts w:ascii="Arial" w:hAnsi="Arial" w:cs="Arial"/>
-                <w:sz w:val="20"/>
-                <w:szCs w:val="20"/>
-              </w:rPr>
-            </w:pPr>
-            <w:r>
-              <w:rPr>
-                <w:rFonts w:ascii="Arial" w:hAnsi="Arial" w:cs="Arial"/>
-                <w:sz w:val="20"/>
-                <w:szCs w:val="20"/>
-              </w:rPr>
-              <w:t xml:space="preserve">Redirect + </w:t>
-            </w:r>
-            <w:proofErr w:type="spellStart"/>
-            <w:r>
-              <w:rPr>
-                <w:rFonts w:ascii="Arial" w:hAnsi="Arial" w:cs="Arial"/>
-                <w:sz w:val="20"/>
-                <w:szCs w:val="20"/>
-              </w:rPr>
-              <w:t>sertion</w:t>
-            </w:r>
-            <w:proofErr w:type="spellEnd"/>
-            <w:r>
-              <w:rPr>
-                <w:rFonts w:ascii="Arial" w:hAnsi="Arial" w:cs="Arial"/>
-                <w:sz w:val="20"/>
-                <w:szCs w:val="20"/>
-              </w:rPr>
-              <w:t xml:space="preserve"> set</w:t>
+              <w:rPr>
+                <w:rFonts w:ascii="Arial" w:hAnsi="Arial" w:cs="Arial"/>
+                <w:sz w:val="20"/>
+                <w:szCs w:val="20"/>
+              </w:rPr>
+            </w:pPr>
+            <w:r>
+              <w:rPr>
+                <w:rFonts w:ascii="Arial" w:hAnsi="Arial" w:cs="Arial"/>
+                <w:sz w:val="20"/>
+                <w:szCs w:val="20"/>
+              </w:rPr>
+              <w:t>Redirect + sertion set</w:t>
             </w:r>
           </w:p>
         </w:tc>
@@ -6036,14 +5480,12 @@
           </w:tcPr>
           <w:p>
             <w:pPr>
-              <w:spacing w:after="0"/>
-              <w:rPr>
-                <w:rFonts w:ascii="Arial" w:hAnsi="Arial" w:cs="Arial"/>
-                <w:sz w:val="20"/>
-                <w:szCs w:val="20"/>
-              </w:rPr>
-            </w:pPr>
-            <w:proofErr w:type="spellStart"/>
+              <w:rPr>
+                <w:rFonts w:ascii="Arial" w:hAnsi="Arial" w:cs="Arial"/>
+                <w:sz w:val="20"/>
+                <w:szCs w:val="20"/>
+              </w:rPr>
+            </w:pPr>
             <w:r>
               <w:rPr>
                 <w:rFonts w:ascii="Arial" w:hAnsi="Arial" w:cs="Arial"/>
@@ -6052,7 +5494,6 @@
               </w:rPr>
               <w:t>addFriend</w:t>
             </w:r>
-            <w:proofErr w:type="spellEnd"/>
           </w:p>
         </w:tc>
         <w:tc>
@@ -6061,30 +5502,19 @@
           </w:tcPr>
           <w:p>
             <w:pPr>
-              <w:spacing w:after="0"/>
-              <w:rPr>
-                <w:rFonts w:ascii="Arial" w:hAnsi="Arial" w:cs="Arial"/>
-                <w:sz w:val="20"/>
-                <w:szCs w:val="20"/>
-              </w:rPr>
-            </w:pPr>
-            <w:proofErr w:type="spellStart"/>
-            <w:r>
-              <w:rPr>
-                <w:rFonts w:ascii="Arial" w:hAnsi="Arial" w:cs="Arial"/>
-                <w:sz w:val="20"/>
-                <w:szCs w:val="20"/>
-              </w:rPr>
-              <w:t>username:String</w:t>
-            </w:r>
-            <w:proofErr w:type="spellEnd"/>
-            <w:r>
-              <w:rPr>
-                <w:rFonts w:ascii="Arial" w:hAnsi="Arial" w:cs="Arial"/>
-                <w:sz w:val="20"/>
-                <w:szCs w:val="20"/>
-              </w:rPr>
-              <w:t>(friend username)</w:t>
+              <w:rPr>
+                <w:rFonts w:ascii="Arial" w:hAnsi="Arial" w:cs="Arial"/>
+                <w:sz w:val="20"/>
+                <w:szCs w:val="20"/>
+              </w:rPr>
+            </w:pPr>
+            <w:r>
+              <w:rPr>
+                <w:rFonts w:ascii="Arial" w:hAnsi="Arial" w:cs="Arial"/>
+                <w:sz w:val="20"/>
+                <w:szCs w:val="20"/>
+              </w:rPr>
+              <w:t>username:String(friend username)</w:t>
             </w:r>
           </w:p>
         </w:tc>
@@ -6094,35 +5524,23 @@
           </w:tcPr>
           <w:p>
             <w:pPr>
-              <w:spacing w:after="0"/>
-              <w:rPr>
-                <w:rFonts w:ascii="Arial" w:hAnsi="Arial" w:cs="Arial"/>
-                <w:sz w:val="20"/>
-                <w:szCs w:val="20"/>
-              </w:rPr>
-            </w:pPr>
-            <w:r>
-              <w:rPr>
-                <w:rFonts w:ascii="Arial" w:hAnsi="Arial" w:cs="Arial"/>
-                <w:sz w:val="20"/>
-                <w:szCs w:val="20"/>
-              </w:rPr>
-              <w:t xml:space="preserve">Text </w:t>
-            </w:r>
-            <w:proofErr w:type="spellStart"/>
-            <w:r>
-              <w:rPr>
-                <w:rFonts w:ascii="Arial" w:hAnsi="Arial" w:cs="Arial"/>
-                <w:sz w:val="20"/>
-                <w:szCs w:val="20"/>
-              </w:rPr>
-              <w:t>Sucsess</w:t>
-            </w:r>
-            <w:proofErr w:type="spellEnd"/>
-          </w:p>
-          <w:p>
-            <w:pPr>
-              <w:spacing w:after="0"/>
+              <w:rPr>
+                <w:rFonts w:ascii="Arial" w:hAnsi="Arial" w:cs="Arial"/>
+                <w:sz w:val="20"/>
+                <w:szCs w:val="20"/>
+              </w:rPr>
+            </w:pPr>
+            <w:r>
+              <w:rPr>
+                <w:rFonts w:ascii="Arial" w:hAnsi="Arial" w:cs="Arial"/>
+                <w:sz w:val="20"/>
+                <w:szCs w:val="20"/>
+              </w:rPr>
+              <w:t>Text Sucsess</w:t>
+            </w:r>
+          </w:p>
+          <w:p>
+            <w:pPr>
               <w:rPr>
                 <w:rFonts w:ascii="Arial" w:hAnsi="Arial" w:cs="Arial"/>
                 <w:sz w:val="20"/>
@@ -6147,14 +5565,12 @@
           </w:tcPr>
           <w:p>
             <w:pPr>
-              <w:spacing w:after="0"/>
-              <w:rPr>
-                <w:rFonts w:ascii="Arial" w:hAnsi="Arial" w:cs="Arial"/>
-                <w:sz w:val="20"/>
-                <w:szCs w:val="20"/>
-              </w:rPr>
-            </w:pPr>
-            <w:proofErr w:type="spellStart"/>
+              <w:rPr>
+                <w:rFonts w:ascii="Arial" w:hAnsi="Arial" w:cs="Arial"/>
+                <w:sz w:val="20"/>
+                <w:szCs w:val="20"/>
+              </w:rPr>
+            </w:pPr>
             <w:r>
               <w:rPr>
                 <w:rFonts w:ascii="Arial" w:hAnsi="Arial" w:cs="Arial"/>
@@ -6163,7 +5579,6 @@
               </w:rPr>
               <w:t>newBattleRequest</w:t>
             </w:r>
-            <w:proofErr w:type="spellEnd"/>
           </w:p>
         </w:tc>
         <w:tc>
@@ -6172,70 +5587,46 @@
           </w:tcPr>
           <w:p>
             <w:pPr>
-              <w:spacing w:after="0"/>
-              <w:rPr>
-                <w:rFonts w:ascii="Arial" w:hAnsi="Arial" w:cs="Arial"/>
-                <w:sz w:val="20"/>
-                <w:szCs w:val="20"/>
-              </w:rPr>
-            </w:pPr>
-            <w:proofErr w:type="spellStart"/>
-            <w:r>
-              <w:rPr>
-                <w:rFonts w:ascii="Arial" w:hAnsi="Arial" w:cs="Arial"/>
-                <w:sz w:val="20"/>
-                <w:szCs w:val="20"/>
-              </w:rPr>
-              <w:t>friendId</w:t>
-            </w:r>
-            <w:proofErr w:type="spellEnd"/>
-            <w:r>
-              <w:rPr>
-                <w:rFonts w:ascii="Arial" w:hAnsi="Arial" w:cs="Arial"/>
-                <w:sz w:val="20"/>
-                <w:szCs w:val="20"/>
-              </w:rPr>
-              <w:t>: INT</w:t>
-            </w:r>
-          </w:p>
-          <w:p>
-            <w:pPr>
-              <w:spacing w:after="0"/>
-              <w:rPr>
-                <w:rFonts w:ascii="Arial" w:hAnsi="Arial" w:cs="Arial"/>
-                <w:sz w:val="20"/>
-                <w:szCs w:val="20"/>
-              </w:rPr>
-            </w:pPr>
-            <w:proofErr w:type="spellStart"/>
-            <w:r>
-              <w:rPr>
-                <w:rFonts w:ascii="Arial" w:hAnsi="Arial" w:cs="Arial"/>
-                <w:sz w:val="20"/>
-                <w:szCs w:val="20"/>
-              </w:rPr>
-              <w:t>monsterId:INT</w:t>
-            </w:r>
-            <w:proofErr w:type="spellEnd"/>
-            <w:r>
-              <w:rPr>
-                <w:rFonts w:ascii="Arial" w:hAnsi="Arial" w:cs="Arial"/>
-                <w:sz w:val="20"/>
-                <w:szCs w:val="20"/>
-              </w:rPr>
-              <w:t>(friends monster)</w:t>
-            </w:r>
-          </w:p>
-          <w:p>
-            <w:pPr>
-              <w:spacing w:after="0"/>
-              <w:rPr>
-                <w:rFonts w:ascii="Arial" w:hAnsi="Arial" w:cs="Arial"/>
-                <w:sz w:val="20"/>
-                <w:szCs w:val="20"/>
-              </w:rPr>
-            </w:pPr>
-            <w:proofErr w:type="spellStart"/>
+              <w:rPr>
+                <w:rFonts w:ascii="Arial" w:hAnsi="Arial" w:cs="Arial"/>
+                <w:sz w:val="20"/>
+                <w:szCs w:val="20"/>
+              </w:rPr>
+            </w:pPr>
+            <w:r>
+              <w:rPr>
+                <w:rFonts w:ascii="Arial" w:hAnsi="Arial" w:cs="Arial"/>
+                <w:sz w:val="20"/>
+                <w:szCs w:val="20"/>
+              </w:rPr>
+              <w:t>friendId: INT</w:t>
+            </w:r>
+          </w:p>
+          <w:p>
+            <w:pPr>
+              <w:rPr>
+                <w:rFonts w:ascii="Arial" w:hAnsi="Arial" w:cs="Arial"/>
+                <w:sz w:val="20"/>
+                <w:szCs w:val="20"/>
+              </w:rPr>
+            </w:pPr>
+            <w:r>
+              <w:rPr>
+                <w:rFonts w:ascii="Arial" w:hAnsi="Arial" w:cs="Arial"/>
+                <w:sz w:val="20"/>
+                <w:szCs w:val="20"/>
+              </w:rPr>
+              <w:t>monsterId:INT(friends monster)</w:t>
+            </w:r>
+          </w:p>
+          <w:p>
+            <w:pPr>
+              <w:rPr>
+                <w:rFonts w:ascii="Arial" w:hAnsi="Arial" w:cs="Arial"/>
+                <w:sz w:val="20"/>
+                <w:szCs w:val="20"/>
+              </w:rPr>
+            </w:pPr>
             <w:r>
               <w:rPr>
                 <w:rFonts w:ascii="Arial" w:hAnsi="Arial" w:cs="Arial"/>
@@ -6244,7 +5635,6 @@
               </w:rPr>
               <w:t>userMonsterId:INT</w:t>
             </w:r>
-            <w:proofErr w:type="spellEnd"/>
           </w:p>
         </w:tc>
         <w:tc>
@@ -6253,7 +5643,6 @@
           </w:tcPr>
           <w:p>
             <w:pPr>
-              <w:spacing w:after="0"/>
               <w:rPr>
                 <w:rFonts w:ascii="Arial" w:hAnsi="Arial" w:cs="Arial"/>
                 <w:sz w:val="20"/>
@@ -6271,7 +5660,6 @@
           </w:p>
           <w:p>
             <w:pPr>
-              <w:spacing w:after="0"/>
               <w:rPr>
                 <w:rFonts w:ascii="Arial" w:hAnsi="Arial" w:cs="Arial"/>
                 <w:sz w:val="20"/>
@@ -6296,14 +5684,12 @@
           </w:tcPr>
           <w:p>
             <w:pPr>
-              <w:spacing w:after="0"/>
-              <w:rPr>
-                <w:rFonts w:ascii="Arial" w:hAnsi="Arial" w:cs="Arial"/>
-                <w:sz w:val="20"/>
-                <w:szCs w:val="20"/>
-              </w:rPr>
-            </w:pPr>
-            <w:proofErr w:type="spellStart"/>
+              <w:rPr>
+                <w:rFonts w:ascii="Arial" w:hAnsi="Arial" w:cs="Arial"/>
+                <w:sz w:val="20"/>
+                <w:szCs w:val="20"/>
+              </w:rPr>
+            </w:pPr>
             <w:r>
               <w:rPr>
                 <w:rFonts w:ascii="Arial" w:hAnsi="Arial" w:cs="Arial"/>
@@ -6312,7 +5698,6 @@
               </w:rPr>
               <w:t>newBreedRequest</w:t>
             </w:r>
-            <w:proofErr w:type="spellEnd"/>
           </w:p>
         </w:tc>
         <w:tc>
@@ -6321,70 +5706,46 @@
           </w:tcPr>
           <w:p>
             <w:pPr>
-              <w:spacing w:after="0"/>
-              <w:rPr>
-                <w:rFonts w:ascii="Arial" w:hAnsi="Arial" w:cs="Arial"/>
-                <w:sz w:val="20"/>
-                <w:szCs w:val="20"/>
-              </w:rPr>
-            </w:pPr>
-            <w:proofErr w:type="spellStart"/>
-            <w:r>
-              <w:rPr>
-                <w:rFonts w:ascii="Arial" w:hAnsi="Arial" w:cs="Arial"/>
-                <w:sz w:val="20"/>
-                <w:szCs w:val="20"/>
-              </w:rPr>
-              <w:t>friendId</w:t>
-            </w:r>
-            <w:proofErr w:type="spellEnd"/>
-            <w:r>
-              <w:rPr>
-                <w:rFonts w:ascii="Arial" w:hAnsi="Arial" w:cs="Arial"/>
-                <w:sz w:val="20"/>
-                <w:szCs w:val="20"/>
-              </w:rPr>
-              <w:t>: INT</w:t>
-            </w:r>
-          </w:p>
-          <w:p>
-            <w:pPr>
-              <w:spacing w:after="0"/>
-              <w:rPr>
-                <w:rFonts w:ascii="Arial" w:hAnsi="Arial" w:cs="Arial"/>
-                <w:sz w:val="20"/>
-                <w:szCs w:val="20"/>
-              </w:rPr>
-            </w:pPr>
-            <w:proofErr w:type="spellStart"/>
-            <w:r>
-              <w:rPr>
-                <w:rFonts w:ascii="Arial" w:hAnsi="Arial" w:cs="Arial"/>
-                <w:sz w:val="20"/>
-                <w:szCs w:val="20"/>
-              </w:rPr>
-              <w:t>monsterId:INT</w:t>
-            </w:r>
-            <w:proofErr w:type="spellEnd"/>
-            <w:r>
-              <w:rPr>
-                <w:rFonts w:ascii="Arial" w:hAnsi="Arial" w:cs="Arial"/>
-                <w:sz w:val="20"/>
-                <w:szCs w:val="20"/>
-              </w:rPr>
-              <w:t>(friends monster)</w:t>
-            </w:r>
-          </w:p>
-          <w:p>
-            <w:pPr>
-              <w:spacing w:after="0"/>
-              <w:rPr>
-                <w:rFonts w:ascii="Arial" w:hAnsi="Arial" w:cs="Arial"/>
-                <w:sz w:val="20"/>
-                <w:szCs w:val="20"/>
-              </w:rPr>
-            </w:pPr>
-            <w:proofErr w:type="spellStart"/>
+              <w:rPr>
+                <w:rFonts w:ascii="Arial" w:hAnsi="Arial" w:cs="Arial"/>
+                <w:sz w:val="20"/>
+                <w:szCs w:val="20"/>
+              </w:rPr>
+            </w:pPr>
+            <w:r>
+              <w:rPr>
+                <w:rFonts w:ascii="Arial" w:hAnsi="Arial" w:cs="Arial"/>
+                <w:sz w:val="20"/>
+                <w:szCs w:val="20"/>
+              </w:rPr>
+              <w:t>friendId: INT</w:t>
+            </w:r>
+          </w:p>
+          <w:p>
+            <w:pPr>
+              <w:rPr>
+                <w:rFonts w:ascii="Arial" w:hAnsi="Arial" w:cs="Arial"/>
+                <w:sz w:val="20"/>
+                <w:szCs w:val="20"/>
+              </w:rPr>
+            </w:pPr>
+            <w:r>
+              <w:rPr>
+                <w:rFonts w:ascii="Arial" w:hAnsi="Arial" w:cs="Arial"/>
+                <w:sz w:val="20"/>
+                <w:szCs w:val="20"/>
+              </w:rPr>
+              <w:t>monsterId:INT(friends monster)</w:t>
+            </w:r>
+          </w:p>
+          <w:p>
+            <w:pPr>
+              <w:rPr>
+                <w:rFonts w:ascii="Arial" w:hAnsi="Arial" w:cs="Arial"/>
+                <w:sz w:val="20"/>
+                <w:szCs w:val="20"/>
+              </w:rPr>
+            </w:pPr>
             <w:r>
               <w:rPr>
                 <w:rFonts w:ascii="Arial" w:hAnsi="Arial" w:cs="Arial"/>
@@ -6393,7 +5754,6 @@
               </w:rPr>
               <w:t>userMonsterId:INT</w:t>
             </w:r>
-            <w:proofErr w:type="spellEnd"/>
           </w:p>
         </w:tc>
         <w:tc>
@@ -6402,7 +5762,6 @@
           </w:tcPr>
           <w:p>
             <w:pPr>
-              <w:spacing w:after="0"/>
               <w:rPr>
                 <w:rFonts w:ascii="Arial" w:hAnsi="Arial" w:cs="Arial"/>
                 <w:sz w:val="20"/>
@@ -6420,7 +5779,6 @@
           </w:p>
           <w:p>
             <w:pPr>
-              <w:spacing w:after="0"/>
               <w:rPr>
                 <w:rFonts w:ascii="Arial" w:hAnsi="Arial" w:cs="Arial"/>
                 <w:sz w:val="20"/>
@@ -6445,14 +5803,12 @@
           </w:tcPr>
           <w:p>
             <w:pPr>
-              <w:spacing w:after="0"/>
-              <w:rPr>
-                <w:rFonts w:ascii="Arial" w:hAnsi="Arial" w:cs="Arial"/>
-                <w:sz w:val="20"/>
-                <w:szCs w:val="20"/>
-              </w:rPr>
-            </w:pPr>
-            <w:proofErr w:type="spellStart"/>
+              <w:rPr>
+                <w:rFonts w:ascii="Arial" w:hAnsi="Arial" w:cs="Arial"/>
+                <w:sz w:val="20"/>
+                <w:szCs w:val="20"/>
+              </w:rPr>
+            </w:pPr>
             <w:r>
               <w:rPr>
                 <w:rFonts w:ascii="Arial" w:hAnsi="Arial" w:cs="Arial"/>
@@ -6461,7 +5817,6 @@
               </w:rPr>
               <w:t>getMonsters</w:t>
             </w:r>
-            <w:proofErr w:type="spellEnd"/>
           </w:p>
         </w:tc>
         <w:tc>
@@ -6470,38 +5825,19 @@
           </w:tcPr>
           <w:p>
             <w:pPr>
-              <w:spacing w:after="0"/>
-              <w:rPr>
-                <w:rFonts w:ascii="Arial" w:hAnsi="Arial" w:cs="Arial"/>
-                <w:sz w:val="20"/>
-                <w:szCs w:val="20"/>
-              </w:rPr>
-            </w:pPr>
-            <w:r>
-              <w:rPr>
-                <w:rFonts w:ascii="Arial" w:hAnsi="Arial" w:cs="Arial"/>
-                <w:sz w:val="20"/>
-                <w:szCs w:val="20"/>
-              </w:rPr>
-              <w:t xml:space="preserve">N/A - </w:t>
-            </w:r>
-            <w:proofErr w:type="spellStart"/>
-            <w:r>
-              <w:rPr>
-                <w:rFonts w:ascii="Arial" w:hAnsi="Arial" w:cs="Arial"/>
-                <w:sz w:val="20"/>
-                <w:szCs w:val="20"/>
-              </w:rPr>
-              <w:t>setion</w:t>
-            </w:r>
-            <w:proofErr w:type="spellEnd"/>
-            <w:r>
-              <w:rPr>
-                <w:rFonts w:ascii="Arial" w:hAnsi="Arial" w:cs="Arial"/>
-                <w:sz w:val="20"/>
-                <w:szCs w:val="20"/>
-              </w:rPr>
-              <w:t xml:space="preserve"> based</w:t>
+              <w:rPr>
+                <w:rFonts w:ascii="Arial" w:hAnsi="Arial" w:cs="Arial"/>
+                <w:sz w:val="20"/>
+                <w:szCs w:val="20"/>
+              </w:rPr>
+            </w:pPr>
+            <w:r>
+              <w:rPr>
+                <w:rFonts w:ascii="Arial" w:hAnsi="Arial" w:cs="Arial"/>
+                <w:sz w:val="20"/>
+                <w:szCs w:val="20"/>
+              </w:rPr>
+              <w:t>N/A - setion based</w:t>
             </w:r>
           </w:p>
         </w:tc>
@@ -6511,7 +5847,6 @@
           </w:tcPr>
           <w:p>
             <w:pPr>
-              <w:spacing w:after="0"/>
               <w:rPr>
                 <w:rFonts w:ascii="Arial" w:hAnsi="Arial" w:cs="Arial"/>
                 <w:sz w:val="20"/>
@@ -6529,7 +5864,6 @@
           </w:p>
           <w:p>
             <w:pPr>
-              <w:spacing w:after="0"/>
               <w:rPr>
                 <w:rFonts w:ascii="Arial" w:hAnsi="Arial" w:cs="Arial"/>
                 <w:sz w:val="20"/>
@@ -6547,14 +5881,12 @@
           </w:p>
           <w:p>
             <w:pPr>
-              <w:spacing w:after="0"/>
-              <w:rPr>
-                <w:rFonts w:ascii="Arial" w:hAnsi="Arial" w:cs="Arial"/>
-                <w:sz w:val="20"/>
-                <w:szCs w:val="20"/>
-              </w:rPr>
-            </w:pPr>
-            <w:proofErr w:type="spellStart"/>
+              <w:rPr>
+                <w:rFonts w:ascii="Arial" w:hAnsi="Arial" w:cs="Arial"/>
+                <w:sz w:val="20"/>
+                <w:szCs w:val="20"/>
+              </w:rPr>
+            </w:pPr>
             <w:r>
               <w:rPr>
                 <w:rFonts w:ascii="Arial" w:hAnsi="Arial" w:cs="Arial"/>
@@ -6563,11 +5895,9 @@
               </w:rPr>
               <w:t>Name:String</w:t>
             </w:r>
-            <w:proofErr w:type="spellEnd"/>
-          </w:p>
-          <w:p>
-            <w:pPr>
-              <w:spacing w:after="0"/>
+          </w:p>
+          <w:p>
+            <w:pPr>
               <w:rPr>
                 <w:rFonts w:ascii="Arial" w:hAnsi="Arial" w:cs="Arial"/>
                 <w:sz w:val="20"/>
@@ -6585,7 +5915,6 @@
           </w:p>
           <w:p>
             <w:pPr>
-              <w:spacing w:after="0"/>
               <w:rPr>
                 <w:rFonts w:ascii="Arial" w:hAnsi="Arial" w:cs="Arial"/>
                 <w:sz w:val="20"/>
@@ -6610,14 +5939,12 @@
           </w:tcPr>
           <w:p>
             <w:pPr>
-              <w:spacing w:after="0"/>
-              <w:rPr>
-                <w:rFonts w:ascii="Arial" w:hAnsi="Arial" w:cs="Arial"/>
-                <w:sz w:val="20"/>
-                <w:szCs w:val="20"/>
-              </w:rPr>
-            </w:pPr>
-            <w:proofErr w:type="spellStart"/>
+              <w:rPr>
+                <w:rFonts w:ascii="Arial" w:hAnsi="Arial" w:cs="Arial"/>
+                <w:sz w:val="20"/>
+                <w:szCs w:val="20"/>
+              </w:rPr>
+            </w:pPr>
             <w:r>
               <w:rPr>
                 <w:rFonts w:ascii="Arial" w:hAnsi="Arial" w:cs="Arial"/>
@@ -6626,7 +5953,6 @@
               </w:rPr>
               <w:t>getFriends</w:t>
             </w:r>
-            <w:proofErr w:type="spellEnd"/>
           </w:p>
         </w:tc>
         <w:tc>
@@ -6635,38 +5961,19 @@
           </w:tcPr>
           <w:p>
             <w:pPr>
-              <w:spacing w:after="0"/>
-              <w:rPr>
-                <w:rFonts w:ascii="Arial" w:hAnsi="Arial" w:cs="Arial"/>
-                <w:sz w:val="20"/>
-                <w:szCs w:val="20"/>
-              </w:rPr>
-            </w:pPr>
-            <w:r>
-              <w:rPr>
-                <w:rFonts w:ascii="Arial" w:hAnsi="Arial" w:cs="Arial"/>
-                <w:sz w:val="20"/>
-                <w:szCs w:val="20"/>
-              </w:rPr>
-              <w:t xml:space="preserve">N/A - </w:t>
-            </w:r>
-            <w:proofErr w:type="spellStart"/>
-            <w:r>
-              <w:rPr>
-                <w:rFonts w:ascii="Arial" w:hAnsi="Arial" w:cs="Arial"/>
-                <w:sz w:val="20"/>
-                <w:szCs w:val="20"/>
-              </w:rPr>
-              <w:t>setion</w:t>
-            </w:r>
-            <w:proofErr w:type="spellEnd"/>
-            <w:r>
-              <w:rPr>
-                <w:rFonts w:ascii="Arial" w:hAnsi="Arial" w:cs="Arial"/>
-                <w:sz w:val="20"/>
-                <w:szCs w:val="20"/>
-              </w:rPr>
-              <w:t xml:space="preserve"> based</w:t>
+              <w:rPr>
+                <w:rFonts w:ascii="Arial" w:hAnsi="Arial" w:cs="Arial"/>
+                <w:sz w:val="20"/>
+                <w:szCs w:val="20"/>
+              </w:rPr>
+            </w:pPr>
+            <w:r>
+              <w:rPr>
+                <w:rFonts w:ascii="Arial" w:hAnsi="Arial" w:cs="Arial"/>
+                <w:sz w:val="20"/>
+                <w:szCs w:val="20"/>
+              </w:rPr>
+              <w:t>N/A - setion based</w:t>
             </w:r>
           </w:p>
         </w:tc>
@@ -6676,7 +5983,6 @@
           </w:tcPr>
           <w:p>
             <w:pPr>
-              <w:spacing w:after="0"/>
               <w:rPr>
                 <w:rFonts w:ascii="Arial" w:hAnsi="Arial" w:cs="Arial"/>
                 <w:sz w:val="20"/>
@@ -6694,50 +6000,29 @@
           </w:p>
           <w:p>
             <w:pPr>
-              <w:spacing w:after="0"/>
-              <w:rPr>
-                <w:rFonts w:ascii="Arial" w:hAnsi="Arial" w:cs="Arial"/>
-                <w:sz w:val="20"/>
-                <w:szCs w:val="20"/>
-              </w:rPr>
-            </w:pPr>
-            <w:r>
-              <w:rPr>
-                <w:rFonts w:ascii="Arial" w:hAnsi="Arial" w:cs="Arial"/>
-                <w:sz w:val="20"/>
-                <w:szCs w:val="20"/>
-              </w:rPr>
-              <w:t xml:space="preserve"> </w:t>
-            </w:r>
-            <w:proofErr w:type="spellStart"/>
-            <w:r>
-              <w:rPr>
-                <w:rFonts w:ascii="Arial" w:hAnsi="Arial" w:cs="Arial"/>
-                <w:sz w:val="20"/>
-                <w:szCs w:val="20"/>
-              </w:rPr>
-              <w:t>Freinds</w:t>
-            </w:r>
-            <w:proofErr w:type="spellEnd"/>
-            <w:r>
-              <w:rPr>
-                <w:rFonts w:ascii="Arial" w:hAnsi="Arial" w:cs="Arial"/>
-                <w:sz w:val="20"/>
-                <w:szCs w:val="20"/>
-              </w:rPr>
-              <w:t>:[</w:t>
-            </w:r>
-          </w:p>
-          <w:p>
-            <w:pPr>
-              <w:spacing w:after="0"/>
-              <w:rPr>
-                <w:rFonts w:ascii="Arial" w:hAnsi="Arial" w:cs="Arial"/>
-                <w:sz w:val="20"/>
-                <w:szCs w:val="20"/>
-              </w:rPr>
-            </w:pPr>
-            <w:proofErr w:type="spellStart"/>
+              <w:rPr>
+                <w:rFonts w:ascii="Arial" w:hAnsi="Arial" w:cs="Arial"/>
+                <w:sz w:val="20"/>
+                <w:szCs w:val="20"/>
+              </w:rPr>
+            </w:pPr>
+            <w:r>
+              <w:rPr>
+                <w:rFonts w:ascii="Arial" w:hAnsi="Arial" w:cs="Arial"/>
+                <w:sz w:val="20"/>
+                <w:szCs w:val="20"/>
+              </w:rPr>
+              <w:t xml:space="preserve"> Freinds:[</w:t>
+            </w:r>
+          </w:p>
+          <w:p>
+            <w:pPr>
+              <w:rPr>
+                <w:rFonts w:ascii="Arial" w:hAnsi="Arial" w:cs="Arial"/>
+                <w:sz w:val="20"/>
+                <w:szCs w:val="20"/>
+              </w:rPr>
+            </w:pPr>
             <w:r>
               <w:rPr>
                 <w:rFonts w:ascii="Arial" w:hAnsi="Arial" w:cs="Arial"/>
@@ -6746,11 +6031,9 @@
               </w:rPr>
               <w:t>Name:String</w:t>
             </w:r>
-            <w:proofErr w:type="spellEnd"/>
-          </w:p>
-          <w:p>
-            <w:pPr>
-              <w:spacing w:after="0"/>
+          </w:p>
+          <w:p>
+            <w:pPr>
               <w:rPr>
                 <w:rFonts w:ascii="Arial" w:hAnsi="Arial" w:cs="Arial"/>
                 <w:sz w:val="20"/>
@@ -6768,14 +6051,12 @@
           </w:p>
           <w:p>
             <w:pPr>
-              <w:spacing w:after="0"/>
-              <w:rPr>
-                <w:rFonts w:ascii="Arial" w:hAnsi="Arial" w:cs="Arial"/>
-                <w:sz w:val="20"/>
-                <w:szCs w:val="20"/>
-              </w:rPr>
-            </w:pPr>
-            <w:proofErr w:type="spellStart"/>
+              <w:rPr>
+                <w:rFonts w:ascii="Arial" w:hAnsi="Arial" w:cs="Arial"/>
+                <w:sz w:val="20"/>
+                <w:szCs w:val="20"/>
+              </w:rPr>
+            </w:pPr>
             <w:r>
               <w:rPr>
                 <w:rFonts w:ascii="Arial" w:hAnsi="Arial" w:cs="Arial"/>
@@ -6784,11 +6065,9 @@
               </w:rPr>
               <w:t>ServerAddress:String</w:t>
             </w:r>
-            <w:proofErr w:type="spellEnd"/>
-          </w:p>
-          <w:p>
-            <w:pPr>
-              <w:spacing w:after="0"/>
+          </w:p>
+          <w:p>
+            <w:pPr>
               <w:rPr>
                 <w:rFonts w:ascii="Arial" w:hAnsi="Arial" w:cs="Arial"/>
                 <w:sz w:val="20"/>
@@ -6813,14 +6092,12 @@
           </w:tcPr>
           <w:p>
             <w:pPr>
-              <w:spacing w:after="0"/>
-              <w:rPr>
-                <w:rFonts w:ascii="Arial" w:hAnsi="Arial" w:cs="Arial"/>
-                <w:sz w:val="20"/>
-                <w:szCs w:val="20"/>
-              </w:rPr>
-            </w:pPr>
-            <w:proofErr w:type="spellStart"/>
+              <w:rPr>
+                <w:rFonts w:ascii="Arial" w:hAnsi="Arial" w:cs="Arial"/>
+                <w:sz w:val="20"/>
+                <w:szCs w:val="20"/>
+              </w:rPr>
+            </w:pPr>
             <w:r>
               <w:rPr>
                 <w:rFonts w:ascii="Arial" w:hAnsi="Arial" w:cs="Arial"/>
@@ -6829,7 +6106,6 @@
               </w:rPr>
               <w:t>getFriendsMonsters</w:t>
             </w:r>
-            <w:proofErr w:type="spellEnd"/>
           </w:p>
         </w:tc>
         <w:tc>
@@ -6838,14 +6114,12 @@
           </w:tcPr>
           <w:p>
             <w:pPr>
-              <w:spacing w:after="0"/>
-              <w:rPr>
-                <w:rFonts w:ascii="Arial" w:hAnsi="Arial" w:cs="Arial"/>
-                <w:sz w:val="20"/>
-                <w:szCs w:val="20"/>
-              </w:rPr>
-            </w:pPr>
-            <w:proofErr w:type="spellStart"/>
+              <w:rPr>
+                <w:rFonts w:ascii="Arial" w:hAnsi="Arial" w:cs="Arial"/>
+                <w:sz w:val="20"/>
+                <w:szCs w:val="20"/>
+              </w:rPr>
+            </w:pPr>
             <w:r>
               <w:rPr>
                 <w:rFonts w:ascii="Arial" w:hAnsi="Arial" w:cs="Arial"/>
@@ -6854,7 +6128,6 @@
               </w:rPr>
               <w:t>FriendID:INT</w:t>
             </w:r>
-            <w:proofErr w:type="spellEnd"/>
           </w:p>
         </w:tc>
         <w:tc>
@@ -6863,7 +6136,6 @@
           </w:tcPr>
           <w:p>
             <w:pPr>
-              <w:spacing w:after="0"/>
               <w:rPr>
                 <w:rFonts w:ascii="Arial" w:hAnsi="Arial" w:cs="Arial"/>
                 <w:sz w:val="20"/>
@@ -6881,50 +6153,29 @@
           </w:p>
           <w:p>
             <w:pPr>
-              <w:spacing w:after="0"/>
-              <w:rPr>
-                <w:rFonts w:ascii="Arial" w:hAnsi="Arial" w:cs="Arial"/>
-                <w:sz w:val="20"/>
-                <w:szCs w:val="20"/>
-              </w:rPr>
-            </w:pPr>
-            <w:r>
-              <w:rPr>
-                <w:rFonts w:ascii="Arial" w:hAnsi="Arial" w:cs="Arial"/>
-                <w:sz w:val="20"/>
-                <w:szCs w:val="20"/>
-              </w:rPr>
-              <w:t xml:space="preserve"> </w:t>
-            </w:r>
-            <w:proofErr w:type="spellStart"/>
-            <w:r>
-              <w:rPr>
-                <w:rFonts w:ascii="Arial" w:hAnsi="Arial" w:cs="Arial"/>
-                <w:sz w:val="20"/>
-                <w:szCs w:val="20"/>
-              </w:rPr>
-              <w:t>FreindsMonsters</w:t>
-            </w:r>
-            <w:proofErr w:type="spellEnd"/>
-            <w:r>
-              <w:rPr>
-                <w:rFonts w:ascii="Arial" w:hAnsi="Arial" w:cs="Arial"/>
-                <w:sz w:val="20"/>
-                <w:szCs w:val="20"/>
-              </w:rPr>
-              <w:t>:[</w:t>
-            </w:r>
-          </w:p>
-          <w:p>
-            <w:pPr>
-              <w:spacing w:after="0"/>
-              <w:rPr>
-                <w:rFonts w:ascii="Arial" w:hAnsi="Arial" w:cs="Arial"/>
-                <w:sz w:val="20"/>
-                <w:szCs w:val="20"/>
-              </w:rPr>
-            </w:pPr>
-            <w:proofErr w:type="spellStart"/>
+              <w:rPr>
+                <w:rFonts w:ascii="Arial" w:hAnsi="Arial" w:cs="Arial"/>
+                <w:sz w:val="20"/>
+                <w:szCs w:val="20"/>
+              </w:rPr>
+            </w:pPr>
+            <w:r>
+              <w:rPr>
+                <w:rFonts w:ascii="Arial" w:hAnsi="Arial" w:cs="Arial"/>
+                <w:sz w:val="20"/>
+                <w:szCs w:val="20"/>
+              </w:rPr>
+              <w:t xml:space="preserve"> FreindsMonsters:[</w:t>
+            </w:r>
+          </w:p>
+          <w:p>
+            <w:pPr>
+              <w:rPr>
+                <w:rFonts w:ascii="Arial" w:hAnsi="Arial" w:cs="Arial"/>
+                <w:sz w:val="20"/>
+                <w:szCs w:val="20"/>
+              </w:rPr>
+            </w:pPr>
             <w:r>
               <w:rPr>
                 <w:rFonts w:ascii="Arial" w:hAnsi="Arial" w:cs="Arial"/>
@@ -6933,11 +6184,9 @@
               </w:rPr>
               <w:t>Name:String</w:t>
             </w:r>
-            <w:proofErr w:type="spellEnd"/>
-          </w:p>
-          <w:p>
-            <w:pPr>
-              <w:spacing w:after="0"/>
+          </w:p>
+          <w:p>
+            <w:pPr>
               <w:rPr>
                 <w:rFonts w:ascii="Arial" w:hAnsi="Arial" w:cs="Arial"/>
                 <w:sz w:val="20"/>
@@ -6955,7 +6204,6 @@
           </w:p>
           <w:p>
             <w:pPr>
-              <w:spacing w:after="0"/>
               <w:rPr>
                 <w:rFonts w:ascii="Arial" w:hAnsi="Arial" w:cs="Arial"/>
                 <w:sz w:val="20"/>
@@ -7022,14 +6270,124 @@
           </w:tcPr>
           <w:p>
             <w:pPr>
-              <w:spacing w:after="0"/>
-              <w:rPr>
-                <w:rFonts w:ascii="Arial" w:hAnsi="Arial" w:cs="Arial"/>
-                <w:sz w:val="20"/>
-                <w:szCs w:val="20"/>
-              </w:rPr>
-            </w:pPr>
-            <w:proofErr w:type="spellStart"/>
+              <w:rPr>
+                <w:rFonts w:ascii="Arial" w:hAnsi="Arial" w:cs="Arial"/>
+                <w:sz w:val="20"/>
+                <w:szCs w:val="20"/>
+              </w:rPr>
+            </w:pPr>
+            <w:r>
+              <w:rPr>
+                <w:rFonts w:ascii="Arial" w:hAnsi="Arial" w:cs="Arial"/>
+                <w:sz w:val="20"/>
+                <w:szCs w:val="20"/>
+              </w:rPr>
+              <w:t>getAllRequest</w:t>
+            </w:r>
+          </w:p>
+        </w:tc>
+        <w:tc>
+          <w:tcPr>
+            <w:tcW w:w="4929" w:type="dxa"/>
+          </w:tcPr>
+          <w:p>
+            <w:pPr>
+              <w:rPr>
+                <w:rFonts w:ascii="Arial" w:hAnsi="Arial" w:cs="Arial"/>
+                <w:sz w:val="20"/>
+                <w:szCs w:val="20"/>
+              </w:rPr>
+            </w:pPr>
+            <w:r>
+              <w:rPr>
+                <w:rFonts w:ascii="Arial" w:hAnsi="Arial" w:cs="Arial"/>
+                <w:sz w:val="20"/>
+                <w:szCs w:val="20"/>
+              </w:rPr>
+              <w:t>N/A - setion based</w:t>
+            </w:r>
+          </w:p>
+        </w:tc>
+        <w:tc>
+          <w:tcPr>
+            <w:tcW w:w="4929" w:type="dxa"/>
+          </w:tcPr>
+          <w:p>
+            <w:pPr>
+              <w:rPr>
+                <w:rFonts w:ascii="Arial" w:hAnsi="Arial" w:cs="Arial"/>
+                <w:sz w:val="20"/>
+                <w:szCs w:val="20"/>
+              </w:rPr>
+            </w:pPr>
+            <w:r>
+              <w:rPr>
+                <w:rFonts w:ascii="Arial" w:hAnsi="Arial" w:cs="Arial"/>
+                <w:sz w:val="20"/>
+                <w:szCs w:val="20"/>
+              </w:rPr>
+              <w:t>java script array called</w:t>
+            </w:r>
+          </w:p>
+          <w:p>
+            <w:pPr>
+              <w:rPr>
+                <w:rFonts w:ascii="Arial" w:hAnsi="Arial" w:cs="Arial"/>
+                <w:sz w:val="20"/>
+                <w:szCs w:val="20"/>
+              </w:rPr>
+            </w:pPr>
+            <w:r>
+              <w:rPr>
+                <w:rFonts w:ascii="Arial" w:hAnsi="Arial" w:cs="Arial"/>
+                <w:sz w:val="20"/>
+                <w:szCs w:val="20"/>
+              </w:rPr>
+              <w:t xml:space="preserve"> Notifications:[</w:t>
+            </w:r>
+          </w:p>
+          <w:p>
+            <w:pPr>
+              <w:rPr>
+                <w:rFonts w:ascii="Arial" w:hAnsi="Arial" w:cs="Arial"/>
+                <w:sz w:val="20"/>
+                <w:szCs w:val="20"/>
+              </w:rPr>
+            </w:pPr>
+            <w:r>
+              <w:rPr>
+                <w:rFonts w:ascii="Arial" w:hAnsi="Arial" w:cs="Arial"/>
+                <w:sz w:val="20"/>
+                <w:szCs w:val="20"/>
+              </w:rPr>
+              <w:t>Type:String</w:t>
+            </w:r>
+          </w:p>
+          <w:p>
+            <w:pPr>
+              <w:rPr>
+                <w:rFonts w:ascii="Arial" w:hAnsi="Arial" w:cs="Arial"/>
+                <w:sz w:val="20"/>
+                <w:szCs w:val="20"/>
+              </w:rPr>
+            </w:pPr>
+            <w:r>
+              <w:rPr>
+                <w:rFonts w:ascii="Arial" w:hAnsi="Arial" w:cs="Arial"/>
+                <w:sz w:val="20"/>
+                <w:szCs w:val="20"/>
+              </w:rPr>
+              <w:t>ID:INT(notifications ID)</w:t>
+            </w:r>
+          </w:p>
+          <w:p>
+            <w:pPr>
+              <w:rPr>
+                <w:rFonts w:ascii="Arial" w:hAnsi="Arial" w:cs="Arial"/>
+                <w:sz w:val="20"/>
+                <w:szCs w:val="20"/>
+              </w:rPr>
+            </w:pPr>
             <w:r>
               <w:rPr>
                 <w:rFonts w:ascii="Arial" w:hAnsi="Arial" w:cs="Arial"/>
@@ -7037,205 +6395,40 @@
                 <w:szCs w:val="20"/>
               </w:rPr>
               <w:lastRenderedPageBreak/>
-              <w:t>getAllRequest</w:t>
-            </w:r>
-            <w:proofErr w:type="spellEnd"/>
-          </w:p>
-        </w:tc>
-        <w:tc>
-          <w:tcPr>
-            <w:tcW w:w="4929" w:type="dxa"/>
-          </w:tcPr>
-          <w:p>
-            <w:pPr>
-              <w:spacing w:after="0"/>
-              <w:rPr>
-                <w:rFonts w:ascii="Arial" w:hAnsi="Arial" w:cs="Arial"/>
-                <w:sz w:val="20"/>
-                <w:szCs w:val="20"/>
-              </w:rPr>
-            </w:pPr>
-            <w:r>
-              <w:rPr>
-                <w:rFonts w:ascii="Arial" w:hAnsi="Arial" w:cs="Arial"/>
-                <w:sz w:val="20"/>
-                <w:szCs w:val="20"/>
-              </w:rPr>
-              <w:t xml:space="preserve">N/A - </w:t>
-            </w:r>
-            <w:proofErr w:type="spellStart"/>
-            <w:r>
-              <w:rPr>
-                <w:rFonts w:ascii="Arial" w:hAnsi="Arial" w:cs="Arial"/>
-                <w:sz w:val="20"/>
-                <w:szCs w:val="20"/>
-              </w:rPr>
-              <w:t>setion</w:t>
-            </w:r>
-            <w:proofErr w:type="spellEnd"/>
-            <w:r>
-              <w:rPr>
-                <w:rFonts w:ascii="Arial" w:hAnsi="Arial" w:cs="Arial"/>
-                <w:sz w:val="20"/>
-                <w:szCs w:val="20"/>
-              </w:rPr>
-              <w:t xml:space="preserve"> based</w:t>
-            </w:r>
-          </w:p>
-        </w:tc>
-        <w:tc>
-          <w:tcPr>
-            <w:tcW w:w="4929" w:type="dxa"/>
-          </w:tcPr>
-          <w:p>
-            <w:pPr>
-              <w:spacing w:after="0"/>
-              <w:rPr>
-                <w:rFonts w:ascii="Arial" w:hAnsi="Arial" w:cs="Arial"/>
-                <w:sz w:val="20"/>
-                <w:szCs w:val="20"/>
-              </w:rPr>
-            </w:pPr>
-            <w:r>
-              <w:rPr>
-                <w:rFonts w:ascii="Arial" w:hAnsi="Arial" w:cs="Arial"/>
-                <w:sz w:val="20"/>
-                <w:szCs w:val="20"/>
-              </w:rPr>
-              <w:t>java script array called</w:t>
-            </w:r>
-          </w:p>
-          <w:p>
-            <w:pPr>
-              <w:spacing w:after="0"/>
-              <w:rPr>
-                <w:rFonts w:ascii="Arial" w:hAnsi="Arial" w:cs="Arial"/>
-                <w:sz w:val="20"/>
-                <w:szCs w:val="20"/>
-              </w:rPr>
-            </w:pPr>
-            <w:r>
-              <w:rPr>
-                <w:rFonts w:ascii="Arial" w:hAnsi="Arial" w:cs="Arial"/>
-                <w:sz w:val="20"/>
-                <w:szCs w:val="20"/>
-              </w:rPr>
-              <w:t xml:space="preserve"> </w:t>
-            </w:r>
-            <w:r>
-              <w:rPr>
-                <w:rFonts w:ascii="Arial" w:hAnsi="Arial" w:cs="Arial"/>
-                <w:sz w:val="20"/>
-                <w:szCs w:val="20"/>
-              </w:rPr>
-              <w:t>Notifications</w:t>
-            </w:r>
-            <w:r>
-              <w:rPr>
-                <w:rFonts w:ascii="Arial" w:hAnsi="Arial" w:cs="Arial"/>
-                <w:sz w:val="20"/>
-                <w:szCs w:val="20"/>
-              </w:rPr>
-              <w:t>:[</w:t>
-            </w:r>
-          </w:p>
-          <w:p>
-            <w:pPr>
-              <w:spacing w:after="0"/>
-              <w:rPr>
-                <w:rFonts w:ascii="Arial" w:hAnsi="Arial" w:cs="Arial"/>
-                <w:sz w:val="20"/>
-                <w:szCs w:val="20"/>
-              </w:rPr>
-            </w:pPr>
-            <w:proofErr w:type="spellStart"/>
-            <w:r>
-              <w:rPr>
-                <w:rFonts w:ascii="Arial" w:hAnsi="Arial" w:cs="Arial"/>
-                <w:sz w:val="20"/>
-                <w:szCs w:val="20"/>
-              </w:rPr>
-              <w:t>Type:String</w:t>
-            </w:r>
-            <w:proofErr w:type="spellEnd"/>
-          </w:p>
-          <w:p>
-            <w:pPr>
-              <w:spacing w:after="0"/>
-              <w:rPr>
-                <w:rFonts w:ascii="Arial" w:hAnsi="Arial" w:cs="Arial"/>
-                <w:sz w:val="20"/>
-                <w:szCs w:val="20"/>
-              </w:rPr>
-            </w:pPr>
-            <w:r>
-              <w:rPr>
-                <w:rFonts w:ascii="Arial" w:hAnsi="Arial" w:cs="Arial"/>
-                <w:sz w:val="20"/>
-                <w:szCs w:val="20"/>
-              </w:rPr>
-              <w:t>ID:INT</w:t>
-            </w:r>
-            <w:r>
-              <w:rPr>
-                <w:rFonts w:ascii="Arial" w:hAnsi="Arial" w:cs="Arial"/>
-                <w:sz w:val="20"/>
-                <w:szCs w:val="20"/>
-              </w:rPr>
-              <w:t>(notifications ID)</w:t>
-            </w:r>
-          </w:p>
-          <w:p>
-            <w:pPr>
-              <w:spacing w:after="0"/>
-              <w:rPr>
-                <w:rFonts w:ascii="Arial" w:hAnsi="Arial" w:cs="Arial"/>
-                <w:sz w:val="20"/>
-                <w:szCs w:val="20"/>
-              </w:rPr>
-            </w:pPr>
-            <w:r>
-              <w:rPr>
-                <w:rFonts w:ascii="Arial" w:hAnsi="Arial" w:cs="Arial"/>
-                <w:sz w:val="20"/>
-                <w:szCs w:val="20"/>
-              </w:rPr>
-              <w:t>ID</w:t>
-            </w:r>
-            <w:r>
-              <w:rPr>
-                <w:rFonts w:ascii="Arial" w:hAnsi="Arial" w:cs="Arial"/>
-                <w:sz w:val="20"/>
-                <w:szCs w:val="20"/>
-              </w:rPr>
-              <w:t>2</w:t>
-            </w:r>
-            <w:r>
-              <w:rPr>
-                <w:rFonts w:ascii="Arial" w:hAnsi="Arial" w:cs="Arial"/>
-                <w:sz w:val="20"/>
-                <w:szCs w:val="20"/>
-              </w:rPr>
-              <w:t>:INT</w:t>
-            </w:r>
-            <w:r>
-              <w:rPr>
-                <w:rFonts w:ascii="Arial" w:hAnsi="Arial" w:cs="Arial"/>
-                <w:sz w:val="20"/>
-                <w:szCs w:val="20"/>
-              </w:rPr>
-              <w:t xml:space="preserve">(users </w:t>
-            </w:r>
-            <w:proofErr w:type="spellStart"/>
-            <w:r>
-              <w:rPr>
-                <w:rFonts w:ascii="Arial" w:hAnsi="Arial" w:cs="Arial"/>
-                <w:sz w:val="20"/>
-                <w:szCs w:val="20"/>
-              </w:rPr>
-              <w:t>freind</w:t>
-            </w:r>
-            <w:proofErr w:type="spellEnd"/>
+              <w:t>From</w:t>
+            </w:r>
+            <w:r>
+              <w:rPr>
+                <w:rFonts w:ascii="Arial" w:hAnsi="Arial" w:cs="Arial"/>
+                <w:sz w:val="20"/>
+                <w:szCs w:val="20"/>
+              </w:rPr>
+              <w:t>:</w:t>
+            </w:r>
+            <w:r>
+              <w:rPr>
+                <w:rFonts w:ascii="Arial" w:hAnsi="Arial" w:cs="Arial"/>
+                <w:sz w:val="20"/>
+                <w:szCs w:val="20"/>
+              </w:rPr>
+              <w:t>String</w:t>
+            </w:r>
+            <w:r>
+              <w:rPr>
+                <w:rFonts w:ascii="Arial" w:hAnsi="Arial" w:cs="Arial"/>
+                <w:sz w:val="20"/>
+                <w:szCs w:val="20"/>
+              </w:rPr>
+              <w:t>(users freind</w:t>
+            </w:r>
+            <w:r>
+              <w:rPr>
+                <w:rFonts w:ascii="Arial" w:hAnsi="Arial" w:cs="Arial"/>
+                <w:sz w:val="20"/>
+                <w:szCs w:val="20"/>
+              </w:rPr>
+              <w:t>'s ID</w:t>
+            </w:r>
             <w:r>
               <w:rPr>
                 <w:rFonts w:ascii="Arial" w:hAnsi="Arial" w:cs="Arial"/>
@@ -7247,7 +6440,6 @@
           </w:p>
           <w:p>
             <w:pPr>
-              <w:spacing w:after="0"/>
               <w:rPr>
                 <w:rFonts w:ascii="Arial" w:hAnsi="Arial" w:cs="Arial"/>
                 <w:sz w:val="20"/>
@@ -7272,23 +6464,21 @@
           </w:tcPr>
           <w:p>
             <w:pPr>
-              <w:spacing w:after="0"/>
-              <w:rPr>
-                <w:rFonts w:ascii="Arial" w:hAnsi="Arial" w:cs="Arial"/>
-                <w:sz w:val="20"/>
-                <w:szCs w:val="20"/>
-              </w:rPr>
-            </w:pPr>
-            <w:proofErr w:type="spellStart"/>
-            <w:r>
-              <w:rPr>
-                <w:rFonts w:ascii="Arial" w:hAnsi="Arial" w:cs="Arial"/>
-                <w:sz w:val="20"/>
-                <w:szCs w:val="20"/>
-              </w:rPr>
+              <w:rPr>
+                <w:rFonts w:ascii="Arial" w:hAnsi="Arial" w:cs="Arial"/>
+                <w:sz w:val="20"/>
+                <w:szCs w:val="20"/>
+              </w:rPr>
+            </w:pPr>
+            <w:r>
+              <w:rPr>
+                <w:rFonts w:ascii="Arial" w:hAnsi="Arial" w:cs="Arial"/>
+                <w:sz w:val="20"/>
+                <w:szCs w:val="20"/>
+              </w:rPr>
+              <w:lastRenderedPageBreak/>
               <w:t>acceptRequest</w:t>
             </w:r>
-            <w:proofErr w:type="spellEnd"/>
           </w:p>
         </w:tc>
         <w:tc>
@@ -7297,7 +6487,6 @@
           </w:tcPr>
           <w:p>
             <w:pPr>
-              <w:spacing w:after="0"/>
               <w:rPr>
                 <w:rFonts w:ascii="Arial" w:hAnsi="Arial" w:cs="Arial"/>
                 <w:sz w:val="20"/>
@@ -7320,7 +6509,6 @@
           </w:tcPr>
           <w:p>
             <w:pPr>
-              <w:spacing w:after="0"/>
               <w:rPr>
                 <w:rFonts w:ascii="Arial" w:hAnsi="Arial" w:cs="Arial"/>
                 <w:sz w:val="20"/>
@@ -7345,14 +6533,12 @@
           </w:tcPr>
           <w:p>
             <w:pPr>
-              <w:spacing w:after="0"/>
-              <w:rPr>
-                <w:rFonts w:ascii="Arial" w:hAnsi="Arial" w:cs="Arial"/>
-                <w:sz w:val="20"/>
-                <w:szCs w:val="20"/>
-              </w:rPr>
-            </w:pPr>
-            <w:proofErr w:type="spellStart"/>
+              <w:rPr>
+                <w:rFonts w:ascii="Arial" w:hAnsi="Arial" w:cs="Arial"/>
+                <w:sz w:val="20"/>
+                <w:szCs w:val="20"/>
+              </w:rPr>
+            </w:pPr>
             <w:r>
               <w:rPr>
                 <w:rFonts w:ascii="Arial" w:hAnsi="Arial" w:cs="Arial"/>
@@ -7361,7 +6547,6 @@
               </w:rPr>
               <w:t>declineRequest</w:t>
             </w:r>
-            <w:proofErr w:type="spellEnd"/>
           </w:p>
         </w:tc>
         <w:tc>
@@ -7370,38 +6555,19 @@
           </w:tcPr>
           <w:p>
             <w:pPr>
-              <w:spacing w:after="0"/>
-              <w:rPr>
-                <w:rFonts w:ascii="Arial" w:hAnsi="Arial" w:cs="Arial"/>
-                <w:sz w:val="20"/>
-                <w:szCs w:val="20"/>
-              </w:rPr>
-            </w:pPr>
-            <w:r>
-              <w:rPr>
-                <w:rFonts w:ascii="Arial" w:hAnsi="Arial" w:cs="Arial"/>
-                <w:sz w:val="20"/>
-                <w:szCs w:val="20"/>
-              </w:rPr>
-              <w:t xml:space="preserve">ID:INT(the id of the </w:t>
-            </w:r>
-            <w:proofErr w:type="spellStart"/>
-            <w:r>
-              <w:rPr>
-                <w:rFonts w:ascii="Arial" w:hAnsi="Arial" w:cs="Arial"/>
-                <w:sz w:val="20"/>
-                <w:szCs w:val="20"/>
-              </w:rPr>
-              <w:t>notifcation</w:t>
-            </w:r>
-            <w:proofErr w:type="spellEnd"/>
-            <w:r>
-              <w:rPr>
-                <w:rFonts w:ascii="Arial" w:hAnsi="Arial" w:cs="Arial"/>
-                <w:sz w:val="20"/>
-                <w:szCs w:val="20"/>
-              </w:rPr>
-              <w:t>)</w:t>
+              <w:rPr>
+                <w:rFonts w:ascii="Arial" w:hAnsi="Arial" w:cs="Arial"/>
+                <w:sz w:val="20"/>
+                <w:szCs w:val="20"/>
+              </w:rPr>
+            </w:pPr>
+            <w:r>
+              <w:rPr>
+                <w:rFonts w:ascii="Arial" w:hAnsi="Arial" w:cs="Arial"/>
+                <w:sz w:val="20"/>
+                <w:szCs w:val="20"/>
+              </w:rPr>
+              <w:t>ID:INT(the id of the notifcation)</w:t>
             </w:r>
           </w:p>
         </w:tc>
@@ -7411,7 +6577,6 @@
           </w:tcPr>
           <w:p>
             <w:pPr>
-              <w:spacing w:after="0"/>
               <w:rPr>
                 <w:rFonts w:ascii="Arial" w:hAnsi="Arial" w:cs="Arial"/>
                 <w:sz w:val="20"/>
@@ -7426,6 +6591,58 @@
               </w:rPr>
               <w:t>Text</w:t>
             </w:r>
+          </w:p>
+        </w:tc>
+      </w:tr>
+      <w:tr>
+        <w:tc>
+          <w:tcPr>
+            <w:tcW w:w="4928" w:type="dxa"/>
+          </w:tcPr>
+          <w:p>
+            <w:pPr>
+              <w:rPr>
+                <w:rFonts w:ascii="Arial" w:hAnsi="Arial" w:cs="Arial"/>
+                <w:sz w:val="20"/>
+                <w:szCs w:val="20"/>
+              </w:rPr>
+            </w:pPr>
+            <w:r>
+              <w:rPr>
+                <w:rFonts w:ascii="Arial" w:hAnsi="Arial" w:cs="Arial"/>
+                <w:sz w:val="20"/>
+                <w:szCs w:val="20"/>
+              </w:rPr>
+              <w:t>isLogged</w:t>
+            </w:r>
+          </w:p>
+        </w:tc>
+        <w:tc>
+          <w:tcPr>
+            <w:tcW w:w="4929" w:type="dxa"/>
+          </w:tcPr>
+          <w:p>
+            <w:pPr>
+              <w:rPr>
+                <w:rFonts w:ascii="Arial" w:hAnsi="Arial" w:cs="Arial"/>
+                <w:sz w:val="20"/>
+                <w:szCs w:val="20"/>
+              </w:rPr>
+            </w:pPr>
+          </w:p>
+        </w:tc>
+        <w:tc>
+          <w:tcPr>
+            <w:tcW w:w="4929" w:type="dxa"/>
+          </w:tcPr>
+          <w:p>
+            <w:pPr>
+              <w:rPr>
+                <w:rFonts w:ascii="Arial" w:hAnsi="Arial" w:cs="Arial"/>
+                <w:sz w:val="20"/>
+                <w:szCs w:val="20"/>
+              </w:rPr>
+            </w:pPr>
           </w:p>
         </w:tc>
       </w:tr>

</xml_diff>

<commit_message>
implementation off add freind
</commit_message>
<xml_diff>
--- a/N17/docs/Requests.docx
+++ b/N17/docs/Requests.docx
@@ -6499,7 +6499,24 @@
                 <w:sz w:val="20"/>
                 <w:szCs w:val="20"/>
               </w:rPr>
-              <w:t>unknown</w:t>
+              <w:t>ID:INT(the id of the notifcation)</w:t>
+            </w:r>
+          </w:p>
+          <w:p>
+            <w:pPr>
+              <w:rPr>
+                <w:rFonts w:ascii="Arial" w:hAnsi="Arial" w:cs="Arial"/>
+                <w:sz w:val="20"/>
+                <w:szCs w:val="20"/>
+              </w:rPr>
+            </w:pPr>
+            <w:r>
+              <w:rPr>
+                <w:rFonts w:ascii="Arial" w:hAnsi="Arial" w:cs="Arial"/>
+                <w:sz w:val="20"/>
+                <w:szCs w:val="20"/>
+              </w:rPr>
+              <w:t>FriendID:INT(ID of the frends user)</w:t>
             </w:r>
           </w:p>
         </w:tc>
@@ -6521,7 +6538,7 @@
                 <w:sz w:val="20"/>
                 <w:szCs w:val="20"/>
               </w:rPr>
-              <w:t>unknown</w:t>
+              <w:t>Text</w:t>
             </w:r>
           </w:p>
         </w:tc>

</xml_diff>